<commit_message>
C Basics - Tutorial gagrzeleba
</commit_message>
<xml_diff>
--- a/PHD_/Thesis/არადანი_1.docx
+++ b/PHD_/Thesis/არადანი_1.docx
@@ -107,7 +107,6 @@
           <w:bCs/>
           <w:color w:val="21306A" w:themeColor="accent1" w:themeShade="80"/>
           <w:sz w:val="36"/>
-          <w:lang w:val="ka-GE"/>
         </w:rPr>
       </w:pPr>
       <w:r>
@@ -710,7 +709,7 @@
         </w:rPr>
         <w:fldChar w:fldCharType="separate"/>
       </w:r>
-      <w:hyperlink w:anchor="_Toc83573061" w:history="1">
+      <w:hyperlink w:anchor="_Toc83585391" w:history="1">
         <w:r>
           <w:rPr>
             <w:rStyle w:val="Hyperlink"/>
@@ -747,7 +746,7 @@
             <w:noProof/>
             <w:webHidden/>
           </w:rPr>
-          <w:instrText xml:space="preserve"> PAGEREF _Toc83573061 \h </w:instrText>
+          <w:instrText xml:space="preserve"> PAGEREF _Toc83585391 \h </w:instrText>
         </w:r>
         <w:r>
           <w:rPr>
@@ -788,7 +787,7 @@
           <w:szCs w:val="22"/>
         </w:rPr>
       </w:pPr>
-      <w:hyperlink w:anchor="_Toc83573062" w:history="1">
+      <w:hyperlink w:anchor="_Toc83585392" w:history="1">
         <w:r>
           <w:rPr>
             <w:rStyle w:val="Hyperlink"/>
@@ -825,7 +824,7 @@
             <w:noProof/>
             <w:webHidden/>
           </w:rPr>
-          <w:instrText xml:space="preserve"> PAGEREF _Toc83573062 \h </w:instrText>
+          <w:instrText xml:space="preserve"> PAGEREF _Toc83585392 \h </w:instrText>
         </w:r>
         <w:r>
           <w:rPr>
@@ -866,7 +865,7 @@
           <w:szCs w:val="22"/>
         </w:rPr>
       </w:pPr>
-      <w:hyperlink w:anchor="_Toc83573063" w:history="1">
+      <w:hyperlink w:anchor="_Toc83585393" w:history="1">
         <w:r>
           <w:rPr>
             <w:rStyle w:val="Hyperlink"/>
@@ -895,7 +894,7 @@
             <w:noProof/>
             <w:webHidden/>
           </w:rPr>
-          <w:instrText xml:space="preserve"> PAGEREF _Toc83573063 \h </w:instrText>
+          <w:instrText xml:space="preserve"> PAGEREF _Toc83585393 \h </w:instrText>
         </w:r>
         <w:r>
           <w:rPr>
@@ -936,7 +935,7 @@
           <w:szCs w:val="22"/>
         </w:rPr>
       </w:pPr>
-      <w:hyperlink w:anchor="_Toc83573064" w:history="1">
+      <w:hyperlink w:anchor="_Toc83585394" w:history="1">
         <w:r>
           <w:rPr>
             <w:rStyle w:val="Hyperlink"/>
@@ -982,7 +981,7 @@
             <w:noProof/>
             <w:webHidden/>
           </w:rPr>
-          <w:instrText xml:space="preserve"> PAGEREF _Toc83573064 \h </w:instrText>
+          <w:instrText xml:space="preserve"> PAGEREF _Toc83585394 \h </w:instrText>
         </w:r>
         <w:r>
           <w:rPr>
@@ -1023,7 +1022,7 @@
           <w:szCs w:val="22"/>
         </w:rPr>
       </w:pPr>
-      <w:hyperlink w:anchor="_Toc83573065" w:history="1">
+      <w:hyperlink w:anchor="_Toc83585395" w:history="1">
         <w:r>
           <w:rPr>
             <w:rStyle w:val="Hyperlink"/>
@@ -1070,7 +1069,7 @@
             <w:noProof/>
             <w:webHidden/>
           </w:rPr>
-          <w:instrText xml:space="preserve"> PAGEREF _Toc83573065 \h </w:instrText>
+          <w:instrText xml:space="preserve"> PAGEREF _Toc83585395 \h </w:instrText>
         </w:r>
         <w:r>
           <w:rPr>
@@ -1111,7 +1110,7 @@
           <w:szCs w:val="22"/>
         </w:rPr>
       </w:pPr>
-      <w:hyperlink w:anchor="_Toc83573066" w:history="1">
+      <w:hyperlink w:anchor="_Toc83585396" w:history="1">
         <w:r>
           <w:rPr>
             <w:rStyle w:val="Hyperlink"/>
@@ -1136,7 +1135,7 @@
             <w:noProof/>
             <w:lang w:val="ka-GE"/>
           </w:rPr>
-          <w:t>სამაგისტრო ნაშრომის მიზნები და სტრუქტურა</w:t>
+          <w:t>სადოქტორო ნაშრომის მიზნები და სტრუქტურა</w:t>
         </w:r>
         <w:r>
           <w:rPr>
@@ -1157,7 +1156,7 @@
             <w:noProof/>
             <w:webHidden/>
           </w:rPr>
-          <w:instrText xml:space="preserve"> PAGEREF _Toc83573066 \h </w:instrText>
+          <w:instrText xml:space="preserve"> PAGEREF _Toc83585396 \h </w:instrText>
         </w:r>
         <w:r>
           <w:rPr>
@@ -1198,7 +1197,7 @@
           <w:szCs w:val="22"/>
         </w:rPr>
       </w:pPr>
-      <w:hyperlink w:anchor="_Toc83573067" w:history="1">
+      <w:hyperlink w:anchor="_Toc83585397" w:history="1">
         <w:r>
           <w:rPr>
             <w:rStyle w:val="Hyperlink"/>
@@ -1277,7 +1276,7 @@
             <w:noProof/>
             <w:webHidden/>
           </w:rPr>
-          <w:instrText xml:space="preserve"> PAGEREF _Toc83573067 \h </w:instrText>
+          <w:instrText xml:space="preserve"> PAGEREF _Toc83585397 \h </w:instrText>
         </w:r>
         <w:r>
           <w:rPr>
@@ -1318,7 +1317,7 @@
           <w:szCs w:val="22"/>
         </w:rPr>
       </w:pPr>
-      <w:hyperlink w:anchor="_Toc83573068" w:history="1">
+      <w:hyperlink w:anchor="_Toc83585398" w:history="1">
         <w:r>
           <w:rPr>
             <w:rStyle w:val="Hyperlink"/>
@@ -1364,7 +1363,7 @@
             <w:noProof/>
             <w:webHidden/>
           </w:rPr>
-          <w:instrText xml:space="preserve"> PAGEREF _Toc83573068 \h </w:instrText>
+          <w:instrText xml:space="preserve"> PAGEREF _Toc83585398 \h </w:instrText>
         </w:r>
         <w:r>
           <w:rPr>
@@ -1405,7 +1404,7 @@
           <w:szCs w:val="22"/>
         </w:rPr>
       </w:pPr>
-      <w:hyperlink w:anchor="_Toc83573069" w:history="1">
+      <w:hyperlink w:anchor="_Toc83585399" w:history="1">
         <w:r>
           <w:rPr>
             <w:rStyle w:val="Hyperlink"/>
@@ -1452,7 +1451,7 @@
             <w:noProof/>
             <w:webHidden/>
           </w:rPr>
-          <w:instrText xml:space="preserve"> PAGEREF _Toc83573069 \h </w:instrText>
+          <w:instrText xml:space="preserve"> PAGEREF _Toc83585399 \h </w:instrText>
         </w:r>
         <w:r>
           <w:rPr>
@@ -1493,7 +1492,7 @@
           <w:szCs w:val="22"/>
         </w:rPr>
       </w:pPr>
-      <w:hyperlink w:anchor="_Toc83573070" w:history="1">
+      <w:hyperlink w:anchor="_Toc83585400" w:history="1">
         <w:r>
           <w:rPr>
             <w:rStyle w:val="Hyperlink"/>
@@ -1539,7 +1538,7 @@
             <w:noProof/>
             <w:webHidden/>
           </w:rPr>
-          <w:instrText xml:space="preserve"> PAGEREF _Toc83573070 \h </w:instrText>
+          <w:instrText xml:space="preserve"> PAGEREF _Toc83585400 \h </w:instrText>
         </w:r>
         <w:r>
           <w:rPr>
@@ -1580,7 +1579,7 @@
           <w:szCs w:val="22"/>
         </w:rPr>
       </w:pPr>
-      <w:hyperlink w:anchor="_Toc83573071" w:history="1">
+      <w:hyperlink w:anchor="_Toc83585401" w:history="1">
         <w:r>
           <w:rPr>
             <w:rStyle w:val="Hyperlink"/>
@@ -1627,7 +1626,7 @@
             <w:noProof/>
             <w:webHidden/>
           </w:rPr>
-          <w:instrText xml:space="preserve"> PAGEREF _Toc83573071 \h </w:instrText>
+          <w:instrText xml:space="preserve"> PAGEREF _Toc83585401 \h </w:instrText>
         </w:r>
         <w:r>
           <w:rPr>
@@ -1668,7 +1667,7 @@
           <w:szCs w:val="22"/>
         </w:rPr>
       </w:pPr>
-      <w:hyperlink w:anchor="_Toc83573072" w:history="1">
+      <w:hyperlink w:anchor="_Toc83585402" w:history="1">
         <w:r>
           <w:rPr>
             <w:rStyle w:val="Hyperlink"/>
@@ -1714,7 +1713,7 @@
             <w:noProof/>
             <w:webHidden/>
           </w:rPr>
-          <w:instrText xml:space="preserve"> PAGEREF _Toc83573072 \h </w:instrText>
+          <w:instrText xml:space="preserve"> PAGEREF _Toc83585402 \h </w:instrText>
         </w:r>
         <w:r>
           <w:rPr>
@@ -1755,7 +1754,7 @@
           <w:szCs w:val="22"/>
         </w:rPr>
       </w:pPr>
-      <w:hyperlink w:anchor="_Toc83573073" w:history="1">
+      <w:hyperlink w:anchor="_Toc83585403" w:history="1">
         <w:r>
           <w:rPr>
             <w:rStyle w:val="Hyperlink"/>
@@ -1784,7 +1783,7 @@
             <w:noProof/>
             <w:webHidden/>
           </w:rPr>
-          <w:instrText xml:space="preserve"> PAGEREF _Toc83573073 \h </w:instrText>
+          <w:instrText xml:space="preserve"> PAGEREF _Toc83585403 \h </w:instrText>
         </w:r>
         <w:r>
           <w:rPr>
@@ -1837,7 +1836,7 @@
         <w:lastRenderedPageBreak/>
         <w:fldChar w:fldCharType="end"/>
       </w:r>
-      <w:bookmarkStart w:id="0" w:name="_Toc83573061"/>
+      <w:bookmarkStart w:id="0" w:name="_Toc83585391"/>
       <w:r>
         <w:rPr>
           <w:rFonts w:asciiTheme="minorHAnsi" w:hAnsiTheme="minorHAnsi"/>
@@ -3139,10 +3138,9 @@
         <w:rPr>
           <w:rFonts w:asciiTheme="minorHAnsi" w:hAnsiTheme="minorHAnsi"/>
           <w:color w:val="21306A" w:themeColor="accent1" w:themeShade="80"/>
-          <w:lang w:val="ka-GE"/>
-        </w:rPr>
-      </w:pPr>
-      <w:bookmarkStart w:id="1" w:name="_Toc83573062"/>
+        </w:rPr>
+      </w:pPr>
+      <w:bookmarkStart w:id="1" w:name="_Toc83585392"/>
       <w:r>
         <w:rPr>
           <w:rFonts w:asciiTheme="minorHAnsi" w:hAnsiTheme="minorHAnsi"/>
@@ -3174,6 +3172,19 @@
           <w:lang w:val="ka-GE"/>
         </w:rPr>
       </w:pPr>
+    </w:p>
+    <w:p>
+      <w:pPr>
+        <w:pStyle w:val="BodyText"/>
+        <w:spacing w:before="0" w:after="30" w:line="240" w:lineRule="auto"/>
+        <w:rPr>
+          <w:rFonts w:ascii="Sylfaen" w:hAnsi="Sylfaen" w:cs="Arial"/>
+          <w:color w:val="21306A" w:themeColor="accent1" w:themeShade="80"/>
+          <w:sz w:val="22"/>
+          <w:szCs w:val="22"/>
+          <w:lang w:val="ka-GE"/>
+        </w:rPr>
+      </w:pPr>
       <w:r>
         <w:rPr>
           <w:rFonts w:ascii="Sylfaen" w:hAnsi="Sylfaen" w:cs="Arial"/>
@@ -3184,6 +3195,19 @@
         </w:rPr>
         <w:t xml:space="preserve">ანოტაცია </w:t>
       </w:r>
+    </w:p>
+    <w:p>
+      <w:pPr>
+        <w:pStyle w:val="BodyText"/>
+        <w:spacing w:before="0" w:after="30" w:line="240" w:lineRule="auto"/>
+        <w:rPr>
+          <w:rFonts w:ascii="Sylfaen" w:hAnsi="Sylfaen" w:cs="Arial"/>
+          <w:color w:val="21306A" w:themeColor="accent1" w:themeShade="80"/>
+          <w:sz w:val="22"/>
+          <w:szCs w:val="22"/>
+          <w:lang w:val="ka-GE"/>
+        </w:rPr>
+      </w:pPr>
       <w:r>
         <w:rPr>
           <w:rFonts w:ascii="Sylfaen" w:hAnsi="Sylfaen" w:cs="Arial"/>
@@ -3777,6 +3801,25 @@
         </w:rPr>
         <w:t xml:space="preserve">გულგული და მისი გამოყენება </w:t>
       </w:r>
+      <w:r>
+        <w:rPr>
+          <w:rFonts w:ascii="Sylfaen" w:hAnsi="Sylfaen" w:cs="Arial"/>
+          <w:color w:val="21306A" w:themeColor="accent1" w:themeShade="80"/>
+          <w:sz w:val="22"/>
+          <w:szCs w:val="22"/>
+        </w:rPr>
+        <w:t>(</w:t>
+      </w:r>
+      <w:r>
+        <w:rPr>
+          <w:rFonts w:ascii="Sylfaen" w:hAnsi="Sylfaen" w:cs="Arial"/>
+          <w:color w:val="21306A" w:themeColor="accent1" w:themeShade="80"/>
+          <w:sz w:val="22"/>
+          <w:szCs w:val="22"/>
+          <w:lang w:val="ka-GE"/>
+        </w:rPr>
+        <w:t xml:space="preserve">ციკლის არსი) </w:t>
+      </w:r>
     </w:p>
     <w:p>
       <w:pPr>
@@ -3798,77 +3841,7 @@
           <w:szCs w:val="22"/>
           <w:lang w:val="ka-GE"/>
         </w:rPr>
-        <w:t>---</w:t>
-      </w:r>
-      <w:r>
-        <w:rPr>
-          <w:rFonts w:ascii="Sylfaen" w:hAnsi="Sylfaen" w:cs="Arial"/>
-          <w:color w:val="21306A" w:themeColor="accent1" w:themeShade="80"/>
-          <w:sz w:val="22"/>
-          <w:szCs w:val="22"/>
-          <w:lang w:val="ka-GE"/>
-        </w:rPr>
-        <w:t xml:space="preserve"> </w:t>
-      </w:r>
-      <w:r>
-        <w:rPr>
-          <w:rFonts w:ascii="Sylfaen" w:hAnsi="Sylfaen" w:cs="Arial"/>
-          <w:color w:val="21306A" w:themeColor="accent1" w:themeShade="80"/>
-          <w:sz w:val="22"/>
-          <w:szCs w:val="22"/>
-          <w:lang w:val="ka-GE"/>
-        </w:rPr>
-        <w:t>1.7</w:t>
-      </w:r>
-      <w:r>
-        <w:rPr>
-          <w:rFonts w:ascii="Sylfaen" w:hAnsi="Sylfaen" w:cs="Arial"/>
-          <w:color w:val="21306A" w:themeColor="accent1" w:themeShade="80"/>
-          <w:sz w:val="22"/>
-          <w:szCs w:val="22"/>
-          <w:lang w:val="ka-GE"/>
-        </w:rPr>
-        <w:t xml:space="preserve"> ოპერაციული სისტემის მრავალ</w:t>
-      </w:r>
-      <w:r>
-        <w:rPr>
-          <w:rFonts w:ascii="Sylfaen" w:hAnsi="Sylfaen" w:cs="Arial"/>
-          <w:color w:val="21306A" w:themeColor="accent1" w:themeShade="80"/>
-          <w:sz w:val="22"/>
-          <w:szCs w:val="22"/>
-          <w:lang w:val="ka-GE"/>
-        </w:rPr>
-        <w:t xml:space="preserve"> </w:t>
-      </w:r>
-      <w:r>
-        <w:rPr>
-          <w:rFonts w:ascii="Sylfaen" w:hAnsi="Sylfaen" w:cs="Arial"/>
-          <w:color w:val="21306A" w:themeColor="accent1" w:themeShade="80"/>
-          <w:sz w:val="22"/>
-          <w:szCs w:val="22"/>
-          <w:lang w:val="ka-GE"/>
-        </w:rPr>
-        <w:t xml:space="preserve">ამოცანიანობის </w:t>
-      </w:r>
-      <w:r>
-        <w:rPr>
-          <w:rFonts w:ascii="Sylfaen" w:hAnsi="Sylfaen" w:cs="Arial"/>
-          <w:color w:val="21306A" w:themeColor="accent1" w:themeShade="80"/>
-          <w:sz w:val="22"/>
-          <w:szCs w:val="22"/>
-          <w:lang w:val="ka-GE"/>
-        </w:rPr>
-        <w:t>იმპ</w:t>
-      </w:r>
-      <w:r>
-        <w:rPr>
-          <w:rFonts w:ascii="Sylfaen" w:hAnsi="Sylfaen" w:cs="Arial"/>
-          <w:color w:val="21306A" w:themeColor="accent1" w:themeShade="80"/>
-          <w:sz w:val="22"/>
-          <w:szCs w:val="22"/>
-          <w:lang w:val="ka-GE"/>
-        </w:rPr>
-        <w:t xml:space="preserve">ლემენტაცია სიტყვებად </w:t>
+        <w:t>ინდირექცია</w:t>
       </w:r>
     </w:p>
     <w:p>
@@ -3891,17 +3864,77 @@
           <w:szCs w:val="22"/>
           <w:lang w:val="ka-GE"/>
         </w:rPr>
-        <w:t xml:space="preserve">      --- 1.7</w:t>
-      </w:r>
-      <w:r>
-        <w:rPr>
-          <w:rFonts w:ascii="Sylfaen" w:hAnsi="Sylfaen" w:cs="Arial"/>
-          <w:color w:val="21306A" w:themeColor="accent1" w:themeShade="80"/>
-          <w:sz w:val="22"/>
-          <w:szCs w:val="22"/>
-          <w:lang w:val="ka-GE"/>
-        </w:rPr>
-        <w:t>.1 multitasking</w:t>
+        <w:t>---</w:t>
+      </w:r>
+      <w:r>
+        <w:rPr>
+          <w:rFonts w:ascii="Sylfaen" w:hAnsi="Sylfaen" w:cs="Arial"/>
+          <w:color w:val="21306A" w:themeColor="accent1" w:themeShade="80"/>
+          <w:sz w:val="22"/>
+          <w:szCs w:val="22"/>
+          <w:lang w:val="ka-GE"/>
+        </w:rPr>
+        <w:t xml:space="preserve"> </w:t>
+      </w:r>
+      <w:r>
+        <w:rPr>
+          <w:rFonts w:ascii="Sylfaen" w:hAnsi="Sylfaen" w:cs="Arial"/>
+          <w:color w:val="21306A" w:themeColor="accent1" w:themeShade="80"/>
+          <w:sz w:val="22"/>
+          <w:szCs w:val="22"/>
+          <w:lang w:val="ka-GE"/>
+        </w:rPr>
+        <w:t>1.7</w:t>
+      </w:r>
+      <w:r>
+        <w:rPr>
+          <w:rFonts w:ascii="Sylfaen" w:hAnsi="Sylfaen" w:cs="Arial"/>
+          <w:color w:val="21306A" w:themeColor="accent1" w:themeShade="80"/>
+          <w:sz w:val="22"/>
+          <w:szCs w:val="22"/>
+          <w:lang w:val="ka-GE"/>
+        </w:rPr>
+        <w:t xml:space="preserve"> ოპერაციული სისტემის მრავალ</w:t>
+      </w:r>
+      <w:r>
+        <w:rPr>
+          <w:rFonts w:ascii="Sylfaen" w:hAnsi="Sylfaen" w:cs="Arial"/>
+          <w:color w:val="21306A" w:themeColor="accent1" w:themeShade="80"/>
+          <w:sz w:val="22"/>
+          <w:szCs w:val="22"/>
+          <w:lang w:val="ka-GE"/>
+        </w:rPr>
+        <w:t xml:space="preserve"> </w:t>
+      </w:r>
+      <w:r>
+        <w:rPr>
+          <w:rFonts w:ascii="Sylfaen" w:hAnsi="Sylfaen" w:cs="Arial"/>
+          <w:color w:val="21306A" w:themeColor="accent1" w:themeShade="80"/>
+          <w:sz w:val="22"/>
+          <w:szCs w:val="22"/>
+          <w:lang w:val="ka-GE"/>
+        </w:rPr>
+        <w:t xml:space="preserve">ამოცანიანობის </w:t>
+      </w:r>
+      <w:r>
+        <w:rPr>
+          <w:rFonts w:ascii="Sylfaen" w:hAnsi="Sylfaen" w:cs="Arial"/>
+          <w:color w:val="21306A" w:themeColor="accent1" w:themeShade="80"/>
+          <w:sz w:val="22"/>
+          <w:szCs w:val="22"/>
+          <w:lang w:val="ka-GE"/>
+        </w:rPr>
+        <w:t>იმპ</w:t>
+      </w:r>
+      <w:r>
+        <w:rPr>
+          <w:rFonts w:ascii="Sylfaen" w:hAnsi="Sylfaen" w:cs="Arial"/>
+          <w:color w:val="21306A" w:themeColor="accent1" w:themeShade="80"/>
+          <w:sz w:val="22"/>
+          <w:szCs w:val="22"/>
+          <w:lang w:val="ka-GE"/>
+        </w:rPr>
+        <w:t xml:space="preserve">ლემენტაცია სიტყვებად </w:t>
       </w:r>
     </w:p>
     <w:p>
@@ -3924,27 +3957,17 @@
           <w:szCs w:val="22"/>
           <w:lang w:val="ka-GE"/>
         </w:rPr>
-        <w:t>--- 1.8</w:t>
-      </w:r>
-      <w:r>
-        <w:rPr>
-          <w:rFonts w:ascii="Sylfaen" w:hAnsi="Sylfaen" w:cs="Arial"/>
-          <w:color w:val="21306A" w:themeColor="accent1" w:themeShade="80"/>
-          <w:sz w:val="22"/>
-          <w:szCs w:val="22"/>
-          <w:lang w:val="ka-GE"/>
-        </w:rPr>
-        <w:t xml:space="preserve"> linking </w:t>
-      </w:r>
-      <w:r>
-        <w:rPr>
-          <w:rFonts w:ascii="Sylfaen" w:hAnsi="Sylfaen" w:cs="Arial"/>
-          <w:color w:val="21306A" w:themeColor="accent1" w:themeShade="80"/>
-          <w:sz w:val="22"/>
-          <w:szCs w:val="22"/>
-          <w:lang w:val="ka-GE"/>
-        </w:rPr>
-        <w:t>(???)</w:t>
+        <w:t xml:space="preserve">      --- 1.7</w:t>
+      </w:r>
+      <w:r>
+        <w:rPr>
+          <w:rFonts w:ascii="Sylfaen" w:hAnsi="Sylfaen" w:cs="Arial"/>
+          <w:color w:val="21306A" w:themeColor="accent1" w:themeShade="80"/>
+          <w:sz w:val="22"/>
+          <w:szCs w:val="22"/>
+          <w:lang w:val="ka-GE"/>
+        </w:rPr>
+        <w:t>.1 multitasking</w:t>
       </w:r>
     </w:p>
     <w:p>
@@ -3967,37 +3990,27 @@
           <w:szCs w:val="22"/>
           <w:lang w:val="ka-GE"/>
         </w:rPr>
-        <w:t xml:space="preserve">--- 1.9 </w:t>
-      </w:r>
-      <w:r>
-        <w:rPr>
-          <w:rFonts w:ascii="Sylfaen" w:hAnsi="Sylfaen" w:cs="Arial"/>
-          <w:color w:val="21306A" w:themeColor="accent1" w:themeShade="80"/>
-          <w:sz w:val="22"/>
-          <w:szCs w:val="22"/>
-          <w:lang w:val="ka-GE"/>
-        </w:rPr>
-        <w:t xml:space="preserve">Gaming - </w:t>
-      </w:r>
-      <w:r>
-        <w:rPr>
-          <w:rFonts w:ascii="Sylfaen" w:hAnsi="Sylfaen" w:cs="Arial"/>
-          <w:color w:val="21306A" w:themeColor="accent1" w:themeShade="80"/>
-          <w:sz w:val="22"/>
-          <w:szCs w:val="22"/>
-          <w:lang w:val="ka-GE"/>
-        </w:rPr>
-        <w:t>თამ</w:t>
-      </w:r>
-      <w:r>
-        <w:rPr>
-          <w:rFonts w:ascii="Sylfaen" w:hAnsi="Sylfaen" w:cs="Arial"/>
-          <w:color w:val="21306A" w:themeColor="accent1" w:themeShade="80"/>
-          <w:sz w:val="22"/>
-          <w:szCs w:val="22"/>
-          <w:lang w:val="ka-GE"/>
-        </w:rPr>
-        <w:t>აშების იმპლემენტაცია, ახლებურად</w:t>
+        <w:t>--- 1.8</w:t>
+      </w:r>
+      <w:r>
+        <w:rPr>
+          <w:rFonts w:ascii="Sylfaen" w:hAnsi="Sylfaen" w:cs="Arial"/>
+          <w:color w:val="21306A" w:themeColor="accent1" w:themeShade="80"/>
+          <w:sz w:val="22"/>
+          <w:szCs w:val="22"/>
+          <w:lang w:val="ka-GE"/>
+        </w:rPr>
+        <w:t xml:space="preserve"> linking </w:t>
+      </w:r>
+      <w:r>
+        <w:rPr>
+          <w:rFonts w:ascii="Sylfaen" w:hAnsi="Sylfaen" w:cs="Arial"/>
+          <w:color w:val="21306A" w:themeColor="accent1" w:themeShade="80"/>
+          <w:sz w:val="22"/>
+          <w:szCs w:val="22"/>
+          <w:lang w:val="ka-GE"/>
+        </w:rPr>
+        <w:t>(???)</w:t>
       </w:r>
     </w:p>
     <w:p>
@@ -4020,27 +4033,37 @@
           <w:szCs w:val="22"/>
           <w:lang w:val="ka-GE"/>
         </w:rPr>
-        <w:t xml:space="preserve">     --- 1.9.1 Raylib და aradan </w:t>
-      </w:r>
-      <w:r>
-        <w:rPr>
-          <w:rFonts w:ascii="Sylfaen" w:hAnsi="Sylfaen" w:cs="Arial"/>
-          <w:color w:val="21306A" w:themeColor="accent1" w:themeShade="80"/>
-          <w:sz w:val="22"/>
-          <w:szCs w:val="22"/>
-          <w:lang w:val="ka-GE"/>
-        </w:rPr>
-        <w:t>და (</w:t>
-      </w:r>
-      <w:r>
-        <w:rPr>
-          <w:rFonts w:ascii="Sylfaen" w:hAnsi="Sylfaen" w:cs="Arial"/>
-          <w:color w:val="21306A" w:themeColor="accent1" w:themeShade="80"/>
-          <w:sz w:val="22"/>
-          <w:szCs w:val="22"/>
-          <w:lang w:val="ka-GE"/>
-        </w:rPr>
-        <w:t>წერტილი)</w:t>
+        <w:t xml:space="preserve">--- 1.9 </w:t>
+      </w:r>
+      <w:r>
+        <w:rPr>
+          <w:rFonts w:ascii="Sylfaen" w:hAnsi="Sylfaen" w:cs="Arial"/>
+          <w:color w:val="21306A" w:themeColor="accent1" w:themeShade="80"/>
+          <w:sz w:val="22"/>
+          <w:szCs w:val="22"/>
+          <w:lang w:val="ka-GE"/>
+        </w:rPr>
+        <w:t xml:space="preserve">Gaming - </w:t>
+      </w:r>
+      <w:r>
+        <w:rPr>
+          <w:rFonts w:ascii="Sylfaen" w:hAnsi="Sylfaen" w:cs="Arial"/>
+          <w:color w:val="21306A" w:themeColor="accent1" w:themeShade="80"/>
+          <w:sz w:val="22"/>
+          <w:szCs w:val="22"/>
+          <w:lang w:val="ka-GE"/>
+        </w:rPr>
+        <w:t>თამ</w:t>
+      </w:r>
+      <w:r>
+        <w:rPr>
+          <w:rFonts w:ascii="Sylfaen" w:hAnsi="Sylfaen" w:cs="Arial"/>
+          <w:color w:val="21306A" w:themeColor="accent1" w:themeShade="80"/>
+          <w:sz w:val="22"/>
+          <w:szCs w:val="22"/>
+          <w:lang w:val="ka-GE"/>
+        </w:rPr>
+        <w:t>აშების იმპლემენტაცია, ახლებურად</w:t>
       </w:r>
     </w:p>
     <w:p>
@@ -4063,7 +4086,27 @@
           <w:szCs w:val="22"/>
           <w:lang w:val="ka-GE"/>
         </w:rPr>
-        <w:t>--- 1.10 HTTP პარსერი (ახლებურად)</w:t>
+        <w:t xml:space="preserve">     --- 1.9.1 Raylib და aradan </w:t>
+      </w:r>
+      <w:r>
+        <w:rPr>
+          <w:rFonts w:ascii="Sylfaen" w:hAnsi="Sylfaen" w:cs="Arial"/>
+          <w:color w:val="21306A" w:themeColor="accent1" w:themeShade="80"/>
+          <w:sz w:val="22"/>
+          <w:szCs w:val="22"/>
+          <w:lang w:val="ka-GE"/>
+        </w:rPr>
+        <w:t>და (</w:t>
+      </w:r>
+      <w:r>
+        <w:rPr>
+          <w:rFonts w:ascii="Sylfaen" w:hAnsi="Sylfaen" w:cs="Arial"/>
+          <w:color w:val="21306A" w:themeColor="accent1" w:themeShade="80"/>
+          <w:sz w:val="22"/>
+          <w:szCs w:val="22"/>
+          <w:lang w:val="ka-GE"/>
+        </w:rPr>
+        <w:t>წერტილი)</w:t>
       </w:r>
     </w:p>
     <w:p>
@@ -4078,6 +4121,16 @@
           <w:lang w:val="ka-GE"/>
         </w:rPr>
       </w:pPr>
+      <w:r>
+        <w:rPr>
+          <w:rFonts w:ascii="Sylfaen" w:hAnsi="Sylfaen" w:cs="Arial"/>
+          <w:color w:val="21306A" w:themeColor="accent1" w:themeShade="80"/>
+          <w:sz w:val="22"/>
+          <w:szCs w:val="22"/>
+          <w:lang w:val="ka-GE"/>
+        </w:rPr>
+        <w:t>--- 1.10 HTTP პარსერი (ახლებურად)</w:t>
+      </w:r>
     </w:p>
     <w:p>
       <w:pPr>
@@ -4091,26 +4144,6 @@
           <w:lang w:val="ka-GE"/>
         </w:rPr>
       </w:pPr>
-      <w:r>
-        <w:rPr>
-          <w:rFonts w:ascii="Sylfaen" w:hAnsi="Sylfaen" w:cs="Arial"/>
-          <w:color w:val="21306A" w:themeColor="accent1" w:themeShade="80"/>
-          <w:sz w:val="22"/>
-          <w:szCs w:val="22"/>
-          <w:lang w:val="ka-GE"/>
-        </w:rPr>
-        <w:t xml:space="preserve">2. </w:t>
-      </w:r>
-      <w:r>
-        <w:rPr>
-          <w:rFonts w:ascii="Sylfaen" w:hAnsi="Sylfaen" w:cs="Arial"/>
-          <w:color w:val="21306A" w:themeColor="accent1" w:themeShade="80"/>
-          <w:sz w:val="22"/>
-          <w:szCs w:val="22"/>
-          <w:lang w:val="ka-GE"/>
-        </w:rPr>
-        <w:t>სადოქტორო ნაშრომის მიზნები და სტრუქტურა</w:t>
-      </w:r>
     </w:p>
     <w:p>
       <w:pPr>
@@ -4132,17 +4165,17 @@
           <w:szCs w:val="22"/>
           <w:lang w:val="ka-GE"/>
         </w:rPr>
-        <w:t xml:space="preserve">3. </w:t>
-      </w:r>
-      <w:r>
-        <w:rPr>
-          <w:rFonts w:ascii="Sylfaen" w:hAnsi="Sylfaen" w:cs="Arial"/>
-          <w:color w:val="21306A" w:themeColor="accent1" w:themeShade="80"/>
-          <w:sz w:val="22"/>
-          <w:szCs w:val="22"/>
-          <w:lang w:val="ka-GE"/>
-        </w:rPr>
-        <w:t>თეორის მიმოხილვა და მისი იმპლემენტაცია</w:t>
+        <w:t xml:space="preserve">2. </w:t>
+      </w:r>
+      <w:r>
+        <w:rPr>
+          <w:rFonts w:ascii="Sylfaen" w:hAnsi="Sylfaen" w:cs="Arial"/>
+          <w:color w:val="21306A" w:themeColor="accent1" w:themeShade="80"/>
+          <w:sz w:val="22"/>
+          <w:szCs w:val="22"/>
+          <w:lang w:val="ka-GE"/>
+        </w:rPr>
+        <w:t>სადოქტორო ნაშრომის მიზნები და სტრუქტურა</w:t>
       </w:r>
     </w:p>
     <w:p>
@@ -4165,27 +4198,17 @@
           <w:szCs w:val="22"/>
           <w:lang w:val="ka-GE"/>
         </w:rPr>
-        <w:t>---</w:t>
-      </w:r>
-      <w:r>
-        <w:rPr>
-          <w:rFonts w:ascii="Sylfaen" w:hAnsi="Sylfaen" w:cs="Arial"/>
-          <w:color w:val="21306A" w:themeColor="accent1" w:themeShade="80"/>
-          <w:sz w:val="22"/>
-          <w:szCs w:val="22"/>
-          <w:lang w:val="ka-GE"/>
-        </w:rPr>
-        <w:t xml:space="preserve"> </w:t>
-      </w:r>
-      <w:r>
-        <w:rPr>
-          <w:rFonts w:ascii="Sylfaen" w:hAnsi="Sylfaen" w:cs="Arial"/>
-          <w:color w:val="21306A" w:themeColor="accent1" w:themeShade="80"/>
-          <w:sz w:val="22"/>
-          <w:szCs w:val="22"/>
-          <w:lang w:val="ka-GE"/>
-        </w:rPr>
-        <w:t>3.1</w:t>
+        <w:t xml:space="preserve">3. </w:t>
+      </w:r>
+      <w:r>
+        <w:rPr>
+          <w:rFonts w:ascii="Sylfaen" w:hAnsi="Sylfaen" w:cs="Arial"/>
+          <w:color w:val="21306A" w:themeColor="accent1" w:themeShade="80"/>
+          <w:sz w:val="22"/>
+          <w:szCs w:val="22"/>
+          <w:lang w:val="ka-GE"/>
+        </w:rPr>
+        <w:t>თეორის მიმოხილვა და მისი იმპლემენტაცია</w:t>
       </w:r>
     </w:p>
     <w:p>
@@ -4208,17 +4231,27 @@
           <w:szCs w:val="22"/>
           <w:lang w:val="ka-GE"/>
         </w:rPr>
-        <w:t xml:space="preserve">4. </w:t>
-      </w:r>
-      <w:r>
-        <w:rPr>
-          <w:rFonts w:ascii="Sylfaen" w:hAnsi="Sylfaen" w:cs="Arial"/>
-          <w:color w:val="21306A" w:themeColor="accent1" w:themeShade="80"/>
-          <w:sz w:val="22"/>
-          <w:szCs w:val="22"/>
-          <w:lang w:val="ka-GE"/>
-        </w:rPr>
-        <w:t>ახალი გადაბმის მექანიზმის გამოყენება და კვლევის შედეგები</w:t>
+        <w:t>---</w:t>
+      </w:r>
+      <w:r>
+        <w:rPr>
+          <w:rFonts w:ascii="Sylfaen" w:hAnsi="Sylfaen" w:cs="Arial"/>
+          <w:color w:val="21306A" w:themeColor="accent1" w:themeShade="80"/>
+          <w:sz w:val="22"/>
+          <w:szCs w:val="22"/>
+          <w:lang w:val="ka-GE"/>
+        </w:rPr>
+        <w:t xml:space="preserve"> </w:t>
+      </w:r>
+      <w:r>
+        <w:rPr>
+          <w:rFonts w:ascii="Sylfaen" w:hAnsi="Sylfaen" w:cs="Arial"/>
+          <w:color w:val="21306A" w:themeColor="accent1" w:themeShade="80"/>
+          <w:sz w:val="22"/>
+          <w:szCs w:val="22"/>
+          <w:lang w:val="ka-GE"/>
+        </w:rPr>
+        <w:t>3.1</w:t>
       </w:r>
     </w:p>
     <w:p>
@@ -4241,17 +4274,17 @@
           <w:szCs w:val="22"/>
           <w:lang w:val="ka-GE"/>
         </w:rPr>
-        <w:t>5</w:t>
-      </w:r>
-      <w:r>
-        <w:rPr>
-          <w:rFonts w:ascii="Sylfaen" w:hAnsi="Sylfaen" w:cs="Arial"/>
-          <w:color w:val="21306A" w:themeColor="accent1" w:themeShade="80"/>
-          <w:sz w:val="22"/>
-          <w:szCs w:val="22"/>
-          <w:lang w:val="ka-GE"/>
-        </w:rPr>
-        <w:t>. დასკვნა</w:t>
+        <w:t xml:space="preserve">4. </w:t>
+      </w:r>
+      <w:r>
+        <w:rPr>
+          <w:rFonts w:ascii="Sylfaen" w:hAnsi="Sylfaen" w:cs="Arial"/>
+          <w:color w:val="21306A" w:themeColor="accent1" w:themeShade="80"/>
+          <w:sz w:val="22"/>
+          <w:szCs w:val="22"/>
+          <w:lang w:val="ka-GE"/>
+        </w:rPr>
+        <w:t>ახალი გადაბმის მექანიზმის გამოყენება და კვლევის შედეგები</w:t>
       </w:r>
     </w:p>
     <w:p>
@@ -4266,6 +4299,26 @@
           <w:lang w:val="ka-GE"/>
         </w:rPr>
       </w:pPr>
+      <w:r>
+        <w:rPr>
+          <w:rFonts w:ascii="Sylfaen" w:hAnsi="Sylfaen" w:cs="Arial"/>
+          <w:color w:val="21306A" w:themeColor="accent1" w:themeShade="80"/>
+          <w:sz w:val="22"/>
+          <w:szCs w:val="22"/>
+          <w:lang w:val="ka-GE"/>
+        </w:rPr>
+        <w:t>5</w:t>
+      </w:r>
+      <w:r>
+        <w:rPr>
+          <w:rFonts w:ascii="Sylfaen" w:hAnsi="Sylfaen" w:cs="Arial"/>
+          <w:color w:val="21306A" w:themeColor="accent1" w:themeShade="80"/>
+          <w:sz w:val="22"/>
+          <w:szCs w:val="22"/>
+          <w:lang w:val="ka-GE"/>
+        </w:rPr>
+        <w:t>. დასკვნა</w:t>
+      </w:r>
     </w:p>
     <w:p>
       <w:pPr>
@@ -4279,16 +4332,6 @@
           <w:lang w:val="ka-GE"/>
         </w:rPr>
       </w:pPr>
-      <w:r>
-        <w:rPr>
-          <w:rFonts w:ascii="Sylfaen" w:hAnsi="Sylfaen" w:cs="Arial"/>
-          <w:color w:val="21306A" w:themeColor="accent1" w:themeShade="80"/>
-          <w:sz w:val="22"/>
-          <w:szCs w:val="22"/>
-          <w:lang w:val="ka-GE"/>
-        </w:rPr>
-        <w:t>ლიტერატურა</w:t>
-      </w:r>
     </w:p>
     <w:p>
       <w:pPr>
@@ -4302,6 +4345,16 @@
           <w:lang w:val="ka-GE"/>
         </w:rPr>
       </w:pPr>
+      <w:r>
+        <w:rPr>
+          <w:rFonts w:ascii="Sylfaen" w:hAnsi="Sylfaen" w:cs="Arial"/>
+          <w:color w:val="21306A" w:themeColor="accent1" w:themeShade="80"/>
+          <w:sz w:val="22"/>
+          <w:szCs w:val="22"/>
+          <w:lang w:val="ka-GE"/>
+        </w:rPr>
+        <w:t>ლიტერატურა</w:t>
+      </w:r>
     </w:p>
     <w:p>
       <w:pPr>
@@ -4312,9 +4365,17 @@
           <w:color w:val="21306A" w:themeColor="accent1" w:themeShade="80"/>
           <w:sz w:val="22"/>
           <w:szCs w:val="22"/>
-          <w:lang w:val="ka-GE"/>
-        </w:rPr>
-      </w:pPr>
+        </w:rPr>
+      </w:pPr>
+      <w:r>
+        <w:rPr>
+          <w:rFonts w:ascii="Sylfaen" w:hAnsi="Sylfaen" w:cs="Arial"/>
+          <w:color w:val="21306A" w:themeColor="accent1" w:themeShade="80"/>
+          <w:sz w:val="22"/>
+          <w:szCs w:val="22"/>
+        </w:rPr>
+        <w:t>*/</w:t>
+      </w:r>
     </w:p>
     <w:p>
       <w:pPr>
@@ -4445,26 +4506,6 @@
           <w:lang w:val="ka-GE"/>
         </w:rPr>
       </w:pPr>
-      <w:r>
-        <w:rPr>
-          <w:rFonts w:ascii="Sylfaen" w:hAnsi="Sylfaen" w:cs="Arial"/>
-          <w:color w:val="21306A" w:themeColor="accent1" w:themeShade="80"/>
-          <w:sz w:val="22"/>
-          <w:szCs w:val="22"/>
-          <w:lang w:val="ka-GE"/>
-        </w:rPr>
-        <w:t>/</w:t>
-      </w:r>
-      <w:r>
-        <w:rPr>
-          <w:rFonts w:ascii="Sylfaen" w:hAnsi="Sylfaen" w:cs="Arial"/>
-          <w:color w:val="21306A" w:themeColor="accent1" w:themeShade="80"/>
-          <w:sz w:val="22"/>
-          <w:szCs w:val="22"/>
-          <w:lang w:val="ka-GE"/>
-        </w:rPr>
-        <w:t>*</w:t>
-      </w:r>
     </w:p>
     <w:p>
       <w:pPr>
@@ -4486,7 +4527,17 @@
           <w:szCs w:val="22"/>
           <w:lang w:val="ka-GE"/>
         </w:rPr>
-        <w:t>პირველი ფურცელი</w:t>
+        <w:t>/</w:t>
+      </w:r>
+      <w:r>
+        <w:rPr>
+          <w:rFonts w:ascii="Sylfaen" w:hAnsi="Sylfaen" w:cs="Arial"/>
+          <w:color w:val="21306A" w:themeColor="accent1" w:themeShade="80"/>
+          <w:sz w:val="22"/>
+          <w:szCs w:val="22"/>
+          <w:lang w:val="ka-GE"/>
+        </w:rPr>
+        <w:t>*</w:t>
       </w:r>
     </w:p>
     <w:p>
@@ -4509,7 +4560,7 @@
           <w:szCs w:val="22"/>
           <w:lang w:val="ka-GE"/>
         </w:rPr>
-        <w:t xml:space="preserve">ანოტაცია </w:t>
+        <w:t>პირველი ფურცელი</w:t>
       </w:r>
     </w:p>
     <w:p>
@@ -4532,7 +4583,7 @@
           <w:szCs w:val="22"/>
           <w:lang w:val="ka-GE"/>
         </w:rPr>
-        <w:t xml:space="preserve">თავი 1. თავში დასაბუთებულია ამოცანის აქტუალობა. </w:t>
+        <w:t xml:space="preserve">ანოტაცია </w:t>
       </w:r>
     </w:p>
     <w:p>
@@ -4555,37 +4606,7 @@
           <w:szCs w:val="22"/>
           <w:lang w:val="ka-GE"/>
         </w:rPr>
-        <w:t xml:space="preserve">ავღწერთ პრობლემას და ვლაპარაკობთ </w:t>
-      </w:r>
-      <w:r>
-        <w:rPr>
-          <w:rFonts w:ascii="Sylfaen" w:hAnsi="Sylfaen" w:cs="Arial"/>
-          <w:color w:val="21306A" w:themeColor="accent1" w:themeShade="80"/>
-          <w:sz w:val="22"/>
-          <w:szCs w:val="22"/>
-          <w:lang w:val="ka-GE"/>
-        </w:rPr>
-        <w:t xml:space="preserve">გადაბმის </w:t>
-      </w:r>
-      <w:r>
-        <w:rPr>
-          <w:rFonts w:ascii="Sylfaen" w:hAnsi="Sylfaen" w:cs="Arial"/>
-          <w:color w:val="21306A" w:themeColor="accent1" w:themeShade="80"/>
-          <w:sz w:val="22"/>
-          <w:szCs w:val="22"/>
-          <w:lang w:val="ka-GE"/>
-        </w:rPr>
-        <w:t>ახალ მექანიზმზე</w:t>
-      </w:r>
-      <w:r>
-        <w:rPr>
-          <w:rFonts w:ascii="Sylfaen" w:hAnsi="Sylfaen" w:cs="Arial"/>
-          <w:color w:val="21306A" w:themeColor="accent1" w:themeShade="80"/>
-          <w:sz w:val="22"/>
-          <w:szCs w:val="22"/>
-          <w:lang w:val="ka-GE"/>
-        </w:rPr>
-        <w:t xml:space="preserve"> (სიტყვების თქმის ახალ მექანიზმზე და მასთან არსებული თავები)</w:t>
+        <w:t xml:space="preserve">თავი 1. თავში დასაბუთებულია ამოცანის აქტუალობა. </w:t>
       </w:r>
     </w:p>
     <w:p>
@@ -4600,6 +4621,46 @@
           <w:lang w:val="ka-GE"/>
         </w:rPr>
       </w:pPr>
+      <w:r>
+        <w:rPr>
+          <w:rFonts w:ascii="Sylfaen" w:hAnsi="Sylfaen" w:cs="Arial"/>
+          <w:color w:val="21306A" w:themeColor="accent1" w:themeShade="80"/>
+          <w:sz w:val="22"/>
+          <w:szCs w:val="22"/>
+          <w:lang w:val="ka-GE"/>
+        </w:rPr>
+        <w:t xml:space="preserve">ავღწერთ პრობლემას და ვლაპარაკობთ </w:t>
+      </w:r>
+      <w:r>
+        <w:rPr>
+          <w:rFonts w:ascii="Sylfaen" w:hAnsi="Sylfaen" w:cs="Arial"/>
+          <w:color w:val="21306A" w:themeColor="accent1" w:themeShade="80"/>
+          <w:sz w:val="22"/>
+          <w:szCs w:val="22"/>
+          <w:lang w:val="ka-GE"/>
+        </w:rPr>
+        <w:t xml:space="preserve">გადაბმის </w:t>
+      </w:r>
+      <w:r>
+        <w:rPr>
+          <w:rFonts w:ascii="Sylfaen" w:hAnsi="Sylfaen" w:cs="Arial"/>
+          <w:color w:val="21306A" w:themeColor="accent1" w:themeShade="80"/>
+          <w:sz w:val="22"/>
+          <w:szCs w:val="22"/>
+          <w:lang w:val="ka-GE"/>
+        </w:rPr>
+        <w:t>ახალ მექანიზმზე</w:t>
+      </w:r>
+      <w:r>
+        <w:rPr>
+          <w:rFonts w:ascii="Sylfaen" w:hAnsi="Sylfaen" w:cs="Arial"/>
+          <w:color w:val="21306A" w:themeColor="accent1" w:themeShade="80"/>
+          <w:sz w:val="22"/>
+          <w:szCs w:val="22"/>
+          <w:lang w:val="ka-GE"/>
+        </w:rPr>
+        <w:t xml:space="preserve"> (სიტყვების თქმის ახალ მექანიზმზე და მასთან არსებული თავები)</w:t>
+      </w:r>
     </w:p>
     <w:p>
       <w:pPr>
@@ -4613,16 +4674,6 @@
           <w:lang w:val="ka-GE"/>
         </w:rPr>
       </w:pPr>
-      <w:r>
-        <w:rPr>
-          <w:rFonts w:ascii="Sylfaen" w:hAnsi="Sylfaen" w:cs="Arial"/>
-          <w:color w:val="21306A" w:themeColor="accent1" w:themeShade="80"/>
-          <w:sz w:val="22"/>
-          <w:szCs w:val="22"/>
-          <w:lang w:val="ka-GE"/>
-        </w:rPr>
-        <w:t>// პარაგრაფები გადასალაგებელია თავებში (დასამთავრებელია)</w:t>
-      </w:r>
     </w:p>
     <w:p>
       <w:pPr>
@@ -4644,7 +4695,206 @@
           <w:szCs w:val="22"/>
           <w:lang w:val="ka-GE"/>
         </w:rPr>
+        <w:t>// პარაგრაფები გადასალაგებელია თავებში (დასამთავრებელია)</w:t>
+      </w:r>
+    </w:p>
+    <w:p>
+      <w:pPr>
+        <w:pStyle w:val="BodyText"/>
+        <w:numPr>
+          <w:ilvl w:val="0"/>
+          <w:numId w:val="20"/>
+        </w:numPr>
+        <w:spacing w:before="0" w:after="30" w:line="240" w:lineRule="auto"/>
+        <w:rPr>
+          <w:rFonts w:ascii="Sylfaen" w:hAnsi="Sylfaen" w:cs="Arial"/>
+          <w:color w:val="21306A" w:themeColor="accent1" w:themeShade="80"/>
+          <w:sz w:val="22"/>
+          <w:szCs w:val="22"/>
+          <w:lang w:val="ka-GE"/>
+        </w:rPr>
+      </w:pPr>
+      <w:r>
+        <w:rPr>
+          <w:rFonts w:ascii="Sylfaen" w:hAnsi="Sylfaen" w:cs="Arial"/>
+          <w:color w:val="21306A" w:themeColor="accent1" w:themeShade="80"/>
+          <w:sz w:val="22"/>
+          <w:szCs w:val="22"/>
+          <w:lang w:val="ka-GE"/>
+        </w:rPr>
         <w:t>განხილულია გადაბმის არსებული მექანიზმი</w:t>
+      </w:r>
+    </w:p>
+    <w:p>
+      <w:pPr>
+        <w:pStyle w:val="BodyText"/>
+        <w:numPr>
+          <w:ilvl w:val="0"/>
+          <w:numId w:val="20"/>
+        </w:numPr>
+        <w:spacing w:before="0" w:after="30" w:line="240" w:lineRule="auto"/>
+        <w:rPr>
+          <w:rFonts w:ascii="Sylfaen" w:hAnsi="Sylfaen" w:cs="Arial"/>
+          <w:color w:val="21306A" w:themeColor="accent1" w:themeShade="80"/>
+          <w:sz w:val="22"/>
+          <w:szCs w:val="22"/>
+          <w:lang w:val="ka-GE"/>
+        </w:rPr>
+      </w:pPr>
+      <w:r>
+        <w:rPr>
+          <w:rFonts w:ascii="Sylfaen" w:hAnsi="Sylfaen" w:cs="Arial"/>
+          <w:color w:val="21306A" w:themeColor="accent1" w:themeShade="80"/>
+          <w:sz w:val="22"/>
+          <w:szCs w:val="22"/>
+          <w:lang w:val="ka-GE"/>
+        </w:rPr>
+        <w:t xml:space="preserve">განხილულია ოპერაციული სისტემები </w:t>
+      </w:r>
+    </w:p>
+    <w:p>
+      <w:pPr>
+        <w:pStyle w:val="BodyText"/>
+        <w:numPr>
+          <w:ilvl w:val="0"/>
+          <w:numId w:val="20"/>
+        </w:numPr>
+        <w:spacing w:before="0" w:after="30" w:line="240" w:lineRule="auto"/>
+        <w:rPr>
+          <w:rFonts w:ascii="Sylfaen" w:hAnsi="Sylfaen" w:cs="Arial"/>
+          <w:color w:val="21306A" w:themeColor="accent1" w:themeShade="80"/>
+          <w:sz w:val="22"/>
+          <w:szCs w:val="22"/>
+          <w:lang w:val="ka-GE"/>
+        </w:rPr>
+      </w:pPr>
+      <w:r>
+        <w:rPr>
+          <w:rFonts w:ascii="Sylfaen" w:hAnsi="Sylfaen" w:cs="Arial"/>
+          <w:color w:val="21306A" w:themeColor="accent1" w:themeShade="80"/>
+          <w:sz w:val="22"/>
+          <w:szCs w:val="22"/>
+          <w:lang w:val="ka-GE"/>
+        </w:rPr>
+        <w:t xml:space="preserve">აღწერილია გადაბმის ახალი მექანიზმი - ქვეთავებად </w:t>
+      </w:r>
+    </w:p>
+    <w:p>
+      <w:pPr>
+        <w:pStyle w:val="BodyText"/>
+        <w:numPr>
+          <w:ilvl w:val="0"/>
+          <w:numId w:val="20"/>
+        </w:numPr>
+        <w:spacing w:before="0" w:after="30" w:line="240" w:lineRule="auto"/>
+        <w:rPr>
+          <w:rFonts w:ascii="Sylfaen" w:hAnsi="Sylfaen" w:cs="Arial"/>
+          <w:color w:val="21306A" w:themeColor="accent1" w:themeShade="80"/>
+          <w:sz w:val="22"/>
+          <w:szCs w:val="22"/>
+          <w:lang w:val="ka-GE"/>
+        </w:rPr>
+      </w:pPr>
+      <w:r>
+        <w:rPr>
+          <w:rFonts w:ascii="Sylfaen" w:hAnsi="Sylfaen" w:cs="Arial"/>
+          <w:color w:val="21306A" w:themeColor="accent1" w:themeShade="80"/>
+          <w:sz w:val="22"/>
+          <w:szCs w:val="22"/>
+          <w:lang w:val="ka-GE"/>
+        </w:rPr>
+        <w:t>აღწერილია გადაბმის ახალი მექანიზმით სიტყვებად წერის ენა</w:t>
+      </w:r>
+    </w:p>
+    <w:p>
+      <w:pPr>
+        <w:pStyle w:val="BodyText"/>
+        <w:numPr>
+          <w:ilvl w:val="0"/>
+          <w:numId w:val="20"/>
+        </w:numPr>
+        <w:spacing w:before="0" w:after="30" w:line="240" w:lineRule="auto"/>
+        <w:rPr>
+          <w:rFonts w:ascii="Sylfaen" w:hAnsi="Sylfaen" w:cs="Arial"/>
+          <w:color w:val="21306A" w:themeColor="accent1" w:themeShade="80"/>
+          <w:sz w:val="22"/>
+          <w:szCs w:val="22"/>
+          <w:lang w:val="ka-GE"/>
+        </w:rPr>
+      </w:pPr>
+      <w:r>
+        <w:rPr>
+          <w:rFonts w:ascii="Sylfaen" w:hAnsi="Sylfaen" w:cs="Arial"/>
+          <w:color w:val="21306A" w:themeColor="accent1" w:themeShade="80"/>
+          <w:sz w:val="22"/>
+          <w:szCs w:val="22"/>
+          <w:lang w:val="ka-GE"/>
+        </w:rPr>
+        <w:t xml:space="preserve">აღწერილია ოპერაციული სისტემის მრავალ ამოცანიანობის იმპლემენტაცია </w:t>
+      </w:r>
+    </w:p>
+    <w:p>
+      <w:pPr>
+        <w:pStyle w:val="BodyText"/>
+        <w:numPr>
+          <w:ilvl w:val="0"/>
+          <w:numId w:val="20"/>
+        </w:numPr>
+        <w:spacing w:before="0" w:after="30" w:line="240" w:lineRule="auto"/>
+        <w:rPr>
+          <w:rFonts w:ascii="Sylfaen" w:hAnsi="Sylfaen" w:cs="Arial"/>
+          <w:color w:val="21306A" w:themeColor="accent1" w:themeShade="80"/>
+          <w:sz w:val="22"/>
+          <w:szCs w:val="22"/>
+          <w:lang w:val="ka-GE"/>
+        </w:rPr>
+      </w:pPr>
+      <w:r>
+        <w:rPr>
+          <w:rFonts w:ascii="Sylfaen" w:hAnsi="Sylfaen" w:cs="Arial"/>
+          <w:color w:val="21306A" w:themeColor="accent1" w:themeShade="80"/>
+          <w:sz w:val="22"/>
+          <w:szCs w:val="22"/>
+          <w:lang w:val="ka-GE"/>
+        </w:rPr>
+        <w:t xml:space="preserve">Multitasking </w:t>
+      </w:r>
+    </w:p>
+    <w:p>
+      <w:pPr>
+        <w:pStyle w:val="BodyText"/>
+        <w:numPr>
+          <w:ilvl w:val="0"/>
+          <w:numId w:val="20"/>
+        </w:numPr>
+        <w:spacing w:before="0" w:after="30" w:line="240" w:lineRule="auto"/>
+        <w:rPr>
+          <w:rFonts w:ascii="Sylfaen" w:hAnsi="Sylfaen" w:cs="Arial"/>
+          <w:color w:val="21306A" w:themeColor="accent1" w:themeShade="80"/>
+          <w:sz w:val="22"/>
+          <w:szCs w:val="22"/>
+          <w:lang w:val="ka-GE"/>
+        </w:rPr>
+      </w:pPr>
+      <w:r>
+        <w:rPr>
+          <w:rFonts w:ascii="Sylfaen" w:hAnsi="Sylfaen" w:cs="Arial"/>
+          <w:color w:val="21306A" w:themeColor="accent1" w:themeShade="80"/>
+          <w:sz w:val="22"/>
+          <w:szCs w:val="22"/>
+          <w:lang w:val="ka-GE"/>
+        </w:rPr>
+        <w:t>Linking</w:t>
+      </w:r>
+      <w:r>
+        <w:rPr>
+          <w:rFonts w:ascii="Sylfaen" w:hAnsi="Sylfaen" w:cs="Arial"/>
+          <w:color w:val="21306A" w:themeColor="accent1" w:themeShade="80"/>
+          <w:sz w:val="22"/>
+          <w:szCs w:val="22"/>
+          <w:lang w:val="ka-GE"/>
+        </w:rPr>
+        <w:t xml:space="preserve"> (???)</w:t>
       </w:r>
     </w:p>
     <w:p>
@@ -4659,16 +4909,6 @@
           <w:lang w:val="ka-GE"/>
         </w:rPr>
       </w:pPr>
-      <w:r>
-        <w:rPr>
-          <w:rFonts w:ascii="Sylfaen" w:hAnsi="Sylfaen" w:cs="Arial"/>
-          <w:color w:val="21306A" w:themeColor="accent1" w:themeShade="80"/>
-          <w:sz w:val="22"/>
-          <w:szCs w:val="22"/>
-          <w:lang w:val="ka-GE"/>
-        </w:rPr>
-        <w:t xml:space="preserve">განხილულია ოპერაციული სისტემები </w:t>
-      </w:r>
     </w:p>
     <w:p>
       <w:pPr>
@@ -4690,7 +4930,7 @@
           <w:szCs w:val="22"/>
           <w:lang w:val="ka-GE"/>
         </w:rPr>
-        <w:t xml:space="preserve">აღწერილია გადაბმის ახალი მექანიზმი - ქვეთავებად </w:t>
+        <w:t xml:space="preserve">განხილულია სადოქტორო ნაშრომის მიზნები </w:t>
       </w:r>
     </w:p>
     <w:p>
@@ -4705,16 +4945,6 @@
           <w:lang w:val="ka-GE"/>
         </w:rPr>
       </w:pPr>
-      <w:r>
-        <w:rPr>
-          <w:rFonts w:ascii="Sylfaen" w:hAnsi="Sylfaen" w:cs="Arial"/>
-          <w:color w:val="21306A" w:themeColor="accent1" w:themeShade="80"/>
-          <w:sz w:val="22"/>
-          <w:szCs w:val="22"/>
-          <w:lang w:val="ka-GE"/>
-        </w:rPr>
-        <w:t>აღწერილია გადაბმის ახალი მექანიზმით სიტყვებად წერის ენა</w:t>
-      </w:r>
     </w:p>
     <w:p>
       <w:pPr>
@@ -4736,7 +4966,106 @@
           <w:szCs w:val="22"/>
           <w:lang w:val="ka-GE"/>
         </w:rPr>
-        <w:t xml:space="preserve">აღწერილია ოპერაციული სისტემის მრავალ ამოცანიანობის იმპლემენტაცია </w:t>
+        <w:t xml:space="preserve">თავი </w:t>
+      </w:r>
+      <w:r>
+        <w:rPr>
+          <w:rFonts w:ascii="Sylfaen" w:hAnsi="Sylfaen" w:cs="Arial"/>
+          <w:color w:val="21306A" w:themeColor="accent1" w:themeShade="80"/>
+          <w:sz w:val="22"/>
+          <w:szCs w:val="22"/>
+          <w:lang w:val="ka-GE"/>
+        </w:rPr>
+        <w:fldChar w:fldCharType="begin"/>
+      </w:r>
+      <w:r>
+        <w:rPr>
+          <w:rFonts w:ascii="Sylfaen" w:hAnsi="Sylfaen" w:cs="Arial"/>
+          <w:color w:val="21306A" w:themeColor="accent1" w:themeShade="80"/>
+          <w:sz w:val="22"/>
+          <w:szCs w:val="22"/>
+          <w:lang w:val="ka-GE"/>
+        </w:rPr>
+        <w:instrText xml:space="preserve"> REF _Ref507519742 \r \h  \* MERGEFORMAT </w:instrText>
+      </w:r>
+      <w:r>
+        <w:rPr>
+          <w:rFonts w:ascii="Sylfaen" w:hAnsi="Sylfaen" w:cs="Arial"/>
+          <w:color w:val="21306A" w:themeColor="accent1" w:themeShade="80"/>
+          <w:sz w:val="22"/>
+          <w:szCs w:val="22"/>
+          <w:lang w:val="ka-GE"/>
+        </w:rPr>
+      </w:r>
+      <w:r>
+        <w:rPr>
+          <w:rFonts w:ascii="Sylfaen" w:hAnsi="Sylfaen" w:cs="Arial"/>
+          <w:color w:val="21306A" w:themeColor="accent1" w:themeShade="80"/>
+          <w:sz w:val="22"/>
+          <w:szCs w:val="22"/>
+          <w:lang w:val="ka-GE"/>
+        </w:rPr>
+        <w:fldChar w:fldCharType="separate"/>
+      </w:r>
+      <w:r>
+        <w:rPr>
+          <w:rFonts w:ascii="Sylfaen" w:hAnsi="Sylfaen" w:cs="Arial"/>
+          <w:color w:val="21306A" w:themeColor="accent1" w:themeShade="80"/>
+          <w:sz w:val="22"/>
+          <w:szCs w:val="22"/>
+          <w:lang w:val="ka-GE"/>
+        </w:rPr>
+        <w:t>2</w:t>
+      </w:r>
+      <w:r>
+        <w:rPr>
+          <w:rFonts w:ascii="Sylfaen" w:hAnsi="Sylfaen" w:cs="Arial"/>
+          <w:color w:val="21306A" w:themeColor="accent1" w:themeShade="80"/>
+          <w:sz w:val="22"/>
+          <w:szCs w:val="22"/>
+          <w:lang w:val="ka-GE"/>
+        </w:rPr>
+        <w:fldChar w:fldCharType="end"/>
+      </w:r>
+      <w:r>
+        <w:rPr>
+          <w:rFonts w:ascii="Sylfaen" w:hAnsi="Sylfaen" w:cs="Arial"/>
+          <w:color w:val="21306A" w:themeColor="accent1" w:themeShade="80"/>
+          <w:sz w:val="22"/>
+          <w:szCs w:val="22"/>
+          <w:lang w:val="ka-GE"/>
+        </w:rPr>
+        <w:t>.</w:t>
+      </w:r>
+      <w:r>
+        <w:rPr>
+          <w:rFonts w:ascii="Sylfaen" w:hAnsi="Sylfaen" w:cs="Arial"/>
+          <w:color w:val="21306A" w:themeColor="accent1" w:themeShade="80"/>
+          <w:sz w:val="22"/>
+          <w:szCs w:val="22"/>
+          <w:lang w:val="ka-GE"/>
+        </w:rPr>
+        <w:t xml:space="preserve"> </w:t>
+      </w:r>
+      <w:r>
+        <w:rPr>
+          <w:rFonts w:ascii="Sylfaen" w:hAnsi="Sylfaen" w:cs="Arial"/>
+          <w:color w:val="21306A" w:themeColor="accent1" w:themeShade="80"/>
+          <w:sz w:val="22"/>
+          <w:szCs w:val="22"/>
+          <w:lang w:val="ka-GE"/>
+        </w:rPr>
+        <w:t>თავში კი სადოქტორო</w:t>
+      </w:r>
+      <w:r>
+        <w:rPr>
+          <w:rFonts w:ascii="Sylfaen" w:hAnsi="Sylfaen" w:cs="Arial"/>
+          <w:color w:val="21306A" w:themeColor="accent1" w:themeShade="80"/>
+          <w:sz w:val="22"/>
+          <w:szCs w:val="22"/>
+          <w:lang w:val="ka-GE"/>
+        </w:rPr>
+        <w:t xml:space="preserve"> ნაშრომის მიზნები.</w:t>
       </w:r>
     </w:p>
     <w:p>
@@ -4759,7 +5088,7 @@
           <w:szCs w:val="22"/>
           <w:lang w:val="ka-GE"/>
         </w:rPr>
-        <w:t xml:space="preserve">Multitasking </w:t>
+        <w:t>იქნება პარაგრაფი. სადაც ვიტყვით თუ რა არის კონკრეტული მიზანი და როგორ მივაღწევთ მას ( რაც შემდეგ თავებში იქნება ჩაშლილი)</w:t>
       </w:r>
     </w:p>
     <w:p>
@@ -4782,17 +5111,17 @@
           <w:szCs w:val="22"/>
           <w:lang w:val="ka-GE"/>
         </w:rPr>
-        <w:t>Linking</w:t>
-      </w:r>
-      <w:r>
-        <w:rPr>
-          <w:rFonts w:ascii="Sylfaen" w:hAnsi="Sylfaen" w:cs="Arial"/>
-          <w:color w:val="21306A" w:themeColor="accent1" w:themeShade="80"/>
-          <w:sz w:val="22"/>
-          <w:szCs w:val="22"/>
-          <w:lang w:val="ka-GE"/>
-        </w:rPr>
-        <w:t xml:space="preserve"> (???)</w:t>
+        <w:t xml:space="preserve">----------- თავი 2-ის სათაური: </w:t>
+      </w:r>
+      <w:r>
+        <w:rPr>
+          <w:rFonts w:ascii="Sylfaen" w:hAnsi="Sylfaen" w:cs="Arial"/>
+          <w:color w:val="21306A" w:themeColor="accent1" w:themeShade="80"/>
+          <w:sz w:val="22"/>
+          <w:szCs w:val="22"/>
+          <w:lang w:val="ka-GE"/>
+        </w:rPr>
+        <w:t>სადოქტორო ნაშრომის მიზნები და სტრუქტურა</w:t>
       </w:r>
     </w:p>
     <w:p>
@@ -4828,7 +5157,37 @@
           <w:szCs w:val="22"/>
           <w:lang w:val="ka-GE"/>
         </w:rPr>
-        <w:t xml:space="preserve">განხილულია სადოქტორო ნაშრომის მიზნები </w:t>
+        <w:t>თავი 3.</w:t>
+      </w:r>
+      <w:r>
+        <w:rPr>
+          <w:rFonts w:ascii="Sylfaen" w:hAnsi="Sylfaen" w:cs="Arial"/>
+          <w:color w:val="21306A" w:themeColor="accent1" w:themeShade="80"/>
+          <w:sz w:val="22"/>
+          <w:szCs w:val="22"/>
+          <w:lang w:val="ka-GE"/>
+        </w:rPr>
+        <w:t xml:space="preserve"> თავში </w:t>
+      </w:r>
+      <w:r>
+        <w:rPr>
+          <w:rFonts w:ascii="Sylfaen" w:hAnsi="Sylfaen" w:cs="Arial"/>
+          <w:color w:val="21306A" w:themeColor="accent1" w:themeShade="80"/>
+          <w:sz w:val="22"/>
+          <w:szCs w:val="22"/>
+          <w:lang w:val="ka-GE"/>
+        </w:rPr>
+        <w:t>დეტალურად აღწერილია ახალი გადაბმის მექანიზმის და მასთან დაკავშირებული ყველა სტრუქტურის თეორიუ</w:t>
+      </w:r>
+      <w:r>
+        <w:rPr>
+          <w:rFonts w:ascii="Sylfaen" w:hAnsi="Sylfaen" w:cs="Arial"/>
+          <w:color w:val="21306A" w:themeColor="accent1" w:themeShade="80"/>
+          <w:sz w:val="22"/>
+          <w:szCs w:val="22"/>
+          <w:lang w:val="ka-GE"/>
+        </w:rPr>
+        <w:t xml:space="preserve">ლი მოდელები და მათი იპლემენტაცია. </w:t>
       </w:r>
     </w:p>
     <w:p>
@@ -4843,6 +5202,26 @@
           <w:lang w:val="ka-GE"/>
         </w:rPr>
       </w:pPr>
+      <w:r>
+        <w:rPr>
+          <w:rFonts w:ascii="Sylfaen" w:hAnsi="Sylfaen" w:cs="Arial"/>
+          <w:color w:val="21306A" w:themeColor="accent1" w:themeShade="80"/>
+          <w:sz w:val="22"/>
+          <w:szCs w:val="22"/>
+          <w:lang w:val="ka-GE"/>
+        </w:rPr>
+        <w:t xml:space="preserve">----------- თავი 3-ის სათაური: </w:t>
+      </w:r>
+      <w:r>
+        <w:rPr>
+          <w:rFonts w:ascii="Sylfaen" w:hAnsi="Sylfaen" w:cs="Arial"/>
+          <w:color w:val="21306A" w:themeColor="accent1" w:themeShade="80"/>
+          <w:sz w:val="22"/>
+          <w:szCs w:val="22"/>
+          <w:lang w:val="ka-GE"/>
+        </w:rPr>
+        <w:t xml:space="preserve">თეორის მიმოხილვა და მისი იმპლემენტაცია </w:t>
+      </w:r>
     </w:p>
     <w:p>
       <w:pPr>
@@ -4856,115 +5235,6 @@
           <w:lang w:val="ka-GE"/>
         </w:rPr>
       </w:pPr>
-      <w:r>
-        <w:rPr>
-          <w:rFonts w:ascii="Sylfaen" w:hAnsi="Sylfaen" w:cs="Arial"/>
-          <w:color w:val="21306A" w:themeColor="accent1" w:themeShade="80"/>
-          <w:sz w:val="22"/>
-          <w:szCs w:val="22"/>
-          <w:lang w:val="ka-GE"/>
-        </w:rPr>
-        <w:t xml:space="preserve">თავი </w:t>
-      </w:r>
-      <w:r>
-        <w:rPr>
-          <w:rFonts w:ascii="Sylfaen" w:hAnsi="Sylfaen" w:cs="Arial"/>
-          <w:color w:val="21306A" w:themeColor="accent1" w:themeShade="80"/>
-          <w:sz w:val="22"/>
-          <w:szCs w:val="22"/>
-          <w:lang w:val="ka-GE"/>
-        </w:rPr>
-        <w:fldChar w:fldCharType="begin"/>
-      </w:r>
-      <w:r>
-        <w:rPr>
-          <w:rFonts w:ascii="Sylfaen" w:hAnsi="Sylfaen" w:cs="Arial"/>
-          <w:color w:val="21306A" w:themeColor="accent1" w:themeShade="80"/>
-          <w:sz w:val="22"/>
-          <w:szCs w:val="22"/>
-          <w:lang w:val="ka-GE"/>
-        </w:rPr>
-        <w:instrText xml:space="preserve"> REF _Ref507519742 \r \h  \* MERGEFORMAT </w:instrText>
-      </w:r>
-      <w:r>
-        <w:rPr>
-          <w:rFonts w:ascii="Sylfaen" w:hAnsi="Sylfaen" w:cs="Arial"/>
-          <w:color w:val="21306A" w:themeColor="accent1" w:themeShade="80"/>
-          <w:sz w:val="22"/>
-          <w:szCs w:val="22"/>
-          <w:lang w:val="ka-GE"/>
-        </w:rPr>
-      </w:r>
-      <w:r>
-        <w:rPr>
-          <w:rFonts w:ascii="Sylfaen" w:hAnsi="Sylfaen" w:cs="Arial"/>
-          <w:color w:val="21306A" w:themeColor="accent1" w:themeShade="80"/>
-          <w:sz w:val="22"/>
-          <w:szCs w:val="22"/>
-          <w:lang w:val="ka-GE"/>
-        </w:rPr>
-        <w:fldChar w:fldCharType="separate"/>
-      </w:r>
-      <w:r>
-        <w:rPr>
-          <w:rFonts w:ascii="Sylfaen" w:hAnsi="Sylfaen" w:cs="Arial"/>
-          <w:color w:val="21306A" w:themeColor="accent1" w:themeShade="80"/>
-          <w:sz w:val="22"/>
-          <w:szCs w:val="22"/>
-          <w:lang w:val="ka-GE"/>
-        </w:rPr>
-        <w:t>2</w:t>
-      </w:r>
-      <w:r>
-        <w:rPr>
-          <w:rFonts w:ascii="Sylfaen" w:hAnsi="Sylfaen" w:cs="Arial"/>
-          <w:color w:val="21306A" w:themeColor="accent1" w:themeShade="80"/>
-          <w:sz w:val="22"/>
-          <w:szCs w:val="22"/>
-          <w:lang w:val="ka-GE"/>
-        </w:rPr>
-        <w:fldChar w:fldCharType="end"/>
-      </w:r>
-      <w:r>
-        <w:rPr>
-          <w:rFonts w:ascii="Sylfaen" w:hAnsi="Sylfaen" w:cs="Arial"/>
-          <w:color w:val="21306A" w:themeColor="accent1" w:themeShade="80"/>
-          <w:sz w:val="22"/>
-          <w:szCs w:val="22"/>
-          <w:lang w:val="ka-GE"/>
-        </w:rPr>
-        <w:t>.</w:t>
-      </w:r>
-      <w:r>
-        <w:rPr>
-          <w:rFonts w:ascii="Sylfaen" w:hAnsi="Sylfaen" w:cs="Arial"/>
-          <w:color w:val="21306A" w:themeColor="accent1" w:themeShade="80"/>
-          <w:sz w:val="22"/>
-          <w:szCs w:val="22"/>
-          <w:lang w:val="ka-GE"/>
-        </w:rPr>
-        <w:t xml:space="preserve"> </w:t>
-      </w:r>
-      <w:r>
-        <w:rPr>
-          <w:rFonts w:ascii="Sylfaen" w:hAnsi="Sylfaen" w:cs="Arial"/>
-          <w:color w:val="21306A" w:themeColor="accent1" w:themeShade="80"/>
-          <w:sz w:val="22"/>
-          <w:szCs w:val="22"/>
-          <w:lang w:val="ka-GE"/>
-        </w:rPr>
-        <w:t>თავში კი სადოქტორო</w:t>
-      </w:r>
-      <w:r>
-        <w:rPr>
-          <w:rFonts w:ascii="Sylfaen" w:hAnsi="Sylfaen" w:cs="Arial"/>
-          <w:color w:val="21306A" w:themeColor="accent1" w:themeShade="80"/>
-          <w:sz w:val="22"/>
-          <w:szCs w:val="22"/>
-          <w:lang w:val="ka-GE"/>
-        </w:rPr>
-        <w:t xml:space="preserve"> ნაშრომის მიზნები.</w:t>
-      </w:r>
     </w:p>
     <w:p>
       <w:pPr>
@@ -4986,7 +5256,37 @@
           <w:szCs w:val="22"/>
           <w:lang w:val="ka-GE"/>
         </w:rPr>
-        <w:t>იქნება პარაგრაფი. სადაც ვიტყვით თუ რა არის კონკრეტული მიზანი და როგორ მივაღწევთ მას ( რაც შემდეგ თავებში იქნება ჩაშლილი)</w:t>
+        <w:t xml:space="preserve">თავი 4. </w:t>
+      </w:r>
+      <w:r>
+        <w:rPr>
+          <w:rFonts w:ascii="Sylfaen" w:hAnsi="Sylfaen" w:cs="Arial"/>
+          <w:color w:val="21306A" w:themeColor="accent1" w:themeShade="80"/>
+          <w:sz w:val="22"/>
+          <w:szCs w:val="22"/>
+          <w:lang w:val="ka-GE"/>
+        </w:rPr>
+        <w:t xml:space="preserve">თავში დეტალურად არის აღწერილი სამუშაოს </w:t>
+      </w:r>
+      <w:r>
+        <w:rPr>
+          <w:rFonts w:ascii="Sylfaen" w:hAnsi="Sylfaen" w:cs="Arial"/>
+          <w:color w:val="21306A" w:themeColor="accent1" w:themeShade="80"/>
+          <w:sz w:val="22"/>
+          <w:szCs w:val="22"/>
+          <w:lang w:val="ka-GE"/>
+        </w:rPr>
+        <w:t>შესრულების პროცესი და შედეგები.</w:t>
+      </w:r>
+      <w:r>
+        <w:rPr>
+          <w:rFonts w:ascii="Sylfaen" w:hAnsi="Sylfaen" w:cs="Arial"/>
+          <w:color w:val="21306A" w:themeColor="accent1" w:themeShade="80"/>
+          <w:sz w:val="22"/>
+          <w:szCs w:val="22"/>
+          <w:lang w:val="ka-GE"/>
+        </w:rPr>
+        <w:t xml:space="preserve"> ახალი გადაბმის მექანიზმით შესრულებული ამოცანები (კონკრეტული ამოცანები). თავი დამთავრდება შედეგების განხილვით და შედარებით (შედარებები მოსაფიქრებელია არსებული გადაბმის მექანიზმისა და ახლის) </w:t>
       </w:r>
     </w:p>
     <w:p>
@@ -5009,17 +5309,17 @@
           <w:szCs w:val="22"/>
           <w:lang w:val="ka-GE"/>
         </w:rPr>
-        <w:t xml:space="preserve">----------- თავი 2-ის სათაური: </w:t>
-      </w:r>
-      <w:r>
-        <w:rPr>
-          <w:rFonts w:ascii="Sylfaen" w:hAnsi="Sylfaen" w:cs="Arial"/>
-          <w:color w:val="21306A" w:themeColor="accent1" w:themeShade="80"/>
-          <w:sz w:val="22"/>
-          <w:szCs w:val="22"/>
-          <w:lang w:val="ka-GE"/>
-        </w:rPr>
-        <w:t>სადოქტორო ნაშრომის მიზნები და სტრუქტურა</w:t>
+        <w:t xml:space="preserve">----------- თავი 4-ის სათაური: </w:t>
+      </w:r>
+      <w:r>
+        <w:rPr>
+          <w:rFonts w:ascii="Sylfaen" w:hAnsi="Sylfaen" w:cs="Arial"/>
+          <w:color w:val="21306A" w:themeColor="accent1" w:themeShade="80"/>
+          <w:sz w:val="22"/>
+          <w:szCs w:val="22"/>
+          <w:lang w:val="ka-GE"/>
+        </w:rPr>
+        <w:t>ახალი გადაბმის მექანიზმის გამოყენება და კვლევის შედეგები</w:t>
       </w:r>
     </w:p>
     <w:p>
@@ -5055,37 +5355,7 @@
           <w:szCs w:val="22"/>
           <w:lang w:val="ka-GE"/>
         </w:rPr>
-        <w:t>თავი 3.</w:t>
-      </w:r>
-      <w:r>
-        <w:rPr>
-          <w:rFonts w:ascii="Sylfaen" w:hAnsi="Sylfaen" w:cs="Arial"/>
-          <w:color w:val="21306A" w:themeColor="accent1" w:themeShade="80"/>
-          <w:sz w:val="22"/>
-          <w:szCs w:val="22"/>
-          <w:lang w:val="ka-GE"/>
-        </w:rPr>
-        <w:t xml:space="preserve"> თავში </w:t>
-      </w:r>
-      <w:r>
-        <w:rPr>
-          <w:rFonts w:ascii="Sylfaen" w:hAnsi="Sylfaen" w:cs="Arial"/>
-          <w:color w:val="21306A" w:themeColor="accent1" w:themeShade="80"/>
-          <w:sz w:val="22"/>
-          <w:szCs w:val="22"/>
-          <w:lang w:val="ka-GE"/>
-        </w:rPr>
-        <w:t>დეტალურად აღწერილია ახალი გადაბმის მექანიზმის და მასთან დაკავშირებული ყველა სტრუქტურის თეორიუ</w:t>
-      </w:r>
-      <w:r>
-        <w:rPr>
-          <w:rFonts w:ascii="Sylfaen" w:hAnsi="Sylfaen" w:cs="Arial"/>
-          <w:color w:val="21306A" w:themeColor="accent1" w:themeShade="80"/>
-          <w:sz w:val="22"/>
-          <w:szCs w:val="22"/>
-          <w:lang w:val="ka-GE"/>
-        </w:rPr>
-        <w:t xml:space="preserve">ლი მოდელები და მათი იპლემენტაცია. </w:t>
+        <w:t>თავი 5. დასვნა</w:t>
       </w:r>
     </w:p>
     <w:p>
@@ -5100,46 +5370,6 @@
           <w:lang w:val="ka-GE"/>
         </w:rPr>
       </w:pPr>
-      <w:r>
-        <w:rPr>
-          <w:rFonts w:ascii="Sylfaen" w:hAnsi="Sylfaen" w:cs="Arial"/>
-          <w:color w:val="21306A" w:themeColor="accent1" w:themeShade="80"/>
-          <w:sz w:val="22"/>
-          <w:szCs w:val="22"/>
-          <w:lang w:val="ka-GE"/>
-        </w:rPr>
-        <w:t xml:space="preserve">----------- თავი </w:t>
-      </w:r>
-      <w:r>
-        <w:rPr>
-          <w:rFonts w:ascii="Sylfaen" w:hAnsi="Sylfaen" w:cs="Arial"/>
-          <w:color w:val="21306A" w:themeColor="accent1" w:themeShade="80"/>
-          <w:sz w:val="22"/>
-          <w:szCs w:val="22"/>
-          <w:lang w:val="ka-GE"/>
-        </w:rPr>
-        <w:t>3</w:t>
-      </w:r>
-      <w:r>
-        <w:rPr>
-          <w:rFonts w:ascii="Sylfaen" w:hAnsi="Sylfaen" w:cs="Arial"/>
-          <w:color w:val="21306A" w:themeColor="accent1" w:themeShade="80"/>
-          <w:sz w:val="22"/>
-          <w:szCs w:val="22"/>
-          <w:lang w:val="ka-GE"/>
-        </w:rPr>
-        <w:t xml:space="preserve">-ის სათაური: </w:t>
-      </w:r>
-      <w:r>
-        <w:rPr>
-          <w:rFonts w:ascii="Sylfaen" w:hAnsi="Sylfaen" w:cs="Arial"/>
-          <w:color w:val="21306A" w:themeColor="accent1" w:themeShade="80"/>
-          <w:sz w:val="22"/>
-          <w:szCs w:val="22"/>
-          <w:lang w:val="ka-GE"/>
-        </w:rPr>
-        <w:t xml:space="preserve">თეორის მიმოხილვა და მისი იმპლემენტაცია </w:t>
-      </w:r>
     </w:p>
     <w:p>
       <w:pPr>
@@ -5153,6 +5383,16 @@
           <w:lang w:val="ka-GE"/>
         </w:rPr>
       </w:pPr>
+      <w:r>
+        <w:rPr>
+          <w:rFonts w:ascii="Sylfaen" w:hAnsi="Sylfaen" w:cs="Arial"/>
+          <w:color w:val="21306A" w:themeColor="accent1" w:themeShade="80"/>
+          <w:sz w:val="22"/>
+          <w:szCs w:val="22"/>
+          <w:lang w:val="ka-GE"/>
+        </w:rPr>
+        <w:t>ლიტერატურა</w:t>
+      </w:r>
     </w:p>
     <w:p>
       <w:pPr>
@@ -5174,27 +5414,17 @@
           <w:szCs w:val="22"/>
           <w:lang w:val="ka-GE"/>
         </w:rPr>
-        <w:t xml:space="preserve">თავი 4. </w:t>
-      </w:r>
-      <w:r>
-        <w:rPr>
-          <w:rFonts w:ascii="Sylfaen" w:hAnsi="Sylfaen" w:cs="Arial"/>
-          <w:color w:val="21306A" w:themeColor="accent1" w:themeShade="80"/>
-          <w:sz w:val="22"/>
-          <w:szCs w:val="22"/>
-          <w:lang w:val="ka-GE"/>
-        </w:rPr>
-        <w:t xml:space="preserve">თავში დეტალურად არის აღწერილი სამუშაოს </w:t>
-      </w:r>
-      <w:r>
-        <w:rPr>
-          <w:rFonts w:ascii="Sylfaen" w:hAnsi="Sylfaen" w:cs="Arial"/>
-          <w:color w:val="21306A" w:themeColor="accent1" w:themeShade="80"/>
-          <w:sz w:val="22"/>
-          <w:szCs w:val="22"/>
-          <w:lang w:val="ka-GE"/>
-        </w:rPr>
-        <w:t>შესრულების პროცესი და შედეგები.</w:t>
+        <w:t>*</w:t>
+      </w:r>
+      <w:r>
+        <w:rPr>
+          <w:rFonts w:ascii="Sylfaen" w:hAnsi="Sylfaen" w:cs="Arial"/>
+          <w:color w:val="21306A" w:themeColor="accent1" w:themeShade="80"/>
+          <w:sz w:val="22"/>
+          <w:szCs w:val="22"/>
+          <w:lang w:val="ka-GE"/>
+        </w:rPr>
+        <w:t>/</w:t>
       </w:r>
       <w:r>
         <w:rPr>
@@ -5205,16 +5435,6 @@
           <w:lang w:val="ka-GE"/>
         </w:rPr>
         <w:t xml:space="preserve"> </w:t>
-      </w:r>
-      <w:r>
-        <w:rPr>
-          <w:rFonts w:ascii="Sylfaen" w:hAnsi="Sylfaen" w:cs="Arial"/>
-          <w:color w:val="21306A" w:themeColor="accent1" w:themeShade="80"/>
-          <w:sz w:val="22"/>
-          <w:szCs w:val="22"/>
-          <w:lang w:val="ka-GE"/>
-        </w:rPr>
-        <w:t xml:space="preserve">ახალი გადაბმის მექანიზმით შესრულებული ამოცანები (კონკრეტული ამოცანები). თავი დამთავრდება შედეგების განხილვით და შედარებით (შედარებები მოსაფიქრებელია არსებული გადაბმის მექანიზმისა და ახლის) </w:t>
       </w:r>
     </w:p>
     <w:p>
@@ -5237,37 +5457,8 @@
           <w:szCs w:val="22"/>
           <w:lang w:val="ka-GE"/>
         </w:rPr>
-        <w:t xml:space="preserve">----------- თავი </w:t>
-      </w:r>
-      <w:r>
-        <w:rPr>
-          <w:rFonts w:ascii="Sylfaen" w:hAnsi="Sylfaen" w:cs="Arial"/>
-          <w:color w:val="21306A" w:themeColor="accent1" w:themeShade="80"/>
-          <w:sz w:val="22"/>
-          <w:szCs w:val="22"/>
-          <w:lang w:val="ka-GE"/>
-        </w:rPr>
-        <w:t>4</w:t>
-      </w:r>
-      <w:r>
-        <w:rPr>
-          <w:rFonts w:ascii="Sylfaen" w:hAnsi="Sylfaen" w:cs="Arial"/>
-          <w:color w:val="21306A" w:themeColor="accent1" w:themeShade="80"/>
-          <w:sz w:val="22"/>
-          <w:szCs w:val="22"/>
-          <w:lang w:val="ka-GE"/>
-        </w:rPr>
-        <w:t xml:space="preserve">-ის სათაური: </w:t>
-      </w:r>
-      <w:r>
-        <w:rPr>
-          <w:rFonts w:ascii="Sylfaen" w:hAnsi="Sylfaen" w:cs="Arial"/>
-          <w:color w:val="21306A" w:themeColor="accent1" w:themeShade="80"/>
-          <w:sz w:val="22"/>
-          <w:szCs w:val="22"/>
-          <w:lang w:val="ka-GE"/>
-        </w:rPr>
-        <w:t>ახალი გადაბმის მექანიზმის გამოყენება და კვლევის შედეგები</w:t>
+        <w:lastRenderedPageBreak/>
+        <w:t>/*</w:t>
       </w:r>
     </w:p>
     <w:p>
@@ -5290,7 +5481,17 @@
           <w:szCs w:val="22"/>
           <w:lang w:val="ka-GE"/>
         </w:rPr>
-        <w:t>თავი 5. დასვნა</w:t>
+        <w:t>მეორე ვ</w:t>
+      </w:r>
+      <w:r>
+        <w:rPr>
+          <w:rFonts w:ascii="Sylfaen" w:hAnsi="Sylfaen" w:cs="Arial"/>
+          <w:color w:val="21306A" w:themeColor="accent1" w:themeShade="80"/>
+          <w:sz w:val="22"/>
+          <w:szCs w:val="22"/>
+          <w:lang w:val="ka-GE"/>
+        </w:rPr>
+        <w:t xml:space="preserve">იდეო: </w:t>
       </w:r>
     </w:p>
     <w:p>
@@ -5305,6 +5506,16 @@
           <w:lang w:val="ka-GE"/>
         </w:rPr>
       </w:pPr>
+      <w:r>
+        <w:rPr>
+          <w:rFonts w:ascii="Sylfaen" w:hAnsi="Sylfaen" w:cs="Arial"/>
+          <w:color w:val="21306A" w:themeColor="accent1" w:themeShade="80"/>
+          <w:sz w:val="22"/>
+          <w:szCs w:val="22"/>
+          <w:lang w:val="ka-GE"/>
+        </w:rPr>
+        <w:t xml:space="preserve">სცენარი: </w:t>
+      </w:r>
     </w:p>
     <w:p>
       <w:pPr>
@@ -5318,16 +5529,6 @@
           <w:lang w:val="ka-GE"/>
         </w:rPr>
       </w:pPr>
-      <w:r>
-        <w:rPr>
-          <w:rFonts w:ascii="Sylfaen" w:hAnsi="Sylfaen" w:cs="Arial"/>
-          <w:color w:val="21306A" w:themeColor="accent1" w:themeShade="80"/>
-          <w:sz w:val="22"/>
-          <w:szCs w:val="22"/>
-          <w:lang w:val="ka-GE"/>
-        </w:rPr>
-        <w:t>ლიტერატურა</w:t>
-      </w:r>
     </w:p>
     <w:p>
       <w:pPr>
@@ -5349,17 +5550,299 @@
           <w:szCs w:val="22"/>
           <w:lang w:val="ka-GE"/>
         </w:rPr>
-        <w:t>*</w:t>
-      </w:r>
-      <w:r>
-        <w:rPr>
-          <w:rFonts w:ascii="Sylfaen" w:hAnsi="Sylfaen" w:cs="Arial"/>
-          <w:color w:val="21306A" w:themeColor="accent1" w:themeShade="80"/>
-          <w:sz w:val="22"/>
-          <w:szCs w:val="22"/>
-          <w:lang w:val="ka-GE"/>
-        </w:rPr>
-        <w:t>/</w:t>
+        <w:t xml:space="preserve">1 ეპიზოდი: </w:t>
+      </w:r>
+    </w:p>
+    <w:p>
+      <w:pPr>
+        <w:pStyle w:val="BodyText"/>
+        <w:spacing w:before="0" w:after="30" w:line="240" w:lineRule="auto"/>
+        <w:rPr>
+          <w:rFonts w:ascii="Sylfaen" w:hAnsi="Sylfaen" w:cs="Arial"/>
+          <w:color w:val="21306A" w:themeColor="accent1" w:themeShade="80"/>
+          <w:sz w:val="22"/>
+          <w:szCs w:val="22"/>
+          <w:lang w:val="ka-GE"/>
+        </w:rPr>
+      </w:pPr>
+      <w:r>
+        <w:rPr>
+          <w:rFonts w:ascii="Sylfaen" w:hAnsi="Sylfaen" w:cs="Arial"/>
+          <w:color w:val="21306A" w:themeColor="accent1" w:themeShade="80"/>
+          <w:sz w:val="22"/>
+          <w:szCs w:val="22"/>
+          <w:lang w:val="ka-GE"/>
+        </w:rPr>
+        <w:t xml:space="preserve">ხარაძის სახლთან ვიწყებთ სიარულს და მისალმებას. მათე გვიღებს. </w:t>
+      </w:r>
+    </w:p>
+    <w:p>
+      <w:pPr>
+        <w:pStyle w:val="BodyText"/>
+        <w:spacing w:before="0" w:after="30" w:line="240" w:lineRule="auto"/>
+        <w:rPr>
+          <w:rFonts w:ascii="Sylfaen" w:hAnsi="Sylfaen" w:cs="Arial"/>
+          <w:color w:val="21306A" w:themeColor="accent1" w:themeShade="80"/>
+          <w:sz w:val="22"/>
+          <w:szCs w:val="22"/>
+          <w:lang w:val="ka-GE"/>
+        </w:rPr>
+      </w:pPr>
+      <w:r>
+        <w:rPr>
+          <w:rFonts w:ascii="Sylfaen" w:hAnsi="Sylfaen" w:cs="Arial"/>
+          <w:color w:val="21306A" w:themeColor="accent1" w:themeShade="80"/>
+          <w:sz w:val="22"/>
+          <w:szCs w:val="22"/>
+          <w:lang w:val="ka-GE"/>
+        </w:rPr>
+        <w:t xml:space="preserve">არჩილი: იწყებს საუბარს </w:t>
+      </w:r>
+    </w:p>
+    <w:p>
+      <w:pPr>
+        <w:pStyle w:val="BodyText"/>
+        <w:spacing w:before="0" w:after="30" w:line="240" w:lineRule="auto"/>
+        <w:rPr>
+          <w:rFonts w:ascii="Sylfaen" w:hAnsi="Sylfaen" w:cs="Arial"/>
+          <w:color w:val="21306A" w:themeColor="accent1" w:themeShade="80"/>
+          <w:sz w:val="22"/>
+          <w:szCs w:val="22"/>
+          <w:lang w:val="ka-GE"/>
+        </w:rPr>
+      </w:pPr>
+      <w:r>
+        <w:rPr>
+          <w:rFonts w:ascii="Sylfaen" w:hAnsi="Sylfaen" w:cs="Arial"/>
+          <w:color w:val="21306A" w:themeColor="accent1" w:themeShade="80"/>
+          <w:sz w:val="22"/>
+          <w:szCs w:val="22"/>
+          <w:lang w:val="ka-GE"/>
+        </w:rPr>
+        <w:t xml:space="preserve">ტექსტი </w:t>
+      </w:r>
+    </w:p>
+    <w:p>
+      <w:pPr>
+        <w:pStyle w:val="BodyText"/>
+        <w:spacing w:before="0" w:after="30" w:line="240" w:lineRule="auto"/>
+        <w:rPr>
+          <w:rFonts w:ascii="Sylfaen" w:hAnsi="Sylfaen" w:cs="Arial"/>
+          <w:color w:val="21306A" w:themeColor="accent1" w:themeShade="80"/>
+          <w:sz w:val="22"/>
+          <w:szCs w:val="22"/>
+          <w:lang w:val="ka-GE"/>
+        </w:rPr>
+      </w:pPr>
+      <w:r>
+        <w:rPr>
+          <w:rFonts w:ascii="Sylfaen" w:hAnsi="Sylfaen" w:cs="Arial"/>
+          <w:color w:val="21306A" w:themeColor="accent1" w:themeShade="80"/>
+          <w:sz w:val="22"/>
+          <w:szCs w:val="22"/>
+          <w:lang w:val="ka-GE"/>
+        </w:rPr>
+        <w:t>....................</w:t>
+      </w:r>
+    </w:p>
+    <w:p>
+      <w:pPr>
+        <w:pStyle w:val="BodyText"/>
+        <w:spacing w:before="0" w:after="30" w:line="240" w:lineRule="auto"/>
+        <w:rPr>
+          <w:rFonts w:ascii="Sylfaen" w:hAnsi="Sylfaen" w:cs="Arial"/>
+          <w:color w:val="21306A" w:themeColor="accent1" w:themeShade="80"/>
+          <w:sz w:val="22"/>
+          <w:szCs w:val="22"/>
+          <w:lang w:val="ka-GE"/>
+        </w:rPr>
+      </w:pPr>
+    </w:p>
+    <w:p>
+      <w:pPr>
+        <w:pStyle w:val="BodyText"/>
+        <w:spacing w:before="0" w:after="30" w:line="240" w:lineRule="auto"/>
+        <w:rPr>
+          <w:rFonts w:ascii="Sylfaen" w:hAnsi="Sylfaen" w:cs="Arial"/>
+          <w:color w:val="21306A" w:themeColor="accent1" w:themeShade="80"/>
+          <w:sz w:val="22"/>
+          <w:szCs w:val="22"/>
+          <w:lang w:val="ka-GE"/>
+        </w:rPr>
+      </w:pPr>
+      <w:r>
+        <w:rPr>
+          <w:rFonts w:ascii="Sylfaen" w:hAnsi="Sylfaen" w:cs="Arial"/>
+          <w:color w:val="21306A" w:themeColor="accent1" w:themeShade="80"/>
+          <w:sz w:val="22"/>
+          <w:szCs w:val="22"/>
+          <w:lang w:val="ka-GE"/>
+        </w:rPr>
+        <w:t xml:space="preserve">გიორგის კითხვები </w:t>
+      </w:r>
+    </w:p>
+    <w:p>
+      <w:pPr>
+        <w:pStyle w:val="BodyText"/>
+        <w:spacing w:before="0" w:after="30" w:line="240" w:lineRule="auto"/>
+        <w:rPr>
+          <w:rFonts w:ascii="Sylfaen" w:hAnsi="Sylfaen" w:cs="Arial"/>
+          <w:color w:val="21306A" w:themeColor="accent1" w:themeShade="80"/>
+          <w:sz w:val="22"/>
+          <w:szCs w:val="22"/>
+          <w:lang w:val="ka-GE"/>
+        </w:rPr>
+      </w:pPr>
+      <w:r>
+        <w:rPr>
+          <w:rFonts w:ascii="Sylfaen" w:hAnsi="Sylfaen" w:cs="Arial"/>
+          <w:color w:val="21306A" w:themeColor="accent1" w:themeShade="80"/>
+          <w:sz w:val="22"/>
+          <w:szCs w:val="22"/>
+          <w:lang w:val="ka-GE"/>
+        </w:rPr>
+        <w:t>.........................</w:t>
+      </w:r>
+    </w:p>
+    <w:p>
+      <w:pPr>
+        <w:pStyle w:val="BodyText"/>
+        <w:spacing w:before="0" w:after="30" w:line="240" w:lineRule="auto"/>
+        <w:rPr>
+          <w:rFonts w:ascii="Sylfaen" w:hAnsi="Sylfaen" w:cs="Arial"/>
+          <w:color w:val="21306A" w:themeColor="accent1" w:themeShade="80"/>
+          <w:sz w:val="22"/>
+          <w:szCs w:val="22"/>
+          <w:lang w:val="ka-GE"/>
+        </w:rPr>
+      </w:pPr>
+    </w:p>
+    <w:p>
+      <w:pPr>
+        <w:pStyle w:val="BodyText"/>
+        <w:spacing w:before="0" w:after="30" w:line="240" w:lineRule="auto"/>
+        <w:rPr>
+          <w:rFonts w:ascii="Sylfaen" w:hAnsi="Sylfaen" w:cs="Arial"/>
+          <w:color w:val="21306A" w:themeColor="accent1" w:themeShade="80"/>
+          <w:sz w:val="22"/>
+          <w:szCs w:val="22"/>
+          <w:lang w:val="ka-GE"/>
+        </w:rPr>
+      </w:pPr>
+      <w:r>
+        <w:rPr>
+          <w:rFonts w:ascii="Sylfaen" w:hAnsi="Sylfaen" w:cs="Arial"/>
+          <w:color w:val="21306A" w:themeColor="accent1" w:themeShade="80"/>
+          <w:sz w:val="22"/>
+          <w:szCs w:val="22"/>
+          <w:lang w:val="ka-GE"/>
+        </w:rPr>
+        <w:t>პასუხი და ახსნის გაგრძელება</w:t>
+      </w:r>
+    </w:p>
+    <w:p>
+      <w:pPr>
+        <w:pStyle w:val="BodyText"/>
+        <w:spacing w:before="0" w:after="30" w:line="240" w:lineRule="auto"/>
+        <w:rPr>
+          <w:rFonts w:ascii="Sylfaen" w:hAnsi="Sylfaen" w:cs="Arial"/>
+          <w:color w:val="21306A" w:themeColor="accent1" w:themeShade="80"/>
+          <w:sz w:val="22"/>
+          <w:szCs w:val="22"/>
+          <w:lang w:val="ka-GE"/>
+        </w:rPr>
+      </w:pPr>
+      <w:r>
+        <w:rPr>
+          <w:rFonts w:ascii="Sylfaen" w:hAnsi="Sylfaen" w:cs="Arial"/>
+          <w:color w:val="21306A" w:themeColor="accent1" w:themeShade="80"/>
+          <w:sz w:val="22"/>
+          <w:szCs w:val="22"/>
+          <w:lang w:val="ka-GE"/>
+        </w:rPr>
+        <w:t>........................</w:t>
+      </w:r>
+    </w:p>
+    <w:p>
+      <w:pPr>
+        <w:pStyle w:val="BodyText"/>
+        <w:spacing w:before="0" w:after="30" w:line="240" w:lineRule="auto"/>
+        <w:rPr>
+          <w:rFonts w:ascii="Sylfaen" w:hAnsi="Sylfaen" w:cs="Arial"/>
+          <w:color w:val="21306A" w:themeColor="accent1" w:themeShade="80"/>
+          <w:sz w:val="22"/>
+          <w:szCs w:val="22"/>
+          <w:lang w:val="ka-GE"/>
+        </w:rPr>
+      </w:pPr>
+    </w:p>
+    <w:p>
+      <w:pPr>
+        <w:pStyle w:val="BodyText"/>
+        <w:spacing w:before="0" w:after="30" w:line="240" w:lineRule="auto"/>
+        <w:rPr>
+          <w:rFonts w:ascii="Sylfaen" w:hAnsi="Sylfaen" w:cs="Arial"/>
+          <w:color w:val="21306A" w:themeColor="accent1" w:themeShade="80"/>
+          <w:sz w:val="22"/>
+          <w:szCs w:val="22"/>
+          <w:lang w:val="ka-GE"/>
+        </w:rPr>
+      </w:pPr>
+      <w:r>
+        <w:rPr>
+          <w:rFonts w:ascii="Sylfaen" w:hAnsi="Sylfaen" w:cs="Arial"/>
+          <w:color w:val="21306A" w:themeColor="accent1" w:themeShade="80"/>
+          <w:sz w:val="22"/>
+          <w:szCs w:val="22"/>
+          <w:lang w:val="ka-GE"/>
+        </w:rPr>
+        <w:t xml:space="preserve">გიორგი: ვაგრძელებ საუბარს. ზემოთაღნიშნულის მიხედვით. </w:t>
+      </w:r>
+    </w:p>
+    <w:p>
+      <w:pPr>
+        <w:pStyle w:val="BodyText"/>
+        <w:spacing w:before="0" w:after="30" w:line="240" w:lineRule="auto"/>
+        <w:rPr>
+          <w:rFonts w:ascii="Sylfaen" w:hAnsi="Sylfaen" w:cs="Arial"/>
+          <w:color w:val="21306A" w:themeColor="accent1" w:themeShade="80"/>
+          <w:sz w:val="22"/>
+          <w:szCs w:val="22"/>
+          <w:lang w:val="ka-GE"/>
+        </w:rPr>
+      </w:pPr>
+      <w:r>
+        <w:rPr>
+          <w:rFonts w:ascii="Sylfaen" w:hAnsi="Sylfaen" w:cs="Arial"/>
+          <w:color w:val="21306A" w:themeColor="accent1" w:themeShade="80"/>
+          <w:sz w:val="22"/>
+          <w:szCs w:val="22"/>
+          <w:lang w:val="ka-GE"/>
+        </w:rPr>
+        <w:t xml:space="preserve">ვლაპარაკობ პროგრამირებაზე, ვამბობ რომ ვარ დამწყები და მინდა პროგრამირების სწავლა და არა კოდინგის და მერე უკან მობრუნება. ასე რომ დავიწყებთ ამა და ამ ............. ამოცანების შესრულებას სთებ ბაი სთეფ. დამწყებ პროგრამისტებისთვის გასაგებ ენაზე. </w:t>
+      </w:r>
+    </w:p>
+    <w:p>
+      <w:pPr>
+        <w:pStyle w:val="BodyText"/>
+        <w:spacing w:before="0" w:after="30" w:line="240" w:lineRule="auto"/>
+        <w:rPr>
+          <w:rFonts w:ascii="Sylfaen" w:hAnsi="Sylfaen" w:cs="Arial"/>
+          <w:color w:val="21306A" w:themeColor="accent1" w:themeShade="80"/>
+          <w:sz w:val="22"/>
+          <w:szCs w:val="22"/>
+          <w:lang w:val="ka-GE"/>
+        </w:rPr>
+      </w:pPr>
+      <w:r>
+        <w:rPr>
+          <w:rFonts w:ascii="Sylfaen" w:hAnsi="Sylfaen" w:cs="Arial"/>
+          <w:color w:val="21306A" w:themeColor="accent1" w:themeShade="80"/>
+          <w:sz w:val="22"/>
+          <w:szCs w:val="22"/>
+          <w:lang w:val="ka-GE"/>
+        </w:rPr>
+        <w:t>შემოგვიერთდით</w:t>
       </w:r>
       <w:r>
         <w:rPr>
@@ -5370,6 +5853,614 @@
           <w:lang w:val="ka-GE"/>
         </w:rPr>
         <w:t xml:space="preserve"> </w:t>
+      </w:r>
+    </w:p>
+    <w:p>
+      <w:pPr>
+        <w:pStyle w:val="BodyText"/>
+        <w:spacing w:before="0" w:after="30" w:line="240" w:lineRule="auto"/>
+        <w:rPr>
+          <w:rFonts w:ascii="Sylfaen" w:hAnsi="Sylfaen" w:cs="Arial"/>
+          <w:color w:val="21306A" w:themeColor="accent1" w:themeShade="80"/>
+          <w:sz w:val="22"/>
+          <w:szCs w:val="22"/>
+          <w:lang w:val="ka-GE"/>
+        </w:rPr>
+      </w:pPr>
+      <w:r>
+        <w:rPr>
+          <w:rFonts w:ascii="Sylfaen" w:hAnsi="Sylfaen" w:cs="Arial"/>
+          <w:color w:val="21306A" w:themeColor="accent1" w:themeShade="80"/>
+          <w:sz w:val="22"/>
+          <w:szCs w:val="22"/>
+          <w:lang w:val="ka-GE"/>
+        </w:rPr>
+        <w:t>ტექსტი</w:t>
+      </w:r>
+    </w:p>
+    <w:p>
+      <w:pPr>
+        <w:pStyle w:val="BodyText"/>
+        <w:spacing w:before="0" w:after="30" w:line="240" w:lineRule="auto"/>
+        <w:rPr>
+          <w:rFonts w:ascii="Sylfaen" w:hAnsi="Sylfaen" w:cs="Arial"/>
+          <w:color w:val="21306A" w:themeColor="accent1" w:themeShade="80"/>
+          <w:sz w:val="22"/>
+          <w:szCs w:val="22"/>
+          <w:lang w:val="ka-GE"/>
+        </w:rPr>
+      </w:pPr>
+    </w:p>
+    <w:p>
+      <w:pPr>
+        <w:pStyle w:val="BodyText"/>
+        <w:spacing w:before="0" w:after="30" w:line="240" w:lineRule="auto"/>
+        <w:rPr>
+          <w:rFonts w:ascii="Sylfaen" w:hAnsi="Sylfaen" w:cs="Arial"/>
+          <w:color w:val="21306A" w:themeColor="accent1" w:themeShade="80"/>
+          <w:sz w:val="22"/>
+          <w:szCs w:val="22"/>
+          <w:lang w:val="ka-GE"/>
+        </w:rPr>
+      </w:pPr>
+    </w:p>
+    <w:p>
+      <w:pPr>
+        <w:pStyle w:val="BodyText"/>
+        <w:spacing w:before="0" w:after="30" w:line="240" w:lineRule="auto"/>
+        <w:rPr>
+          <w:rFonts w:ascii="Sylfaen" w:hAnsi="Sylfaen" w:cs="Arial"/>
+          <w:color w:val="21306A" w:themeColor="accent1" w:themeShade="80"/>
+          <w:sz w:val="22"/>
+          <w:szCs w:val="22"/>
+          <w:lang w:val="ka-GE"/>
+        </w:rPr>
+      </w:pPr>
+      <w:r>
+        <w:rPr>
+          <w:rFonts w:ascii="Sylfaen" w:hAnsi="Sylfaen" w:cs="Arial"/>
+          <w:color w:val="21306A" w:themeColor="accent1" w:themeShade="80"/>
+          <w:sz w:val="22"/>
+          <w:szCs w:val="22"/>
+          <w:lang w:val="ka-GE"/>
+        </w:rPr>
+        <w:t xml:space="preserve">არჩილის კითხვები </w:t>
+      </w:r>
+    </w:p>
+    <w:p>
+      <w:pPr>
+        <w:pStyle w:val="BodyText"/>
+        <w:spacing w:before="0" w:after="30" w:line="240" w:lineRule="auto"/>
+        <w:rPr>
+          <w:rFonts w:ascii="Sylfaen" w:hAnsi="Sylfaen" w:cs="Arial"/>
+          <w:color w:val="21306A" w:themeColor="accent1" w:themeShade="80"/>
+          <w:sz w:val="22"/>
+          <w:szCs w:val="22"/>
+          <w:lang w:val="ka-GE"/>
+        </w:rPr>
+      </w:pPr>
+    </w:p>
+    <w:p>
+      <w:pPr>
+        <w:pStyle w:val="BodyText"/>
+        <w:spacing w:before="0" w:after="30" w:line="240" w:lineRule="auto"/>
+        <w:rPr>
+          <w:rFonts w:ascii="Sylfaen" w:hAnsi="Sylfaen" w:cs="Arial"/>
+          <w:color w:val="21306A" w:themeColor="accent1" w:themeShade="80"/>
+          <w:sz w:val="22"/>
+          <w:szCs w:val="22"/>
+          <w:lang w:val="ka-GE"/>
+        </w:rPr>
+      </w:pPr>
+    </w:p>
+    <w:p>
+      <w:pPr>
+        <w:pStyle w:val="BodyText"/>
+        <w:spacing w:before="0" w:after="30" w:line="240" w:lineRule="auto"/>
+        <w:rPr>
+          <w:rFonts w:ascii="Sylfaen" w:hAnsi="Sylfaen" w:cs="Arial"/>
+          <w:color w:val="21306A" w:themeColor="accent1" w:themeShade="80"/>
+          <w:sz w:val="22"/>
+          <w:szCs w:val="22"/>
+          <w:lang w:val="ka-GE"/>
+        </w:rPr>
+      </w:pPr>
+      <w:r>
+        <w:rPr>
+          <w:rFonts w:ascii="Sylfaen" w:hAnsi="Sylfaen" w:cs="Arial"/>
+          <w:color w:val="21306A" w:themeColor="accent1" w:themeShade="80"/>
+          <w:sz w:val="22"/>
+          <w:szCs w:val="22"/>
+          <w:lang w:val="ka-GE"/>
+        </w:rPr>
+        <w:t>პასუხი და გაგრძელება</w:t>
+      </w:r>
+    </w:p>
+    <w:p>
+      <w:pPr>
+        <w:pStyle w:val="BodyText"/>
+        <w:spacing w:before="0" w:after="30" w:line="240" w:lineRule="auto"/>
+        <w:rPr>
+          <w:rFonts w:ascii="Sylfaen" w:hAnsi="Sylfaen" w:cs="Arial"/>
+          <w:color w:val="21306A" w:themeColor="accent1" w:themeShade="80"/>
+          <w:sz w:val="22"/>
+          <w:szCs w:val="22"/>
+          <w:lang w:val="ka-GE"/>
+        </w:rPr>
+      </w:pPr>
+    </w:p>
+    <w:p>
+      <w:pPr>
+        <w:pStyle w:val="BodyText"/>
+        <w:spacing w:before="0" w:after="30" w:line="240" w:lineRule="auto"/>
+        <w:rPr>
+          <w:rFonts w:ascii="Sylfaen" w:hAnsi="Sylfaen" w:cs="Arial"/>
+          <w:color w:val="21306A" w:themeColor="accent1" w:themeShade="80"/>
+          <w:sz w:val="22"/>
+          <w:szCs w:val="22"/>
+          <w:lang w:val="ka-GE"/>
+        </w:rPr>
+      </w:pPr>
+    </w:p>
+    <w:p>
+      <w:pPr>
+        <w:pStyle w:val="BodyText"/>
+        <w:spacing w:before="0" w:after="30" w:line="240" w:lineRule="auto"/>
+        <w:rPr>
+          <w:rFonts w:ascii="Sylfaen" w:hAnsi="Sylfaen" w:cs="Arial"/>
+          <w:color w:val="21306A" w:themeColor="accent1" w:themeShade="80"/>
+          <w:sz w:val="22"/>
+          <w:szCs w:val="22"/>
+          <w:lang w:val="ka-GE"/>
+        </w:rPr>
+      </w:pPr>
+      <w:r>
+        <w:rPr>
+          <w:rFonts w:ascii="Sylfaen" w:hAnsi="Sylfaen" w:cs="Arial"/>
+          <w:color w:val="21306A" w:themeColor="accent1" w:themeShade="80"/>
+          <w:sz w:val="22"/>
+          <w:szCs w:val="22"/>
+          <w:lang w:val="ka-GE"/>
+        </w:rPr>
+        <w:t>მეორე ეპიზოდი</w:t>
+      </w:r>
+    </w:p>
+    <w:p>
+      <w:pPr>
+        <w:pStyle w:val="BodyText"/>
+        <w:spacing w:before="0" w:after="30" w:line="240" w:lineRule="auto"/>
+        <w:rPr>
+          <w:rFonts w:ascii="Sylfaen" w:hAnsi="Sylfaen" w:cs="Arial"/>
+          <w:color w:val="21306A" w:themeColor="accent1" w:themeShade="80"/>
+          <w:sz w:val="22"/>
+          <w:szCs w:val="22"/>
+          <w:lang w:val="ka-GE"/>
+        </w:rPr>
+      </w:pPr>
+      <w:r>
+        <w:rPr>
+          <w:rFonts w:ascii="Sylfaen" w:hAnsi="Sylfaen" w:cs="Arial"/>
+          <w:color w:val="21306A" w:themeColor="accent1" w:themeShade="80"/>
+          <w:sz w:val="22"/>
+          <w:szCs w:val="22"/>
+          <w:lang w:val="ka-GE"/>
+        </w:rPr>
+        <w:t>??????</w:t>
+      </w:r>
+    </w:p>
+    <w:p>
+      <w:pPr>
+        <w:pStyle w:val="BodyText"/>
+        <w:spacing w:before="0" w:after="30" w:line="240" w:lineRule="auto"/>
+        <w:rPr>
+          <w:rFonts w:ascii="Sylfaen" w:hAnsi="Sylfaen" w:cs="Arial"/>
+          <w:color w:val="21306A" w:themeColor="accent1" w:themeShade="80"/>
+          <w:sz w:val="22"/>
+          <w:szCs w:val="22"/>
+          <w:lang w:val="ka-GE"/>
+        </w:rPr>
+      </w:pPr>
+    </w:p>
+    <w:p>
+      <w:pPr>
+        <w:pStyle w:val="BodyText"/>
+        <w:spacing w:before="0" w:after="30" w:line="240" w:lineRule="auto"/>
+        <w:rPr>
+          <w:rFonts w:ascii="Sylfaen" w:hAnsi="Sylfaen" w:cs="Arial"/>
+          <w:color w:val="21306A" w:themeColor="accent1" w:themeShade="80"/>
+          <w:sz w:val="22"/>
+          <w:szCs w:val="22"/>
+          <w:lang w:val="ka-GE"/>
+        </w:rPr>
+      </w:pPr>
+    </w:p>
+    <w:p>
+      <w:pPr>
+        <w:pStyle w:val="BodyText"/>
+        <w:spacing w:before="0" w:after="30" w:line="240" w:lineRule="auto"/>
+        <w:rPr>
+          <w:rFonts w:ascii="Sylfaen" w:hAnsi="Sylfaen" w:cs="Arial"/>
+          <w:color w:val="21306A" w:themeColor="accent1" w:themeShade="80"/>
+          <w:sz w:val="22"/>
+          <w:szCs w:val="22"/>
+          <w:lang w:val="ka-GE"/>
+        </w:rPr>
+      </w:pPr>
+      <w:r>
+        <w:rPr>
+          <w:rFonts w:ascii="Sylfaen" w:hAnsi="Sylfaen" w:cs="Arial"/>
+          <w:color w:val="21306A" w:themeColor="accent1" w:themeShade="80"/>
+          <w:sz w:val="22"/>
+          <w:szCs w:val="22"/>
+          <w:lang w:val="ka-GE"/>
+        </w:rPr>
+        <w:t>დასასრული</w:t>
+      </w:r>
+    </w:p>
+    <w:p>
+      <w:pPr>
+        <w:pStyle w:val="BodyText"/>
+        <w:spacing w:before="0" w:after="30" w:line="240" w:lineRule="auto"/>
+        <w:rPr>
+          <w:rFonts w:ascii="Sylfaen" w:hAnsi="Sylfaen" w:cs="Arial"/>
+          <w:color w:val="21306A" w:themeColor="accent1" w:themeShade="80"/>
+          <w:sz w:val="22"/>
+          <w:szCs w:val="22"/>
+          <w:lang w:val="ka-GE"/>
+        </w:rPr>
+      </w:pPr>
+    </w:p>
+    <w:p>
+      <w:pPr>
+        <w:pStyle w:val="BodyText"/>
+        <w:spacing w:before="0" w:after="30" w:line="240" w:lineRule="auto"/>
+        <w:rPr>
+          <w:rFonts w:ascii="Sylfaen" w:hAnsi="Sylfaen" w:cs="Arial"/>
+          <w:color w:val="21306A" w:themeColor="accent1" w:themeShade="80"/>
+          <w:sz w:val="22"/>
+          <w:szCs w:val="22"/>
+          <w:lang w:val="ka-GE"/>
+        </w:rPr>
+      </w:pPr>
+      <w:r>
+        <w:rPr>
+          <w:rFonts w:ascii="Sylfaen" w:hAnsi="Sylfaen" w:cs="Arial"/>
+          <w:color w:val="21306A" w:themeColor="accent1" w:themeShade="80"/>
+          <w:sz w:val="22"/>
+          <w:szCs w:val="22"/>
+          <w:lang w:val="ka-GE"/>
+        </w:rPr>
+        <w:t xml:space="preserve">ერთად ვქნათ ჯადოები </w:t>
+      </w:r>
+      <w:r>
+        <w:rPr>
+          <w:rFonts w:ascii="Sylfaen" w:hAnsi="Sylfaen" w:cs="Arial"/>
+          <w:color w:val="21306A" w:themeColor="accent1" w:themeShade="80"/>
+          <w:sz w:val="22"/>
+          <w:szCs w:val="22"/>
+          <w:lang w:val="ka-GE"/>
+        </w:rPr>
+        <w:sym w:font="Wingdings" w:char="F04A"/>
+      </w:r>
+      <w:r>
+        <w:rPr>
+          <w:rFonts w:ascii="Sylfaen" w:hAnsi="Sylfaen" w:cs="Arial"/>
+          <w:color w:val="21306A" w:themeColor="accent1" w:themeShade="80"/>
+          <w:sz w:val="22"/>
+          <w:szCs w:val="22"/>
+          <w:lang w:val="ka-GE"/>
+        </w:rPr>
+        <w:t xml:space="preserve"> </w:t>
+      </w:r>
+    </w:p>
+    <w:p>
+      <w:pPr>
+        <w:pStyle w:val="BodyText"/>
+        <w:spacing w:before="0" w:after="30" w:line="240" w:lineRule="auto"/>
+        <w:rPr>
+          <w:rFonts w:ascii="Sylfaen" w:hAnsi="Sylfaen" w:cs="Arial"/>
+          <w:color w:val="21306A" w:themeColor="accent1" w:themeShade="80"/>
+          <w:sz w:val="22"/>
+          <w:szCs w:val="22"/>
+          <w:lang w:val="ka-GE"/>
+        </w:rPr>
+      </w:pPr>
+    </w:p>
+    <w:p>
+      <w:pPr>
+        <w:pStyle w:val="BodyText"/>
+        <w:spacing w:before="0" w:after="30" w:line="240" w:lineRule="auto"/>
+        <w:rPr>
+          <w:rFonts w:ascii="Sylfaen" w:hAnsi="Sylfaen" w:cs="Arial"/>
+          <w:color w:val="21306A" w:themeColor="accent1" w:themeShade="80"/>
+          <w:sz w:val="22"/>
+          <w:szCs w:val="22"/>
+          <w:lang w:val="ka-GE"/>
+        </w:rPr>
+      </w:pPr>
+    </w:p>
+    <w:p>
+      <w:pPr>
+        <w:pStyle w:val="BodyText"/>
+        <w:spacing w:before="0" w:after="30" w:line="240" w:lineRule="auto"/>
+        <w:rPr>
+          <w:rFonts w:ascii="Sylfaen" w:hAnsi="Sylfaen" w:cs="Arial"/>
+          <w:color w:val="21306A" w:themeColor="accent1" w:themeShade="80"/>
+          <w:sz w:val="22"/>
+          <w:szCs w:val="22"/>
+          <w:lang w:val="ka-GE"/>
+        </w:rPr>
+      </w:pPr>
+    </w:p>
+    <w:p>
+      <w:pPr>
+        <w:pStyle w:val="BodyText"/>
+        <w:spacing w:before="0" w:after="30" w:line="240" w:lineRule="auto"/>
+        <w:rPr>
+          <w:rFonts w:ascii="Sylfaen" w:hAnsi="Sylfaen" w:cs="Arial"/>
+          <w:color w:val="21306A" w:themeColor="accent1" w:themeShade="80"/>
+          <w:sz w:val="22"/>
+          <w:szCs w:val="22"/>
+          <w:lang w:val="ka-GE"/>
+        </w:rPr>
+      </w:pPr>
+    </w:p>
+    <w:p>
+      <w:pPr>
+        <w:pStyle w:val="BodyText"/>
+        <w:spacing w:before="0" w:after="30" w:line="240" w:lineRule="auto"/>
+        <w:rPr>
+          <w:rFonts w:ascii="Sylfaen" w:hAnsi="Sylfaen" w:cs="Arial"/>
+          <w:color w:val="21306A" w:themeColor="accent1" w:themeShade="80"/>
+          <w:sz w:val="22"/>
+          <w:szCs w:val="22"/>
+          <w:lang w:val="ka-GE"/>
+        </w:rPr>
+      </w:pPr>
+    </w:p>
+    <w:p>
+      <w:pPr>
+        <w:pStyle w:val="BodyText"/>
+        <w:spacing w:before="0" w:after="30" w:line="240" w:lineRule="auto"/>
+        <w:rPr>
+          <w:rFonts w:ascii="Sylfaen" w:hAnsi="Sylfaen" w:cs="Arial"/>
+          <w:color w:val="21306A" w:themeColor="accent1" w:themeShade="80"/>
+          <w:sz w:val="22"/>
+          <w:szCs w:val="22"/>
+          <w:lang w:val="ka-GE"/>
+        </w:rPr>
+      </w:pPr>
+    </w:p>
+    <w:p>
+      <w:pPr>
+        <w:pStyle w:val="BodyText"/>
+        <w:spacing w:before="0" w:after="30" w:line="240" w:lineRule="auto"/>
+        <w:rPr>
+          <w:rFonts w:ascii="Sylfaen" w:hAnsi="Sylfaen" w:cs="Arial"/>
+          <w:color w:val="21306A" w:themeColor="accent1" w:themeShade="80"/>
+          <w:sz w:val="22"/>
+          <w:szCs w:val="22"/>
+          <w:lang w:val="ka-GE"/>
+        </w:rPr>
+      </w:pPr>
+    </w:p>
+    <w:p>
+      <w:pPr>
+        <w:pStyle w:val="BodyText"/>
+        <w:spacing w:before="0" w:after="30" w:line="240" w:lineRule="auto"/>
+        <w:rPr>
+          <w:rFonts w:ascii="Sylfaen" w:hAnsi="Sylfaen" w:cs="Arial"/>
+          <w:color w:val="21306A" w:themeColor="accent1" w:themeShade="80"/>
+          <w:sz w:val="22"/>
+          <w:szCs w:val="22"/>
+          <w:lang w:val="ka-GE"/>
+        </w:rPr>
+      </w:pPr>
+      <w:r>
+        <w:rPr>
+          <w:rFonts w:ascii="Sylfaen" w:hAnsi="Sylfaen" w:cs="Arial"/>
+          <w:color w:val="21306A" w:themeColor="accent1" w:themeShade="80"/>
+          <w:sz w:val="22"/>
+          <w:szCs w:val="22"/>
+          <w:lang w:val="ka-GE"/>
+        </w:rPr>
+        <w:lastRenderedPageBreak/>
+        <w:t xml:space="preserve">ეპიზოდი 2: </w:t>
+      </w:r>
+    </w:p>
+    <w:p>
+      <w:pPr>
+        <w:pStyle w:val="BodyText"/>
+        <w:spacing w:before="0" w:after="30" w:line="240" w:lineRule="auto"/>
+        <w:rPr>
+          <w:rFonts w:ascii="Sylfaen" w:hAnsi="Sylfaen" w:cs="Arial"/>
+          <w:color w:val="21306A" w:themeColor="accent1" w:themeShade="80"/>
+          <w:sz w:val="22"/>
+          <w:szCs w:val="22"/>
+          <w:lang w:val="ka-GE"/>
+        </w:rPr>
+      </w:pPr>
+      <w:r>
+        <w:rPr>
+          <w:rFonts w:ascii="Sylfaen" w:hAnsi="Sylfaen" w:cs="Arial"/>
+          <w:color w:val="21306A" w:themeColor="accent1" w:themeShade="80"/>
+          <w:sz w:val="22"/>
+          <w:szCs w:val="22"/>
+          <w:lang w:val="ka-GE"/>
+        </w:rPr>
+        <w:t xml:space="preserve">სლაიდების გაკეთება. </w:t>
+      </w:r>
+    </w:p>
+    <w:p>
+      <w:pPr>
+        <w:pStyle w:val="BodyText"/>
+        <w:spacing w:before="0" w:after="30" w:line="240" w:lineRule="auto"/>
+        <w:rPr>
+          <w:rFonts w:ascii="Sylfaen" w:hAnsi="Sylfaen" w:cs="Arial"/>
+          <w:color w:val="21306A" w:themeColor="accent1" w:themeShade="80"/>
+          <w:sz w:val="22"/>
+          <w:szCs w:val="22"/>
+          <w:lang w:val="ka-GE"/>
+        </w:rPr>
+      </w:pPr>
+      <w:r>
+        <w:rPr>
+          <w:rFonts w:ascii="Sylfaen" w:hAnsi="Sylfaen" w:cs="Arial"/>
+          <w:color w:val="21306A" w:themeColor="accent1" w:themeShade="80"/>
+          <w:sz w:val="22"/>
+          <w:szCs w:val="22"/>
+          <w:lang w:val="ka-GE"/>
+        </w:rPr>
+        <w:t>მათი სწორ ადგილებში გადანაწილება ვიდეოში.</w:t>
+      </w:r>
+    </w:p>
+    <w:p>
+      <w:pPr>
+        <w:pStyle w:val="BodyText"/>
+        <w:spacing w:before="0" w:after="30" w:line="240" w:lineRule="auto"/>
+        <w:rPr>
+          <w:rFonts w:ascii="Sylfaen" w:hAnsi="Sylfaen" w:cs="Arial"/>
+          <w:color w:val="21306A" w:themeColor="accent1" w:themeShade="80"/>
+          <w:sz w:val="22"/>
+          <w:szCs w:val="22"/>
+          <w:lang w:val="ka-GE"/>
+        </w:rPr>
+      </w:pPr>
+      <w:bookmarkStart w:id="2" w:name="_GoBack"/>
+      <w:bookmarkEnd w:id="2"/>
+      <w:r>
+        <w:rPr>
+          <w:rFonts w:ascii="Sylfaen" w:hAnsi="Sylfaen" w:cs="Arial"/>
+          <w:color w:val="21306A" w:themeColor="accent1" w:themeShade="80"/>
+          <w:sz w:val="22"/>
+          <w:szCs w:val="22"/>
+          <w:lang w:val="ka-GE"/>
+        </w:rPr>
+        <w:t xml:space="preserve">ეპიზოდ 1 ში ახსნილი მოვლენებისთვის სლაიდების შექმნა და შიგადაშიგ ჩვენება ახსნის დროს რათა ვიზუალური კავშირი დამყარდეს იმ არსებთან რაზეც ვლაპარაკობთ და ვინც უყურებს მათ შორის. </w:t>
+      </w:r>
+    </w:p>
+    <w:p>
+      <w:pPr>
+        <w:pStyle w:val="BodyText"/>
+        <w:spacing w:before="0" w:after="30" w:line="240" w:lineRule="auto"/>
+        <w:rPr>
+          <w:rFonts w:ascii="Sylfaen" w:hAnsi="Sylfaen" w:cs="Arial"/>
+          <w:color w:val="21306A" w:themeColor="accent1" w:themeShade="80"/>
+          <w:sz w:val="22"/>
+          <w:szCs w:val="22"/>
+          <w:lang w:val="ka-GE"/>
+        </w:rPr>
+      </w:pPr>
+      <w:r>
+        <w:rPr>
+          <w:rFonts w:ascii="Sylfaen" w:hAnsi="Sylfaen" w:cs="Arial"/>
+          <w:color w:val="21306A" w:themeColor="accent1" w:themeShade="80"/>
+          <w:sz w:val="22"/>
+          <w:szCs w:val="22"/>
+          <w:lang w:val="ka-GE"/>
+        </w:rPr>
+        <w:t xml:space="preserve">გაგრძელებაზე სამუშაოა </w:t>
+      </w:r>
+    </w:p>
+    <w:p>
+      <w:pPr>
+        <w:pStyle w:val="BodyText"/>
+        <w:spacing w:before="0" w:after="30" w:line="240" w:lineRule="auto"/>
+        <w:rPr>
+          <w:rFonts w:ascii="Sylfaen" w:hAnsi="Sylfaen" w:cs="Arial"/>
+          <w:color w:val="21306A" w:themeColor="accent1" w:themeShade="80"/>
+          <w:sz w:val="22"/>
+          <w:szCs w:val="22"/>
+          <w:lang w:val="ka-GE"/>
+        </w:rPr>
+      </w:pPr>
+    </w:p>
+    <w:p>
+      <w:pPr>
+        <w:pStyle w:val="BodyText"/>
+        <w:spacing w:before="0" w:after="30" w:line="240" w:lineRule="auto"/>
+        <w:rPr>
+          <w:rFonts w:ascii="Sylfaen" w:hAnsi="Sylfaen" w:cs="Arial"/>
+          <w:color w:val="21306A" w:themeColor="accent1" w:themeShade="80"/>
+          <w:sz w:val="22"/>
+          <w:szCs w:val="22"/>
+          <w:lang w:val="ka-GE"/>
+        </w:rPr>
+      </w:pPr>
+    </w:p>
+    <w:p>
+      <w:pPr>
+        <w:pStyle w:val="BodyText"/>
+        <w:spacing w:before="0" w:after="30" w:line="240" w:lineRule="auto"/>
+        <w:rPr>
+          <w:rFonts w:ascii="Sylfaen" w:hAnsi="Sylfaen" w:cs="Arial"/>
+          <w:color w:val="21306A" w:themeColor="accent1" w:themeShade="80"/>
+          <w:sz w:val="22"/>
+          <w:szCs w:val="22"/>
+          <w:lang w:val="ka-GE"/>
+        </w:rPr>
+      </w:pPr>
+    </w:p>
+    <w:p>
+      <w:pPr>
+        <w:pStyle w:val="BodyText"/>
+        <w:spacing w:before="0" w:after="30" w:line="240" w:lineRule="auto"/>
+        <w:rPr>
+          <w:rFonts w:ascii="Sylfaen" w:hAnsi="Sylfaen" w:cs="Arial"/>
+          <w:color w:val="21306A" w:themeColor="accent1" w:themeShade="80"/>
+          <w:sz w:val="22"/>
+          <w:szCs w:val="22"/>
+          <w:lang w:val="ka-GE"/>
+        </w:rPr>
+      </w:pPr>
+    </w:p>
+    <w:p>
+      <w:pPr>
+        <w:pStyle w:val="BodyText"/>
+        <w:spacing w:before="0" w:after="30" w:line="240" w:lineRule="auto"/>
+        <w:rPr>
+          <w:rFonts w:ascii="Sylfaen" w:hAnsi="Sylfaen" w:cs="Arial"/>
+          <w:color w:val="21306A" w:themeColor="accent1" w:themeShade="80"/>
+          <w:sz w:val="22"/>
+          <w:szCs w:val="22"/>
+          <w:lang w:val="ka-GE"/>
+        </w:rPr>
+      </w:pPr>
+    </w:p>
+    <w:p>
+      <w:pPr>
+        <w:pStyle w:val="BodyText"/>
+        <w:spacing w:before="0" w:after="30" w:line="240" w:lineRule="auto"/>
+        <w:rPr>
+          <w:rFonts w:ascii="Sylfaen" w:hAnsi="Sylfaen" w:cs="Arial"/>
+          <w:color w:val="21306A" w:themeColor="accent1" w:themeShade="80"/>
+          <w:sz w:val="22"/>
+          <w:szCs w:val="22"/>
+          <w:lang w:val="ka-GE"/>
+        </w:rPr>
+      </w:pPr>
+    </w:p>
+    <w:p>
+      <w:pPr>
+        <w:pStyle w:val="BodyText"/>
+        <w:spacing w:before="0" w:after="30" w:line="240" w:lineRule="auto"/>
+        <w:rPr>
+          <w:rFonts w:ascii="Sylfaen" w:hAnsi="Sylfaen" w:cs="Arial"/>
+          <w:color w:val="21306A" w:themeColor="accent1" w:themeShade="80"/>
+          <w:sz w:val="22"/>
+          <w:szCs w:val="22"/>
+          <w:lang w:val="ka-GE"/>
+        </w:rPr>
+      </w:pPr>
+      <w:r>
+        <w:rPr>
+          <w:rFonts w:ascii="Sylfaen" w:hAnsi="Sylfaen" w:cs="Arial"/>
+          <w:color w:val="21306A" w:themeColor="accent1" w:themeShade="80"/>
+          <w:sz w:val="22"/>
+          <w:szCs w:val="22"/>
+          <w:lang w:val="ka-GE"/>
+        </w:rPr>
+        <w:t>*/</w:t>
       </w:r>
     </w:p>
     <w:p>
@@ -5387,7 +6478,7 @@
           <w:lang w:val="ka-GE"/>
         </w:rPr>
       </w:pPr>
-      <w:bookmarkStart w:id="2" w:name="_Toc83573063"/>
+      <w:bookmarkStart w:id="3" w:name="_Toc83585393"/>
       <w:r>
         <w:rPr>
           <w:rFonts w:ascii="Sylfaen" w:hAnsi="Sylfaen"/>
@@ -5397,7 +6488,7 @@
         <w:lastRenderedPageBreak/>
         <w:t>ანოტაცია</w:t>
       </w:r>
-      <w:bookmarkEnd w:id="2"/>
+      <w:bookmarkEnd w:id="3"/>
     </w:p>
     <w:p>
       <w:pPr>
@@ -5412,8 +6503,8 @@
           <w:lang w:val="ka-GE"/>
         </w:rPr>
       </w:pPr>
-      <w:bookmarkStart w:id="3" w:name="_Ref507519681"/>
-      <w:bookmarkStart w:id="4" w:name="_Toc83573064"/>
+      <w:bookmarkStart w:id="4" w:name="_Ref507519681"/>
+      <w:bookmarkStart w:id="5" w:name="_Toc83585394"/>
       <w:r>
         <w:rPr>
           <w:rFonts w:ascii="Sylfaen" w:hAnsi="Sylfaen" w:cs="Sylfaen"/>
@@ -5422,8 +6513,8 @@
         </w:rPr>
         <w:t>შესავალი</w:t>
       </w:r>
-      <w:bookmarkEnd w:id="3"/>
       <w:bookmarkEnd w:id="4"/>
+      <w:bookmarkEnd w:id="5"/>
     </w:p>
     <w:p>
       <w:pPr>
@@ -5440,7 +6531,7 @@
           <w:lang w:val="ka-GE"/>
         </w:rPr>
       </w:pPr>
-      <w:bookmarkStart w:id="5" w:name="_Toc83573065"/>
+      <w:bookmarkStart w:id="6" w:name="_Toc83585395"/>
       <w:r>
         <w:rPr>
           <w:rFonts w:ascii="Sylfaen" w:hAnsi="Sylfaen" w:cs="Arial"/>
@@ -5450,7 +6541,7 @@
         </w:rPr>
         <w:t>თავი 1.1</w:t>
       </w:r>
-      <w:bookmarkEnd w:id="5"/>
+      <w:bookmarkEnd w:id="6"/>
       <w:r>
         <w:rPr>
           <w:rFonts w:ascii="Sylfaen" w:hAnsi="Sylfaen" w:cs="Arial"/>
@@ -5677,7 +6768,7 @@
                 <w:szCs w:val="22"/>
               </w:rPr>
             </w:pPr>
-            <w:bookmarkStart w:id="6" w:name="_Ref507498695"/>
+            <w:bookmarkStart w:id="7" w:name="_Ref507498695"/>
             <w:r>
               <w:rPr>
                 <w:color w:val="21306A" w:themeColor="accent1" w:themeShade="80"/>
@@ -5704,7 +6795,7 @@
               </w:rPr>
               <w:t xml:space="preserve"> </w:t>
             </w:r>
-            <w:bookmarkEnd w:id="6"/>
+            <w:bookmarkEnd w:id="7"/>
           </w:p>
         </w:tc>
       </w:tr>
@@ -5758,10 +6849,10 @@
             <v:path o:extrusionok="f" gradientshapeok="t" o:connecttype="rect"/>
             <o:lock v:ext="edit" aspectratio="t"/>
           </v:shapetype>
-          <v:shape id="_x0000_i1025" type="#_x0000_t75" style="width:66.4pt;height:36.45pt" o:ole="">
+          <v:shape id="_x0000_i1025" type="#_x0000_t75" style="width:66.75pt;height:36.75pt" o:ole="">
             <v:imagedata r:id="rId11" o:title=""/>
           </v:shape>
-          <o:OLEObject Type="Embed" ProgID="Equation.3" ShapeID="_x0000_i1025" DrawAspect="Content" ObjectID="_1694188981" r:id="rId12"/>
+          <o:OLEObject Type="Embed" ProgID="Equation.3" ShapeID="_x0000_i1025" DrawAspect="Content" ObjectID="_1694420860" r:id="rId12"/>
         </w:object>
       </w:r>
       <w:r>
@@ -5828,10 +6919,10 @@
           <w:szCs w:val="22"/>
         </w:rPr>
         <w:object w:dxaOrig="1120" w:dyaOrig="340">
-          <v:shape id="_x0000_i1026" type="#_x0000_t75" style="width:53.3pt;height:20.55pt" o:ole="">
+          <v:shape id="_x0000_i1026" type="#_x0000_t75" style="width:54pt;height:20.25pt" o:ole="">
             <v:imagedata r:id="rId13" o:title=""/>
           </v:shape>
-          <o:OLEObject Type="Embed" ProgID="Equation.3" ShapeID="_x0000_i1026" DrawAspect="Content" ObjectID="_1694188982" r:id="rId14"/>
+          <o:OLEObject Type="Embed" ProgID="Equation.3" ShapeID="_x0000_i1026" DrawAspect="Content" ObjectID="_1694420861" r:id="rId14"/>
         </w:object>
       </w:r>
       <w:r>
@@ -5889,10 +6980,10 @@
           <w:szCs w:val="22"/>
         </w:rPr>
         <w:object w:dxaOrig="880" w:dyaOrig="680">
-          <v:shape id="_x0000_i1027" type="#_x0000_t75" style="width:43.95pt;height:36.45pt" o:ole="">
+          <v:shape id="_x0000_i1027" type="#_x0000_t75" style="width:44.25pt;height:36.75pt" o:ole="">
             <v:imagedata r:id="rId15" o:title=""/>
           </v:shape>
-          <o:OLEObject Type="Embed" ProgID="Equation.3" ShapeID="_x0000_i1027" DrawAspect="Content" ObjectID="_1694188983" r:id="rId16"/>
+          <o:OLEObject Type="Embed" ProgID="Equation.3" ShapeID="_x0000_i1027" DrawAspect="Content" ObjectID="_1694420862" r:id="rId16"/>
         </w:object>
       </w:r>
       <w:r>
@@ -5933,6 +7024,7 @@
           <w:szCs w:val="22"/>
           <w:lang w:val="ka-GE"/>
         </w:rPr>
+        <w:lastRenderedPageBreak/>
         <w:t xml:space="preserve"> </w:t>
       </w:r>
       <w:r>
@@ -5944,10 +7036,10 @@
           <w:szCs w:val="22"/>
         </w:rPr>
         <w:object w:dxaOrig="360" w:dyaOrig="360">
-          <v:shape id="_x0000_i1028" type="#_x0000_t75" style="width:18.7pt;height:18.7pt" o:ole="">
+          <v:shape id="_x0000_i1028" type="#_x0000_t75" style="width:18pt;height:18pt" o:ole="">
             <v:imagedata r:id="rId17" o:title=""/>
           </v:shape>
-          <o:OLEObject Type="Embed" ProgID="Equation.3" ShapeID="_x0000_i1028" DrawAspect="Content" ObjectID="_1694188984" r:id="rId18"/>
+          <o:OLEObject Type="Embed" ProgID="Equation.3" ShapeID="_x0000_i1028" DrawAspect="Content" ObjectID="_1694420863" r:id="rId18"/>
         </w:object>
       </w:r>
       <w:r>
@@ -5981,7 +7073,6 @@
           <w:sz w:val="22"/>
           <w:szCs w:val="22"/>
         </w:rPr>
-        <w:lastRenderedPageBreak/>
         <w:tab/>
       </w:r>
       <w:r>
@@ -5992,10 +7083,10 @@
           <w:szCs w:val="22"/>
         </w:rPr>
         <w:object w:dxaOrig="2860" w:dyaOrig="720">
-          <v:shape id="_x0000_i1029" type="#_x0000_t75" style="width:138.4pt;height:36.45pt" o:ole="">
+          <v:shape id="_x0000_i1029" type="#_x0000_t75" style="width:138.75pt;height:36.75pt" o:ole="">
             <v:imagedata r:id="rId19" o:title=""/>
           </v:shape>
-          <o:OLEObject Type="Embed" ProgID="Equation.3" ShapeID="_x0000_i1029" DrawAspect="Content" ObjectID="_1694188985" r:id="rId20"/>
+          <o:OLEObject Type="Embed" ProgID="Equation.3" ShapeID="_x0000_i1029" DrawAspect="Content" ObjectID="_1694420864" r:id="rId20"/>
         </w:object>
       </w:r>
       <w:r>
@@ -6053,10 +7144,10 @@
           <w:szCs w:val="22"/>
         </w:rPr>
         <w:object w:dxaOrig="940" w:dyaOrig="680">
-          <v:shape id="_x0000_i1030" type="#_x0000_t75" style="width:48.6pt;height:36.45pt" o:ole="">
+          <v:shape id="_x0000_i1030" type="#_x0000_t75" style="width:48pt;height:36.75pt" o:ole="">
             <v:imagedata r:id="rId21" o:title=""/>
           </v:shape>
-          <o:OLEObject Type="Embed" ProgID="Equation.3" ShapeID="_x0000_i1030" DrawAspect="Content" ObjectID="_1694188986" r:id="rId22"/>
+          <o:OLEObject Type="Embed" ProgID="Equation.3" ShapeID="_x0000_i1030" DrawAspect="Content" ObjectID="_1694420865" r:id="rId22"/>
         </w:object>
       </w:r>
       <w:r>
@@ -6114,10 +7205,10 @@
           <w:szCs w:val="22"/>
         </w:rPr>
         <w:object w:dxaOrig="1800" w:dyaOrig="639">
-          <v:shape id="_x0000_i1031" type="#_x0000_t75" style="width:87.9pt;height:29.9pt" o:ole="">
+          <v:shape id="_x0000_i1031" type="#_x0000_t75" style="width:87.75pt;height:30pt" o:ole="">
             <v:imagedata r:id="rId23" o:title=""/>
           </v:shape>
-          <o:OLEObject Type="Embed" ProgID="Equation.3" ShapeID="_x0000_i1031" DrawAspect="Content" ObjectID="_1694188987" r:id="rId24"/>
+          <o:OLEObject Type="Embed" ProgID="Equation.3" ShapeID="_x0000_i1031" DrawAspect="Content" ObjectID="_1694420866" r:id="rId24"/>
         </w:object>
       </w:r>
       <w:r>
@@ -6166,10 +7257,10 @@
           <w:szCs w:val="22"/>
         </w:rPr>
         <w:object w:dxaOrig="700" w:dyaOrig="360">
-          <v:shape id="_x0000_i1032" type="#_x0000_t75" style="width:36.45pt;height:20.55pt" o:ole="">
+          <v:shape id="_x0000_i1032" type="#_x0000_t75" style="width:36.75pt;height:20.25pt" o:ole="">
             <v:imagedata r:id="rId25" o:title=""/>
           </v:shape>
-          <o:OLEObject Type="Embed" ProgID="Equation.3" ShapeID="_x0000_i1032" DrawAspect="Content" ObjectID="_1694188988" r:id="rId26"/>
+          <o:OLEObject Type="Embed" ProgID="Equation.3" ShapeID="_x0000_i1032" DrawAspect="Content" ObjectID="_1694420867" r:id="rId26"/>
         </w:object>
       </w:r>
       <w:r>
@@ -6229,10 +7320,10 @@
           <w:szCs w:val="22"/>
         </w:rPr>
         <w:object w:dxaOrig="1700" w:dyaOrig="360">
-          <v:shape id="_x0000_i1033" type="#_x0000_t75" style="width:80.4pt;height:20.55pt" o:ole="">
+          <v:shape id="_x0000_i1033" type="#_x0000_t75" style="width:80.25pt;height:20.25pt" o:ole="">
             <v:imagedata r:id="rId27" o:title=""/>
           </v:shape>
-          <o:OLEObject Type="Embed" ProgID="Equation.3" ShapeID="_x0000_i1033" DrawAspect="Content" ObjectID="_1694188989" r:id="rId28"/>
+          <o:OLEObject Type="Embed" ProgID="Equation.3" ShapeID="_x0000_i1033" DrawAspect="Content" ObjectID="_1694420868" r:id="rId28"/>
         </w:object>
       </w:r>
       <w:r>
@@ -6276,10 +7367,10 @@
           <w:szCs w:val="22"/>
         </w:rPr>
         <w:object w:dxaOrig="1180" w:dyaOrig="380">
-          <v:shape id="_x0000_i1034" type="#_x0000_t75" style="width:56.1pt;height:20.55pt" o:ole="">
+          <v:shape id="_x0000_i1034" type="#_x0000_t75" style="width:55.5pt;height:20.25pt" o:ole="">
             <v:imagedata r:id="rId29" o:title=""/>
           </v:shape>
-          <o:OLEObject Type="Embed" ProgID="Equation.3" ShapeID="_x0000_i1034" DrawAspect="Content" ObjectID="_1694188990" r:id="rId30"/>
+          <o:OLEObject Type="Embed" ProgID="Equation.3" ShapeID="_x0000_i1034" DrawAspect="Content" ObjectID="_1694420869" r:id="rId30"/>
         </w:object>
       </w:r>
       <w:r>
@@ -6314,10 +7405,10 @@
           <w:szCs w:val="22"/>
         </w:rPr>
         <w:object w:dxaOrig="240" w:dyaOrig="260">
-          <v:shape id="_x0000_i1035" type="#_x0000_t75" style="width:11.2pt;height:15.9pt" o:ole="">
+          <v:shape id="_x0000_i1035" type="#_x0000_t75" style="width:10.5pt;height:15.75pt" o:ole="">
             <v:imagedata r:id="rId31" o:title=""/>
           </v:shape>
-          <o:OLEObject Type="Embed" ProgID="Equation.3" ShapeID="_x0000_i1035" DrawAspect="Content" ObjectID="_1694188991" r:id="rId32"/>
+          <o:OLEObject Type="Embed" ProgID="Equation.3" ShapeID="_x0000_i1035" DrawAspect="Content" ObjectID="_1694420870" r:id="rId32"/>
         </w:object>
       </w:r>
       <w:r>
@@ -6353,10 +7444,10 @@
           <w:szCs w:val="22"/>
         </w:rPr>
         <w:object w:dxaOrig="380" w:dyaOrig="320">
-          <v:shape id="_x0000_i1036" type="#_x0000_t75" style="width:15.9pt;height:15.9pt" o:ole="">
+          <v:shape id="_x0000_i1036" type="#_x0000_t75" style="width:15.75pt;height:15.75pt" o:ole="">
             <v:imagedata r:id="rId33" o:title=""/>
           </v:shape>
-          <o:OLEObject Type="Embed" ProgID="Equation.3" ShapeID="_x0000_i1036" DrawAspect="Content" ObjectID="_1694188992" r:id="rId34"/>
+          <o:OLEObject Type="Embed" ProgID="Equation.3" ShapeID="_x0000_i1036" DrawAspect="Content" ObjectID="_1694420871" r:id="rId34"/>
         </w:object>
       </w:r>
       <w:r>
@@ -6395,8 +7486,8 @@
           <w:lang w:val="ka-GE"/>
         </w:rPr>
       </w:pPr>
-      <w:bookmarkStart w:id="7" w:name="_Ref507519742"/>
-      <w:bookmarkStart w:id="8" w:name="_Toc83573066"/>
+      <w:bookmarkStart w:id="8" w:name="_Ref507519742"/>
+      <w:bookmarkStart w:id="9" w:name="_Toc83585396"/>
       <w:r>
         <w:rPr>
           <w:rFonts w:ascii="Sylfaen" w:hAnsi="Sylfaen"/>
@@ -6405,18 +7496,16 @@
         </w:rPr>
         <w:t>სადოქტორო</w:t>
       </w:r>
-      <w:bookmarkStart w:id="9" w:name="_GoBack"/>
+      <w:r>
+        <w:rPr>
+          <w:rFonts w:ascii="Sylfaen" w:hAnsi="Sylfaen"/>
+          <w:color w:val="21306A" w:themeColor="accent1" w:themeShade="80"/>
+          <w:lang w:val="ka-GE"/>
+        </w:rPr>
+        <w:t xml:space="preserve"> ნაშრომის მიზნები და სტრუქტურა</w:t>
+      </w:r>
+      <w:bookmarkEnd w:id="8"/>
       <w:bookmarkEnd w:id="9"/>
-      <w:r>
-        <w:rPr>
-          <w:rFonts w:ascii="Sylfaen" w:hAnsi="Sylfaen"/>
-          <w:color w:val="21306A" w:themeColor="accent1" w:themeShade="80"/>
-          <w:lang w:val="ka-GE"/>
-        </w:rPr>
-        <w:t xml:space="preserve"> ნაშრომის მიზნები და სტრუქტურა</w:t>
-      </w:r>
-      <w:bookmarkEnd w:id="7"/>
-      <w:bookmarkEnd w:id="8"/>
     </w:p>
     <w:p>
       <w:pPr>
@@ -7000,7 +8089,7 @@
         </w:rPr>
       </w:pPr>
       <w:bookmarkStart w:id="10" w:name="_Ref507519766"/>
-      <w:bookmarkStart w:id="11" w:name="_Toc83573067"/>
+      <w:bookmarkStart w:id="11" w:name="_Toc83585397"/>
       <w:r>
         <w:rPr>
           <w:rFonts w:ascii="Sylfaen" w:hAnsi="Sylfaen" w:cs="Sylfaen"/>
@@ -7057,7 +8146,7 @@
           <w:szCs w:val="28"/>
         </w:rPr>
       </w:pPr>
-      <w:bookmarkStart w:id="12" w:name="_Toc83573068"/>
+      <w:bookmarkStart w:id="12" w:name="_Toc83585398"/>
       <w:r>
         <w:rPr>
           <w:rFonts w:ascii="Sylfaen" w:hAnsi="Sylfaen" w:cs="Arial"/>
@@ -7246,10 +8335,10 @@
           <w:szCs w:val="22"/>
         </w:rPr>
         <w:object w:dxaOrig="2940" w:dyaOrig="620">
-          <v:shape id="_x0000_i1037" type="#_x0000_t75" style="width:147.75pt;height:29.9pt" o:ole="">
+          <v:shape id="_x0000_i1037" type="#_x0000_t75" style="width:147pt;height:30pt" o:ole="">
             <v:imagedata r:id="rId36" o:title=""/>
           </v:shape>
-          <o:OLEObject Type="Embed" ProgID="Equation.3" ShapeID="_x0000_i1037" DrawAspect="Content" ObjectID="_1694188993" r:id="rId37"/>
+          <o:OLEObject Type="Embed" ProgID="Equation.3" ShapeID="_x0000_i1037" DrawAspect="Content" ObjectID="_1694420872" r:id="rId37"/>
         </w:object>
       </w:r>
       <w:r>
@@ -7295,10 +8384,10 @@
           <w:szCs w:val="22"/>
         </w:rPr>
         <w:object w:dxaOrig="3100" w:dyaOrig="620">
-          <v:shape id="_x0000_i1038" type="#_x0000_t75" style="width:154.3pt;height:29.9pt" o:ole="">
+          <v:shape id="_x0000_i1038" type="#_x0000_t75" style="width:154.5pt;height:30pt" o:ole="">
             <v:imagedata r:id="rId38" o:title=""/>
           </v:shape>
-          <o:OLEObject Type="Embed" ProgID="Equation.3" ShapeID="_x0000_i1038" DrawAspect="Content" ObjectID="_1694188994" r:id="rId39"/>
+          <o:OLEObject Type="Embed" ProgID="Equation.3" ShapeID="_x0000_i1038" DrawAspect="Content" ObjectID="_1694420873" r:id="rId39"/>
         </w:object>
       </w:r>
       <w:r>
@@ -7325,19 +8414,19 @@
         </w:rPr>
       </w:pPr>
     </w:p>
-    <w:bookmarkStart w:id="14" w:name="_MON_1304940354"/>
-    <w:bookmarkStart w:id="15" w:name="_MON_1304947285"/>
-    <w:bookmarkStart w:id="16" w:name="_MON_1476535917"/>
-    <w:bookmarkStart w:id="17" w:name="_MON_1305442845"/>
-    <w:bookmarkStart w:id="18" w:name="_MON_1305638997"/>
-    <w:bookmarkStart w:id="19" w:name="_MON_1308996148"/>
+    <w:bookmarkStart w:id="14" w:name="_MON_1305442845"/>
+    <w:bookmarkStart w:id="15" w:name="_MON_1305638997"/>
+    <w:bookmarkStart w:id="16" w:name="_MON_1308996148"/>
+    <w:bookmarkStart w:id="17" w:name="_MON_1304940327"/>
+    <w:bookmarkStart w:id="18" w:name="_MON_1304940354"/>
+    <w:bookmarkStart w:id="19" w:name="_MON_1304947285"/>
     <w:bookmarkEnd w:id="14"/>
     <w:bookmarkEnd w:id="15"/>
     <w:bookmarkEnd w:id="16"/>
     <w:bookmarkEnd w:id="17"/>
     <w:bookmarkEnd w:id="18"/>
     <w:bookmarkEnd w:id="19"/>
-    <w:bookmarkStart w:id="20" w:name="_MON_1304940327"/>
+    <w:bookmarkStart w:id="20" w:name="_MON_1476535917"/>
     <w:bookmarkEnd w:id="20"/>
     <w:p>
       <w:pPr>
@@ -7359,10 +8448,10 @@
           <w:szCs w:val="22"/>
         </w:rPr>
         <w:object w:dxaOrig="300" w:dyaOrig="279">
-          <v:shape id="_x0000_i1039" type="#_x0000_t75" style="width:15.9pt;height:15.9pt" o:ole="">
+          <v:shape id="_x0000_i1039" type="#_x0000_t75" style="width:15.75pt;height:15.75pt" o:ole="">
             <v:imagedata r:id="rId40" o:title=""/>
           </v:shape>
-          <o:OLEObject Type="Embed" ProgID="Equation.3" ShapeID="_x0000_i1039" DrawAspect="Content" ObjectID="_1694188995" r:id="rId41"/>
+          <o:OLEObject Type="Embed" ProgID="Equation.3" ShapeID="_x0000_i1039" DrawAspect="Content" ObjectID="_1694420874" r:id="rId41"/>
         </w:object>
       </w:r>
     </w:p>
@@ -7404,10 +8493,10 @@
           <w:szCs w:val="22"/>
         </w:rPr>
         <w:object w:dxaOrig="2540" w:dyaOrig="700">
-          <v:shape id="_x0000_i1040" type="#_x0000_t75" style="width:125.3pt;height:36.45pt" o:ole="">
+          <v:shape id="_x0000_i1040" type="#_x0000_t75" style="width:126pt;height:36.75pt" o:ole="">
             <v:imagedata r:id="rId42" o:title=""/>
           </v:shape>
-          <o:OLEObject Type="Embed" ProgID="Equation.3" ShapeID="_x0000_i1040" DrawAspect="Content" ObjectID="_1694188996" r:id="rId43"/>
+          <o:OLEObject Type="Embed" ProgID="Equation.3" ShapeID="_x0000_i1040" DrawAspect="Content" ObjectID="_1694420875" r:id="rId43"/>
         </w:object>
       </w:r>
       <w:r>
@@ -7458,10 +8547,10 @@
           <w:szCs w:val="22"/>
         </w:rPr>
         <w:object w:dxaOrig="1880" w:dyaOrig="380">
-          <v:shape id="_x0000_i1041" type="#_x0000_t75" style="width:92.55pt;height:20.55pt" o:ole="">
+          <v:shape id="_x0000_i1041" type="#_x0000_t75" style="width:92.25pt;height:20.25pt" o:ole="">
             <v:imagedata r:id="rId44" o:title=""/>
           </v:shape>
-          <o:OLEObject Type="Embed" ProgID="Equation.3" ShapeID="_x0000_i1041" DrawAspect="Content" ObjectID="_1694188997" r:id="rId45"/>
+          <o:OLEObject Type="Embed" ProgID="Equation.3" ShapeID="_x0000_i1041" DrawAspect="Content" ObjectID="_1694420876" r:id="rId45"/>
         </w:object>
       </w:r>
       <w:r>
@@ -7504,10 +8593,10 @@
           <w:szCs w:val="22"/>
         </w:rPr>
         <w:object w:dxaOrig="980" w:dyaOrig="320">
-          <v:shape id="_x0000_i1042" type="#_x0000_t75" style="width:48.6pt;height:15.9pt" o:ole="">
+          <v:shape id="_x0000_i1042" type="#_x0000_t75" style="width:48pt;height:15.75pt" o:ole="">
             <v:imagedata r:id="rId46" o:title=""/>
           </v:shape>
-          <o:OLEObject Type="Embed" ProgID="Equation.3" ShapeID="_x0000_i1042" DrawAspect="Content" ObjectID="_1694188998" r:id="rId47"/>
+          <o:OLEObject Type="Embed" ProgID="Equation.3" ShapeID="_x0000_i1042" DrawAspect="Content" ObjectID="_1694420877" r:id="rId47"/>
         </w:object>
       </w:r>
     </w:p>
@@ -7539,10 +8628,10 @@
           <w:szCs w:val="22"/>
         </w:rPr>
         <w:object w:dxaOrig="5160" w:dyaOrig="1520">
-          <v:shape id="_x0000_i1043" type="#_x0000_t75" style="width:258.1pt;height:77.6pt" o:ole="">
+          <v:shape id="_x0000_i1043" type="#_x0000_t75" style="width:258pt;height:77.25pt" o:ole="">
             <v:imagedata r:id="rId48" o:title=""/>
           </v:shape>
-          <o:OLEObject Type="Embed" ProgID="Equation.3" ShapeID="_x0000_i1043" DrawAspect="Content" ObjectID="_1694188999" r:id="rId49"/>
+          <o:OLEObject Type="Embed" ProgID="Equation.3" ShapeID="_x0000_i1043" DrawAspect="Content" ObjectID="_1694420878" r:id="rId49"/>
         </w:object>
       </w:r>
       <w:r>
@@ -7593,10 +8682,10 @@
           <w:szCs w:val="22"/>
         </w:rPr>
         <w:object w:dxaOrig="2220" w:dyaOrig="720">
-          <v:shape id="_x0000_i1044" type="#_x0000_t75" style="width:108.45pt;height:36.45pt" o:ole="">
+          <v:shape id="_x0000_i1044" type="#_x0000_t75" style="width:108.75pt;height:36.75pt" o:ole="">
             <v:imagedata r:id="rId50" o:title=""/>
           </v:shape>
-          <o:OLEObject Type="Embed" ProgID="Equation.3" ShapeID="_x0000_i1044" DrawAspect="Content" ObjectID="_1694189000" r:id="rId51"/>
+          <o:OLEObject Type="Embed" ProgID="Equation.3" ShapeID="_x0000_i1044" DrawAspect="Content" ObjectID="_1694420879" r:id="rId51"/>
         </w:object>
       </w:r>
       <w:r>
@@ -7623,10 +8712,10 @@
           <w:szCs w:val="22"/>
         </w:rPr>
         <w:object w:dxaOrig="1060" w:dyaOrig="620">
-          <v:shape id="_x0000_i1045" type="#_x0000_t75" style="width:51.45pt;height:29.9pt" o:ole="">
+          <v:shape id="_x0000_i1045" type="#_x0000_t75" style="width:51.75pt;height:30pt" o:ole="">
             <v:imagedata r:id="rId52" o:title=""/>
           </v:shape>
-          <o:OLEObject Type="Embed" ProgID="Equation.3" ShapeID="_x0000_i1045" DrawAspect="Content" ObjectID="_1694189001" r:id="rId53"/>
+          <o:OLEObject Type="Embed" ProgID="Equation.3" ShapeID="_x0000_i1045" DrawAspect="Content" ObjectID="_1694420880" r:id="rId53"/>
         </w:object>
       </w:r>
       <w:r>
@@ -7645,10 +8734,10 @@
           <w:szCs w:val="22"/>
         </w:rPr>
         <w:object w:dxaOrig="1120" w:dyaOrig="680">
-          <v:shape id="_x0000_i1046" type="#_x0000_t75" style="width:51.45pt;height:36.45pt" o:ole="">
+          <v:shape id="_x0000_i1046" type="#_x0000_t75" style="width:51.75pt;height:36.75pt" o:ole="">
             <v:imagedata r:id="rId54" o:title=""/>
           </v:shape>
-          <o:OLEObject Type="Embed" ProgID="Equation.3" ShapeID="_x0000_i1046" DrawAspect="Content" ObjectID="_1694189002" r:id="rId55"/>
+          <o:OLEObject Type="Embed" ProgID="Equation.3" ShapeID="_x0000_i1046" DrawAspect="Content" ObjectID="_1694420881" r:id="rId55"/>
         </w:object>
       </w:r>
       <w:r>
@@ -7696,7 +8785,7 @@
       <w:bookmarkStart w:id="41" w:name="_MON_1326629385"/>
       <w:bookmarkStart w:id="42" w:name="_MON_1326629391"/>
       <w:bookmarkStart w:id="43" w:name="_MON_1326726033"/>
-      <w:bookmarkStart w:id="44" w:name="_Toc83573069"/>
+      <w:bookmarkStart w:id="44" w:name="_Toc83585399"/>
       <w:bookmarkEnd w:id="25"/>
       <w:bookmarkEnd w:id="26"/>
       <w:bookmarkEnd w:id="27"/>
@@ -7761,10 +8850,10 @@
           <w:szCs w:val="22"/>
         </w:rPr>
         <w:object w:dxaOrig="1800" w:dyaOrig="400">
-          <v:shape id="_x0000_i1049" type="#_x0000_t75" style="width:92.55pt;height:20.55pt" o:ole="">
+          <v:shape id="_x0000_i1047" type="#_x0000_t75" style="width:92.25pt;height:20.25pt" o:ole="">
             <v:imagedata r:id="rId56" o:title=""/>
           </v:shape>
-          <o:OLEObject Type="Embed" ProgID="Equation.3" ShapeID="_x0000_i1049" DrawAspect="Content" ObjectID="_1694189003" r:id="rId57"/>
+          <o:OLEObject Type="Embed" ProgID="Equation.3" ShapeID="_x0000_i1047" DrawAspect="Content" ObjectID="_1694420882" r:id="rId57"/>
         </w:object>
       </w:r>
       <w:r>
@@ -7828,10 +8917,10 @@
           <w:szCs w:val="22"/>
         </w:rPr>
         <w:object w:dxaOrig="1939" w:dyaOrig="400">
-          <v:shape id="_x0000_i1050" type="#_x0000_t75" style="width:98.2pt;height:20.55pt" o:ole="">
+          <v:shape id="_x0000_i1048" type="#_x0000_t75" style="width:97.5pt;height:20.25pt" o:ole="">
             <v:imagedata r:id="rId58" o:title=""/>
           </v:shape>
-          <o:OLEObject Type="Embed" ProgID="Equation.3" ShapeID="_x0000_i1050" DrawAspect="Content" ObjectID="_1694189004" r:id="rId59"/>
+          <o:OLEObject Type="Embed" ProgID="Equation.3" ShapeID="_x0000_i1048" DrawAspect="Content" ObjectID="_1694420883" r:id="rId59"/>
         </w:object>
       </w:r>
       <w:r>
@@ -7998,10 +9087,10 @@
           <w:szCs w:val="22"/>
         </w:rPr>
         <w:object w:dxaOrig="1219" w:dyaOrig="680">
-          <v:shape id="_x0000_i1051" type="#_x0000_t75" style="width:58.9pt;height:36.45pt" o:ole="">
+          <v:shape id="_x0000_i1049" type="#_x0000_t75" style="width:59.25pt;height:36.75pt" o:ole="">
             <v:imagedata r:id="rId60" o:title=""/>
           </v:shape>
-          <o:OLEObject Type="Embed" ProgID="Equation.3" ShapeID="_x0000_i1051" DrawAspect="Content" ObjectID="_1694189005" r:id="rId61"/>
+          <o:OLEObject Type="Embed" ProgID="Equation.3" ShapeID="_x0000_i1049" DrawAspect="Content" ObjectID="_1694420884" r:id="rId61"/>
         </w:object>
       </w:r>
       <w:r>
@@ -8134,10 +9223,10 @@
           <w:szCs w:val="22"/>
         </w:rPr>
         <w:object w:dxaOrig="320" w:dyaOrig="380">
-          <v:shape id="_x0000_i1052" type="#_x0000_t75" style="width:15.9pt;height:18.7pt" o:ole="">
+          <v:shape id="_x0000_i1050" type="#_x0000_t75" style="width:15.75pt;height:18pt" o:ole="">
             <v:imagedata r:id="rId62" o:title=""/>
           </v:shape>
-          <o:OLEObject Type="Embed" ProgID="Equation.3" ShapeID="_x0000_i1052" DrawAspect="Content" ObjectID="_1694189006" r:id="rId63"/>
+          <o:OLEObject Type="Embed" ProgID="Equation.3" ShapeID="_x0000_i1050" DrawAspect="Content" ObjectID="_1694420885" r:id="rId63"/>
         </w:object>
       </w:r>
       <w:r>
@@ -8183,10 +9272,10 @@
           <w:szCs w:val="22"/>
         </w:rPr>
         <w:object w:dxaOrig="2260" w:dyaOrig="480">
-          <v:shape id="_x0000_i1053" type="#_x0000_t75" style="width:109.4pt;height:23.4pt" o:ole="">
+          <v:shape id="_x0000_i1051" type="#_x0000_t75" style="width:109.5pt;height:24pt" o:ole="">
             <v:imagedata r:id="rId64" o:title=""/>
           </v:shape>
-          <o:OLEObject Type="Embed" ProgID="Equation.3" ShapeID="_x0000_i1053" DrawAspect="Content" ObjectID="_1694189007" r:id="rId65"/>
+          <o:OLEObject Type="Embed" ProgID="Equation.3" ShapeID="_x0000_i1051" DrawAspect="Content" ObjectID="_1694420886" r:id="rId65"/>
         </w:object>
       </w:r>
       <w:r>
@@ -8318,10 +9407,10 @@
           <w:szCs w:val="22"/>
         </w:rPr>
         <w:object w:dxaOrig="3980" w:dyaOrig="680">
-          <v:shape id="_x0000_i1054" type="#_x0000_t75" style="width:202.9pt;height:36.45pt" o:ole="">
+          <v:shape id="_x0000_i1052" type="#_x0000_t75" style="width:203.25pt;height:36.75pt" o:ole="">
             <v:imagedata r:id="rId67" o:title=""/>
           </v:shape>
-          <o:OLEObject Type="Embed" ProgID="Equation.3" ShapeID="_x0000_i1054" DrawAspect="Content" ObjectID="_1694189008" r:id="rId68"/>
+          <o:OLEObject Type="Embed" ProgID="Equation.3" ShapeID="_x0000_i1052" DrawAspect="Content" ObjectID="_1694420887" r:id="rId68"/>
         </w:object>
       </w:r>
       <w:r>
@@ -8410,10 +9499,10 @@
           <w:szCs w:val="22"/>
         </w:rPr>
         <w:object w:dxaOrig="1200" w:dyaOrig="380">
-          <v:shape id="_x0000_i1055" type="#_x0000_t75" style="width:58.9pt;height:20.55pt" o:ole="">
+          <v:shape id="_x0000_i1053" type="#_x0000_t75" style="width:59.25pt;height:20.25pt" o:ole="">
             <v:imagedata r:id="rId69" o:title=""/>
           </v:shape>
-          <o:OLEObject Type="Embed" ProgID="Equation.3" ShapeID="_x0000_i1055" DrawAspect="Content" ObjectID="_1694189009" r:id="rId70"/>
+          <o:OLEObject Type="Embed" ProgID="Equation.3" ShapeID="_x0000_i1053" DrawAspect="Content" ObjectID="_1694420888" r:id="rId70"/>
         </w:object>
       </w:r>
       <w:r>
@@ -8490,10 +9579,10 @@
           <w:szCs w:val="22"/>
         </w:rPr>
         <w:object w:dxaOrig="1760" w:dyaOrig="440">
-          <v:shape id="_x0000_i1056" type="#_x0000_t75" style="width:87.9pt;height:20.55pt" o:ole="">
+          <v:shape id="_x0000_i1054" type="#_x0000_t75" style="width:87.75pt;height:20.25pt" o:ole="">
             <v:imagedata r:id="rId71" o:title=""/>
           </v:shape>
-          <o:OLEObject Type="Embed" ProgID="Equation.3" ShapeID="_x0000_i1056" DrawAspect="Content" ObjectID="_1694189010" r:id="rId72"/>
+          <o:OLEObject Type="Embed" ProgID="Equation.3" ShapeID="_x0000_i1054" DrawAspect="Content" ObjectID="_1694420889" r:id="rId72"/>
         </w:object>
       </w:r>
       <w:r>
@@ -8548,10 +9637,10 @@
           <w:szCs w:val="22"/>
         </w:rPr>
         <w:object w:dxaOrig="780" w:dyaOrig="400">
-          <v:shape id="_x0000_i1057" type="#_x0000_t75" style="width:38.35pt;height:20.55pt" o:ole="">
+          <v:shape id="_x0000_i1055" type="#_x0000_t75" style="width:39pt;height:20.25pt" o:ole="">
             <v:imagedata r:id="rId73" o:title=""/>
           </v:shape>
-          <o:OLEObject Type="Embed" ProgID="Equation.3" ShapeID="_x0000_i1057" DrawAspect="Content" ObjectID="_1694189011" r:id="rId74"/>
+          <o:OLEObject Type="Embed" ProgID="Equation.3" ShapeID="_x0000_i1055" DrawAspect="Content" ObjectID="_1694420890" r:id="rId74"/>
         </w:object>
       </w:r>
       <w:r>
@@ -8615,10 +9704,10 @@
           <w:szCs w:val="22"/>
         </w:rPr>
         <w:object w:dxaOrig="1660" w:dyaOrig="480">
-          <v:shape id="_x0000_i1058" type="#_x0000_t75" style="width:80.4pt;height:23.4pt" o:ole="">
+          <v:shape id="_x0000_i1056" type="#_x0000_t75" style="width:80.25pt;height:24pt" o:ole="">
             <v:imagedata r:id="rId75" o:title=""/>
           </v:shape>
-          <o:OLEObject Type="Embed" ProgID="Equation.3" ShapeID="_x0000_i1058" DrawAspect="Content" ObjectID="_1694189012" r:id="rId76"/>
+          <o:OLEObject Type="Embed" ProgID="Equation.3" ShapeID="_x0000_i1056" DrawAspect="Content" ObjectID="_1694420891" r:id="rId76"/>
         </w:object>
       </w:r>
       <w:r>
@@ -9450,10 +10539,10 @@
           <w:szCs w:val="22"/>
         </w:rPr>
         <w:object w:dxaOrig="200" w:dyaOrig="279">
-          <v:shape id="_x0000_i1070" type="#_x0000_t75" style="width:11.2pt;height:15.9pt" o:ole="">
+          <v:shape id="_x0000_i1057" type="#_x0000_t75" style="width:10.75pt;height:16.1pt" o:ole="">
             <v:imagedata r:id="rId77" o:title=""/>
           </v:shape>
-          <o:OLEObject Type="Embed" ProgID="Equation.3" ShapeID="_x0000_i1070" DrawAspect="Content" ObjectID="_1694189013" r:id="rId78"/>
+          <o:OLEObject Type="Embed" ProgID="Equation.3" ShapeID="_x0000_i1057" DrawAspect="Content" ObjectID="_1694420892" r:id="rId78"/>
         </w:object>
       </w:r>
       <w:r>
@@ -9472,10 +10561,10 @@
           <w:szCs w:val="22"/>
         </w:rPr>
         <w:object w:dxaOrig="139" w:dyaOrig="279">
-          <v:shape id="_x0000_i1071" type="#_x0000_t75" style="width:5.6pt;height:15.9pt" o:ole="">
+          <v:shape id="_x0000_i1058" type="#_x0000_t75" style="width:5.35pt;height:16.1pt" o:ole="">
             <v:imagedata r:id="rId79" o:title=""/>
           </v:shape>
-          <o:OLEObject Type="Embed" ProgID="Equation.3" ShapeID="_x0000_i1071" DrawAspect="Content" ObjectID="_1694189014" r:id="rId80"/>
+          <o:OLEObject Type="Embed" ProgID="Equation.3" ShapeID="_x0000_i1058" DrawAspect="Content" ObjectID="_1694420893" r:id="rId80"/>
         </w:object>
       </w:r>
       <w:r>
@@ -9494,10 +10583,10 @@
           <w:szCs w:val="22"/>
         </w:rPr>
         <w:object w:dxaOrig="220" w:dyaOrig="279">
-          <v:shape id="_x0000_i1072" type="#_x0000_t75" style="width:11.2pt;height:15.9pt" o:ole="">
+          <v:shape id="_x0000_i1059" type="#_x0000_t75" style="width:10.75pt;height:16.1pt" o:ole="">
             <v:imagedata r:id="rId81" o:title=""/>
           </v:shape>
-          <o:OLEObject Type="Embed" ProgID="Equation.3" ShapeID="_x0000_i1072" DrawAspect="Content" ObjectID="_1694189015" r:id="rId82"/>
+          <o:OLEObject Type="Embed" ProgID="Equation.3" ShapeID="_x0000_i1059" DrawAspect="Content" ObjectID="_1694420894" r:id="rId82"/>
         </w:object>
       </w:r>
       <w:r>
@@ -9516,10 +10605,10 @@
           <w:szCs w:val="22"/>
         </w:rPr>
         <w:object w:dxaOrig="279" w:dyaOrig="279">
-          <v:shape id="_x0000_i1073" type="#_x0000_t75" style="width:15.9pt;height:15.9pt" o:ole="">
+          <v:shape id="_x0000_i1060" type="#_x0000_t75" style="width:16.1pt;height:16.1pt" o:ole="">
             <v:imagedata r:id="rId83" o:title=""/>
           </v:shape>
-          <o:OLEObject Type="Embed" ProgID="Equation.3" ShapeID="_x0000_i1073" DrawAspect="Content" ObjectID="_1694189016" r:id="rId84"/>
+          <o:OLEObject Type="Embed" ProgID="Equation.3" ShapeID="_x0000_i1060" DrawAspect="Content" ObjectID="_1694420895" r:id="rId84"/>
         </w:object>
       </w:r>
       <w:r>
@@ -9538,10 +10627,10 @@
           <w:szCs w:val="22"/>
         </w:rPr>
         <w:object w:dxaOrig="240" w:dyaOrig="260">
-          <v:shape id="_x0000_i1074" type="#_x0000_t75" style="width:11.2pt;height:15.9pt" o:ole="">
+          <v:shape id="_x0000_i1061" type="#_x0000_t75" style="width:10.75pt;height:16.1pt" o:ole="">
             <v:imagedata r:id="rId85" o:title=""/>
           </v:shape>
-          <o:OLEObject Type="Embed" ProgID="Equation.3" ShapeID="_x0000_i1074" DrawAspect="Content" ObjectID="_1694189017" r:id="rId86"/>
+          <o:OLEObject Type="Embed" ProgID="Equation.3" ShapeID="_x0000_i1061" DrawAspect="Content" ObjectID="_1694420896" r:id="rId86"/>
         </w:object>
       </w:r>
       <w:r>
@@ -9560,10 +10649,10 @@
           <w:szCs w:val="22"/>
         </w:rPr>
         <w:object w:dxaOrig="260" w:dyaOrig="260">
-          <v:shape id="_x0000_i1075" type="#_x0000_t75" style="width:15.9pt;height:15.9pt" o:ole="">
+          <v:shape id="_x0000_i1062" type="#_x0000_t75" style="width:16.1pt;height:16.1pt" o:ole="">
             <v:imagedata r:id="rId87" o:title=""/>
           </v:shape>
-          <o:OLEObject Type="Embed" ProgID="Equation.3" ShapeID="_x0000_i1075" DrawAspect="Content" ObjectID="_1694189018" r:id="rId88"/>
+          <o:OLEObject Type="Embed" ProgID="Equation.3" ShapeID="_x0000_i1062" DrawAspect="Content" ObjectID="_1694420897" r:id="rId88"/>
         </w:object>
       </w:r>
       <w:r>
@@ -9631,10 +10720,10 @@
           <w:szCs w:val="22"/>
         </w:rPr>
         <w:object w:dxaOrig="1500" w:dyaOrig="680">
-          <v:shape id="_x0000_i1076" type="#_x0000_t75" style="width:74.8pt;height:36.45pt" o:ole="">
+          <v:shape id="_x0000_i1063" type="#_x0000_t75" style="width:75.2pt;height:36.55pt" o:ole="">
             <v:imagedata r:id="rId89" o:title=""/>
           </v:shape>
-          <o:OLEObject Type="Embed" ProgID="Equation.3" ShapeID="_x0000_i1076" DrawAspect="Content" ObjectID="_1694189019" r:id="rId90"/>
+          <o:OLEObject Type="Embed" ProgID="Equation.3" ShapeID="_x0000_i1063" DrawAspect="Content" ObjectID="_1694420898" r:id="rId90"/>
         </w:object>
       </w:r>
       <w:r>
@@ -9678,10 +10767,10 @@
           <w:szCs w:val="22"/>
         </w:rPr>
         <w:object w:dxaOrig="1300" w:dyaOrig="300">
-          <v:shape id="_x0000_i1077" type="#_x0000_t75" style="width:66.4pt;height:15.9pt" o:ole="">
+          <v:shape id="_x0000_i1064" type="#_x0000_t75" style="width:66.65pt;height:16.1pt" o:ole="">
             <v:imagedata r:id="rId91" o:title=""/>
           </v:shape>
-          <o:OLEObject Type="Embed" ProgID="Equation.3" ShapeID="_x0000_i1077" DrawAspect="Content" ObjectID="_1694189020" r:id="rId92"/>
+          <o:OLEObject Type="Embed" ProgID="Equation.3" ShapeID="_x0000_i1064" DrawAspect="Content" ObjectID="_1694420899" r:id="rId92"/>
         </w:object>
       </w:r>
       <w:r>
@@ -9739,10 +10828,10 @@
           <w:szCs w:val="22"/>
         </w:rPr>
         <w:object w:dxaOrig="1520" w:dyaOrig="360">
-          <v:shape id="_x0000_i1078" type="#_x0000_t75" style="width:75.75pt;height:20.55pt" o:ole="">
+          <v:shape id="_x0000_i1065" type="#_x0000_t75" style="width:76.3pt;height:20.4pt" o:ole="">
             <v:imagedata r:id="rId93" o:title=""/>
           </v:shape>
-          <o:OLEObject Type="Embed" ProgID="Equation.3" ShapeID="_x0000_i1078" DrawAspect="Content" ObjectID="_1694189021" r:id="rId94"/>
+          <o:OLEObject Type="Embed" ProgID="Equation.3" ShapeID="_x0000_i1065" DrawAspect="Content" ObjectID="_1694420900" r:id="rId94"/>
         </w:object>
       </w:r>
       <w:r>
@@ -9785,10 +10874,10 @@
           <w:szCs w:val="22"/>
         </w:rPr>
         <w:object w:dxaOrig="3379" w:dyaOrig="660">
-          <v:shape id="_x0000_i1079" type="#_x0000_t75" style="width:173.9pt;height:29.9pt" o:ole="">
+          <v:shape id="_x0000_i1066" type="#_x0000_t75" style="width:174.1pt;height:30.1pt" o:ole="">
             <v:imagedata r:id="rId95" o:title=""/>
           </v:shape>
-          <o:OLEObject Type="Embed" ProgID="Equation.3" ShapeID="_x0000_i1079" DrawAspect="Content" ObjectID="_1694189022" r:id="rId96"/>
+          <o:OLEObject Type="Embed" ProgID="Equation.3" ShapeID="_x0000_i1066" DrawAspect="Content" ObjectID="_1694420901" r:id="rId96"/>
         </w:object>
       </w:r>
       <w:r>
@@ -9829,10 +10918,10 @@
           <w:szCs w:val="22"/>
         </w:rPr>
         <w:object w:dxaOrig="5280" w:dyaOrig="1480">
-          <v:shape id="_x0000_i1080" type="#_x0000_t75" style="width:268.35pt;height:1in" o:ole="">
+          <v:shape id="_x0000_i1067" type="#_x0000_t75" style="width:268.65pt;height:1in" o:ole="">
             <v:imagedata r:id="rId97" o:title=""/>
           </v:shape>
-          <o:OLEObject Type="Embed" ProgID="Equation.3" ShapeID="_x0000_i1080" DrawAspect="Content" ObjectID="_1694189023" r:id="rId98"/>
+          <o:OLEObject Type="Embed" ProgID="Equation.3" ShapeID="_x0000_i1067" DrawAspect="Content" ObjectID="_1694420902" r:id="rId98"/>
         </w:object>
       </w:r>
       <w:r>
@@ -9910,10 +10999,10 @@
           <w:szCs w:val="22"/>
         </w:rPr>
         <w:object w:dxaOrig="3240" w:dyaOrig="880">
-          <v:shape id="_x0000_i1081" type="#_x0000_t75" style="width:164.55pt;height:42.1pt" o:ole="">
+          <v:shape id="_x0000_i1068" type="#_x0000_t75" style="width:164.4pt;height:41.9pt" o:ole="">
             <v:imagedata r:id="rId99" o:title=""/>
           </v:shape>
-          <o:OLEObject Type="Embed" ProgID="Equation.3" ShapeID="_x0000_i1081" DrawAspect="Content" ObjectID="_1694189024" r:id="rId100"/>
+          <o:OLEObject Type="Embed" ProgID="Equation.3" ShapeID="_x0000_i1068" DrawAspect="Content" ObjectID="_1694420903" r:id="rId100"/>
         </w:object>
       </w:r>
       <w:r>
@@ -9945,10 +11034,10 @@
           <w:szCs w:val="22"/>
         </w:rPr>
         <w:object w:dxaOrig="920" w:dyaOrig="320">
-          <v:shape id="_x0000_i1082" type="#_x0000_t75" style="width:46.75pt;height:15.9pt" o:ole="">
+          <v:shape id="_x0000_i1069" type="#_x0000_t75" style="width:46.2pt;height:16.1pt" o:ole="">
             <v:imagedata r:id="rId101" o:title=""/>
           </v:shape>
-          <o:OLEObject Type="Embed" ProgID="Equation.3" ShapeID="_x0000_i1082" DrawAspect="Content" ObjectID="_1694189025" r:id="rId102"/>
+          <o:OLEObject Type="Embed" ProgID="Equation.3" ShapeID="_x0000_i1069" DrawAspect="Content" ObjectID="_1694420904" r:id="rId102"/>
         </w:object>
       </w:r>
       <w:r>
@@ -10066,10 +11155,10 @@
           <w:szCs w:val="22"/>
         </w:rPr>
         <w:object w:dxaOrig="260" w:dyaOrig="260">
-          <v:shape id="_x0000_i1083" type="#_x0000_t75" style="width:15.9pt;height:15.9pt" o:ole="">
+          <v:shape id="_x0000_i1070" type="#_x0000_t75" style="width:16.1pt;height:16.1pt" o:ole="">
             <v:imagedata r:id="rId103" o:title=""/>
           </v:shape>
-          <o:OLEObject Type="Embed" ProgID="Equation.3" ShapeID="_x0000_i1083" DrawAspect="Content" ObjectID="_1694189026" r:id="rId104"/>
+          <o:OLEObject Type="Embed" ProgID="Equation.3" ShapeID="_x0000_i1070" DrawAspect="Content" ObjectID="_1694420905" r:id="rId104"/>
         </w:object>
       </w:r>
       <w:r>
@@ -10149,10 +11238,10 @@
           <w:szCs w:val="22"/>
         </w:rPr>
         <w:object w:dxaOrig="220" w:dyaOrig="279">
-          <v:shape id="_x0000_i1084" type="#_x0000_t75" style="width:11.2pt;height:15.9pt" o:ole="">
+          <v:shape id="_x0000_i1071" type="#_x0000_t75" style="width:10.75pt;height:16.1pt" o:ole="">
             <v:imagedata r:id="rId105" o:title=""/>
           </v:shape>
-          <o:OLEObject Type="Embed" ProgID="Equation.3" ShapeID="_x0000_i1084" DrawAspect="Content" ObjectID="_1694189027" r:id="rId106"/>
+          <o:OLEObject Type="Embed" ProgID="Equation.3" ShapeID="_x0000_i1071" DrawAspect="Content" ObjectID="_1694420906" r:id="rId106"/>
         </w:object>
       </w:r>
       <w:r>
@@ -10182,10 +11271,10 @@
           <w:szCs w:val="22"/>
         </w:rPr>
         <w:object w:dxaOrig="1600" w:dyaOrig="420">
-          <v:shape id="_x0000_i1085" type="#_x0000_t75" style="width:73.85pt;height:19.65pt" o:ole="">
+          <v:shape id="_x0000_i1072" type="#_x0000_t75" style="width:74.15pt;height:19.35pt" o:ole="">
             <v:imagedata r:id="rId107" o:title=""/>
           </v:shape>
-          <o:OLEObject Type="Embed" ProgID="Equation.3" ShapeID="_x0000_i1085" DrawAspect="Content" ObjectID="_1694189028" r:id="rId108"/>
+          <o:OLEObject Type="Embed" ProgID="Equation.3" ShapeID="_x0000_i1072" DrawAspect="Content" ObjectID="_1694420907" r:id="rId108"/>
         </w:object>
       </w:r>
       <w:r>
@@ -10212,7 +11301,7 @@
           <w:lang w:val="ka-GE"/>
         </w:rPr>
       </w:pPr>
-      <w:bookmarkStart w:id="45" w:name="_Toc83573070"/>
+      <w:bookmarkStart w:id="45" w:name="_Toc83585400"/>
       <w:r>
         <w:rPr>
           <w:rFonts w:ascii="Sylfaen" w:hAnsi="Sylfaen"/>
@@ -11170,17 +12259,150 @@
           <w:color w:val="21306A" w:themeColor="accent1" w:themeShade="80"/>
           <w:sz w:val="22"/>
           <w:szCs w:val="22"/>
-          <w:lang w:val="ka-GE"/>
-        </w:rPr>
-      </w:pPr>
-      <w:r>
-        <w:rPr>
-          <w:rFonts w:ascii="Sylfaen" w:hAnsi="Sylfaen"/>
-          <w:color w:val="21306A" w:themeColor="accent1" w:themeShade="80"/>
-          <w:sz w:val="22"/>
-          <w:szCs w:val="22"/>
-          <w:lang w:val="ka-GE"/>
-        </w:rPr>
+        </w:rPr>
+      </w:pPr>
+    </w:p>
+    <w:p>
+      <w:pPr>
+        <w:spacing w:before="60" w:after="120"/>
+        <w:rPr>
+          <w:rFonts w:ascii="Sylfaen" w:hAnsi="Sylfaen"/>
+          <w:color w:val="21306A" w:themeColor="accent1" w:themeShade="80"/>
+          <w:sz w:val="22"/>
+          <w:szCs w:val="22"/>
+        </w:rPr>
+      </w:pPr>
+    </w:p>
+    <w:p>
+      <w:pPr>
+        <w:spacing w:before="60" w:after="120"/>
+        <w:rPr>
+          <w:rFonts w:ascii="Sylfaen" w:hAnsi="Sylfaen"/>
+          <w:color w:val="21306A" w:themeColor="accent1" w:themeShade="80"/>
+          <w:sz w:val="22"/>
+          <w:szCs w:val="22"/>
+        </w:rPr>
+      </w:pPr>
+    </w:p>
+    <w:p>
+      <w:pPr>
+        <w:spacing w:before="60" w:after="120"/>
+        <w:rPr>
+          <w:rFonts w:ascii="Sylfaen" w:hAnsi="Sylfaen"/>
+          <w:color w:val="21306A" w:themeColor="accent1" w:themeShade="80"/>
+          <w:sz w:val="22"/>
+          <w:szCs w:val="22"/>
+        </w:rPr>
+      </w:pPr>
+    </w:p>
+    <w:p>
+      <w:pPr>
+        <w:spacing w:before="60" w:after="120"/>
+        <w:rPr>
+          <w:rFonts w:ascii="Sylfaen" w:hAnsi="Sylfaen"/>
+          <w:color w:val="21306A" w:themeColor="accent1" w:themeShade="80"/>
+          <w:sz w:val="22"/>
+          <w:szCs w:val="22"/>
+        </w:rPr>
+      </w:pPr>
+    </w:p>
+    <w:p>
+      <w:pPr>
+        <w:spacing w:before="60" w:after="120"/>
+        <w:rPr>
+          <w:rFonts w:ascii="Sylfaen" w:hAnsi="Sylfaen"/>
+          <w:color w:val="21306A" w:themeColor="accent1" w:themeShade="80"/>
+          <w:sz w:val="22"/>
+          <w:szCs w:val="22"/>
+        </w:rPr>
+      </w:pPr>
+    </w:p>
+    <w:p>
+      <w:pPr>
+        <w:spacing w:before="60" w:after="120"/>
+        <w:rPr>
+          <w:rFonts w:ascii="Sylfaen" w:hAnsi="Sylfaen"/>
+          <w:color w:val="21306A" w:themeColor="accent1" w:themeShade="80"/>
+          <w:sz w:val="22"/>
+          <w:szCs w:val="22"/>
+        </w:rPr>
+      </w:pPr>
+    </w:p>
+    <w:p>
+      <w:pPr>
+        <w:spacing w:before="60" w:after="120"/>
+        <w:rPr>
+          <w:rFonts w:ascii="Sylfaen" w:hAnsi="Sylfaen"/>
+          <w:color w:val="21306A" w:themeColor="accent1" w:themeShade="80"/>
+          <w:sz w:val="22"/>
+          <w:szCs w:val="22"/>
+        </w:rPr>
+      </w:pPr>
+    </w:p>
+    <w:p>
+      <w:pPr>
+        <w:spacing w:before="60" w:after="120"/>
+        <w:rPr>
+          <w:rFonts w:ascii="Sylfaen" w:hAnsi="Sylfaen"/>
+          <w:color w:val="21306A" w:themeColor="accent1" w:themeShade="80"/>
+          <w:sz w:val="22"/>
+          <w:szCs w:val="22"/>
+        </w:rPr>
+      </w:pPr>
+    </w:p>
+    <w:p>
+      <w:pPr>
+        <w:spacing w:before="60" w:after="120"/>
+        <w:rPr>
+          <w:rFonts w:ascii="Sylfaen" w:hAnsi="Sylfaen"/>
+          <w:color w:val="21306A" w:themeColor="accent1" w:themeShade="80"/>
+          <w:sz w:val="22"/>
+          <w:szCs w:val="22"/>
+        </w:rPr>
+      </w:pPr>
+    </w:p>
+    <w:p>
+      <w:pPr>
+        <w:spacing w:before="60" w:after="120"/>
+        <w:rPr>
+          <w:rFonts w:ascii="Sylfaen" w:hAnsi="Sylfaen"/>
+          <w:color w:val="21306A" w:themeColor="accent1" w:themeShade="80"/>
+          <w:sz w:val="22"/>
+          <w:szCs w:val="22"/>
+        </w:rPr>
+      </w:pPr>
+    </w:p>
+    <w:p>
+      <w:pPr>
+        <w:spacing w:before="60" w:after="120"/>
+        <w:rPr>
+          <w:rFonts w:ascii="Sylfaen" w:hAnsi="Sylfaen"/>
+          <w:color w:val="21306A" w:themeColor="accent1" w:themeShade="80"/>
+          <w:sz w:val="22"/>
+          <w:szCs w:val="22"/>
+        </w:rPr>
+      </w:pPr>
+    </w:p>
+    <w:p>
+      <w:pPr>
+        <w:spacing w:before="60" w:after="120"/>
+        <w:rPr>
+          <w:rFonts w:ascii="Sylfaen" w:hAnsi="Sylfaen"/>
+          <w:color w:val="21306A" w:themeColor="accent1" w:themeShade="80"/>
+          <w:sz w:val="22"/>
+          <w:szCs w:val="22"/>
+          <w:lang w:val="ka-GE"/>
+        </w:rPr>
+      </w:pPr>
+      <w:r>
+        <w:rPr>
+          <w:rFonts w:ascii="Sylfaen" w:hAnsi="Sylfaen"/>
+          <w:color w:val="21306A" w:themeColor="accent1" w:themeShade="80"/>
+          <w:sz w:val="22"/>
+          <w:szCs w:val="22"/>
+          <w:lang w:val="ka-GE"/>
+        </w:rPr>
+        <w:lastRenderedPageBreak/>
         <w:fldChar w:fldCharType="begin"/>
       </w:r>
       <w:r>
@@ -11622,7 +12844,6 @@
                 <w:color w:val="21306A" w:themeColor="accent1" w:themeShade="80"/>
                 <w:lang w:val="ka-GE"/>
               </w:rPr>
-              <w:lastRenderedPageBreak/>
               <w:t>კონფიგურაცია  1.6</w:t>
             </w:r>
           </w:p>
@@ -12277,7 +13498,7 @@
         <w:lastRenderedPageBreak/>
         <w:t xml:space="preserve"> </w:t>
       </w:r>
-      <w:bookmarkStart w:id="51" w:name="_Toc83573071"/>
+      <w:bookmarkStart w:id="51" w:name="_Toc83585401"/>
       <w:r>
         <w:rPr>
           <w:rFonts w:ascii="Sylfaen" w:hAnsi="Sylfaen" w:cs="Sylfaen"/>
@@ -15173,7 +16394,7 @@
         </w:rPr>
       </w:pPr>
       <w:bookmarkStart w:id="57" w:name="_Toc517022487"/>
-      <w:bookmarkStart w:id="58" w:name="_Toc83573072"/>
+      <w:bookmarkStart w:id="58" w:name="_Toc83585402"/>
       <w:r>
         <w:rPr>
           <w:rFonts w:ascii="Sylfaen" w:hAnsi="Sylfaen"/>
@@ -15227,7 +16448,7 @@
           <w:lang w:val="ka-GE"/>
         </w:rPr>
       </w:pPr>
-      <w:bookmarkStart w:id="59" w:name="_Toc83573073"/>
+      <w:bookmarkStart w:id="59" w:name="_Toc83585403"/>
       <w:r>
         <w:rPr>
           <w:rFonts w:ascii="Sylfaen" w:hAnsi="Sylfaen"/>
@@ -18532,6 +19753,7 @@
         <w:docPartUnique/>
       </w:docPartObj>
     </w:sdtPr>
+    <w:sdtEndPr/>
     <w:sdtContent>
       <w:p>
         <w:pPr>
@@ -20731,6 +21953,119 @@
     </w:lvl>
   </w:abstractNum>
   <w:abstractNum w:abstractNumId="18" w15:restartNumberingAfterBreak="0">
+    <w:nsid w:val="783E2D68"/>
+    <w:multiLevelType w:val="hybridMultilevel"/>
+    <w:tmpl w:val="461CEC96"/>
+    <w:lvl w:ilvl="0" w:tplc="04090001">
+      <w:start w:val="1"/>
+      <w:numFmt w:val="bullet"/>
+      <w:lvlText w:val=""/>
+      <w:lvlJc w:val="left"/>
+      <w:pPr>
+        <w:ind w:left="720" w:hanging="360"/>
+      </w:pPr>
+      <w:rPr>
+        <w:rFonts w:ascii="Symbol" w:hAnsi="Symbol" w:hint="default"/>
+      </w:rPr>
+    </w:lvl>
+    <w:lvl w:ilvl="1" w:tplc="04090003" w:tentative="1">
+      <w:start w:val="1"/>
+      <w:numFmt w:val="bullet"/>
+      <w:lvlText w:val="o"/>
+      <w:lvlJc w:val="left"/>
+      <w:pPr>
+        <w:ind w:left="1440" w:hanging="360"/>
+      </w:pPr>
+      <w:rPr>
+        <w:rFonts w:ascii="Courier New" w:hAnsi="Courier New" w:cs="Courier New" w:hint="default"/>
+      </w:rPr>
+    </w:lvl>
+    <w:lvl w:ilvl="2" w:tplc="04090005" w:tentative="1">
+      <w:start w:val="1"/>
+      <w:numFmt w:val="bullet"/>
+      <w:lvlText w:val=""/>
+      <w:lvlJc w:val="left"/>
+      <w:pPr>
+        <w:ind w:left="2160" w:hanging="360"/>
+      </w:pPr>
+      <w:rPr>
+        <w:rFonts w:ascii="Wingdings" w:hAnsi="Wingdings" w:hint="default"/>
+      </w:rPr>
+    </w:lvl>
+    <w:lvl w:ilvl="3" w:tplc="04090001" w:tentative="1">
+      <w:start w:val="1"/>
+      <w:numFmt w:val="bullet"/>
+      <w:lvlText w:val=""/>
+      <w:lvlJc w:val="left"/>
+      <w:pPr>
+        <w:ind w:left="2880" w:hanging="360"/>
+      </w:pPr>
+      <w:rPr>
+        <w:rFonts w:ascii="Symbol" w:hAnsi="Symbol" w:hint="default"/>
+      </w:rPr>
+    </w:lvl>
+    <w:lvl w:ilvl="4" w:tplc="04090003" w:tentative="1">
+      <w:start w:val="1"/>
+      <w:numFmt w:val="bullet"/>
+      <w:lvlText w:val="o"/>
+      <w:lvlJc w:val="left"/>
+      <w:pPr>
+        <w:ind w:left="3600" w:hanging="360"/>
+      </w:pPr>
+      <w:rPr>
+        <w:rFonts w:ascii="Courier New" w:hAnsi="Courier New" w:cs="Courier New" w:hint="default"/>
+      </w:rPr>
+    </w:lvl>
+    <w:lvl w:ilvl="5" w:tplc="04090005" w:tentative="1">
+      <w:start w:val="1"/>
+      <w:numFmt w:val="bullet"/>
+      <w:lvlText w:val=""/>
+      <w:lvlJc w:val="left"/>
+      <w:pPr>
+        <w:ind w:left="4320" w:hanging="360"/>
+      </w:pPr>
+      <w:rPr>
+        <w:rFonts w:ascii="Wingdings" w:hAnsi="Wingdings" w:hint="default"/>
+      </w:rPr>
+    </w:lvl>
+    <w:lvl w:ilvl="6" w:tplc="04090001" w:tentative="1">
+      <w:start w:val="1"/>
+      <w:numFmt w:val="bullet"/>
+      <w:lvlText w:val=""/>
+      <w:lvlJc w:val="left"/>
+      <w:pPr>
+        <w:ind w:left="5040" w:hanging="360"/>
+      </w:pPr>
+      <w:rPr>
+        <w:rFonts w:ascii="Symbol" w:hAnsi="Symbol" w:hint="default"/>
+      </w:rPr>
+    </w:lvl>
+    <w:lvl w:ilvl="7" w:tplc="04090003" w:tentative="1">
+      <w:start w:val="1"/>
+      <w:numFmt w:val="bullet"/>
+      <w:lvlText w:val="o"/>
+      <w:lvlJc w:val="left"/>
+      <w:pPr>
+        <w:ind w:left="5760" w:hanging="360"/>
+      </w:pPr>
+      <w:rPr>
+        <w:rFonts w:ascii="Courier New" w:hAnsi="Courier New" w:cs="Courier New" w:hint="default"/>
+      </w:rPr>
+    </w:lvl>
+    <w:lvl w:ilvl="8" w:tplc="04090005" w:tentative="1">
+      <w:start w:val="1"/>
+      <w:numFmt w:val="bullet"/>
+      <w:lvlText w:val=""/>
+      <w:lvlJc w:val="left"/>
+      <w:pPr>
+        <w:ind w:left="6480" w:hanging="360"/>
+      </w:pPr>
+      <w:rPr>
+        <w:rFonts w:ascii="Wingdings" w:hAnsi="Wingdings" w:hint="default"/>
+      </w:rPr>
+    </w:lvl>
+  </w:abstractNum>
+  <w:abstractNum w:abstractNumId="19" w15:restartNumberingAfterBreak="0">
     <w:nsid w:val="78B75927"/>
     <w:multiLevelType w:val="hybridMultilevel"/>
     <w:tmpl w:val="B400E1B6"/>
@@ -20871,10 +22206,13 @@
     <w:abstractNumId w:val="8"/>
   </w:num>
   <w:num w:numId="18">
-    <w:abstractNumId w:val="18"/>
+    <w:abstractNumId w:val="19"/>
   </w:num>
   <w:num w:numId="19">
     <w:abstractNumId w:val="15"/>
+  </w:num>
+  <w:num w:numId="20">
+    <w:abstractNumId w:val="18"/>
   </w:num>
   <w:numIdMacAtCleanup w:val="19"/>
 </w:numbering>
@@ -22861,7 +24199,7 @@
 </file>
 
 <file path=customXml/itemProps1.xml><?xml version="1.0" encoding="utf-8"?>
-<ds:datastoreItem xmlns:ds="http://schemas.openxmlformats.org/officeDocument/2006/customXml" ds:itemID="{0DFCAD87-F153-4405-866C-9D65621BCE18}">
+<ds:datastoreItem xmlns:ds="http://schemas.openxmlformats.org/officeDocument/2006/customXml" ds:itemID="{D94A3A81-9CA7-4F8E-B52E-70507AFF08D9}">
   <ds:schemaRefs>
     <ds:schemaRef ds:uri="http://schemas.openxmlformats.org/officeDocument/2006/bibliography"/>
   </ds:schemaRefs>

</xml_diff>

<commit_message>
Book - Chapter 1. A tutorial intruduction. Start
</commit_message>
<xml_diff>
--- a/PHD_/Thesis/არადანი_1.docx
+++ b/PHD_/Thesis/არადანი_1.docx
@@ -6326,8 +6326,6 @@
           <w:lang w:val="ka-GE"/>
         </w:rPr>
       </w:pPr>
-      <w:bookmarkStart w:id="2" w:name="_GoBack"/>
-      <w:bookmarkEnd w:id="2"/>
       <w:r>
         <w:rPr>
           <w:rFonts w:ascii="Sylfaen" w:hAnsi="Sylfaen" w:cs="Arial"/>
@@ -6478,7 +6476,7 @@
           <w:lang w:val="ka-GE"/>
         </w:rPr>
       </w:pPr>
-      <w:bookmarkStart w:id="3" w:name="_Toc83585393"/>
+      <w:bookmarkStart w:id="2" w:name="_Toc83585393"/>
       <w:r>
         <w:rPr>
           <w:rFonts w:ascii="Sylfaen" w:hAnsi="Sylfaen"/>
@@ -6488,7 +6486,90 @@
         <w:lastRenderedPageBreak/>
         <w:t>ანოტაცია</w:t>
       </w:r>
+      <w:bookmarkEnd w:id="2"/>
+    </w:p>
+    <w:p>
+      <w:pPr>
+        <w:pStyle w:val="BodyText"/>
+        <w:rPr>
+          <w:rFonts w:asciiTheme="minorHAnsi" w:hAnsiTheme="minorHAnsi"/>
+          <w:lang w:val="ka-GE"/>
+        </w:rPr>
+      </w:pPr>
+      <w:r>
+        <w:rPr>
+          <w:rFonts w:asciiTheme="minorHAnsi" w:hAnsiTheme="minorHAnsi"/>
+          <w:lang w:val="ka-GE"/>
+        </w:rPr>
+        <w:t xml:space="preserve">ახალი სამგანზომილებიანი კომპოზიცია (არადანი). </w:t>
+      </w:r>
+    </w:p>
+    <w:p>
+      <w:pPr>
+        <w:pStyle w:val="BodyText"/>
+        <w:rPr>
+          <w:rFonts w:asciiTheme="minorHAnsi" w:hAnsiTheme="minorHAnsi"/>
+          <w:lang w:val="ka-GE"/>
+        </w:rPr>
+      </w:pPr>
+    </w:p>
+    <w:p>
+      <w:pPr>
+        <w:pStyle w:val="BodyText"/>
+        <w:rPr>
+          <w:rFonts w:asciiTheme="minorHAnsi" w:hAnsiTheme="minorHAnsi"/>
+        </w:rPr>
+      </w:pPr>
+      <w:r>
+        <w:rPr>
+          <w:rFonts w:asciiTheme="minorHAnsi" w:hAnsiTheme="minorHAnsi"/>
+          <w:lang w:val="ka-GE"/>
+        </w:rPr>
+        <w:t xml:space="preserve">პროცესის დროში განსაზღვრა. </w:t>
+      </w:r>
+    </w:p>
+    <w:p>
+      <w:pPr>
+        <w:pStyle w:val="BodyText"/>
+        <w:rPr>
+          <w:rFonts w:asciiTheme="minorHAnsi" w:hAnsiTheme="minorHAnsi"/>
+          <w:lang w:val="ka-GE"/>
+        </w:rPr>
+      </w:pPr>
+      <w:r>
+        <w:rPr>
+          <w:rFonts w:asciiTheme="minorHAnsi" w:hAnsiTheme="minorHAnsi"/>
+          <w:lang w:val="ka-GE"/>
+        </w:rPr>
+        <w:t xml:space="preserve">პროცესის ბერკეტების  მართვა. პროგრამისტის მთავარი ამოცანა. </w:t>
+      </w:r>
+    </w:p>
+    <w:p>
+      <w:pPr>
+        <w:pStyle w:val="BodyText"/>
+        <w:rPr>
+          <w:rFonts w:asciiTheme="minorHAnsi" w:hAnsiTheme="minorHAnsi"/>
+          <w:lang w:val="ka-GE"/>
+        </w:rPr>
+      </w:pPr>
+      <w:r>
+        <w:rPr>
+          <w:rFonts w:asciiTheme="minorHAnsi" w:hAnsiTheme="minorHAnsi"/>
+          <w:lang w:val="ka-GE"/>
+        </w:rPr>
+        <w:t>ანოტაცია დღს. და შესავალი დღეს (როგორც გამოვა)</w:t>
+      </w:r>
+      <w:bookmarkStart w:id="3" w:name="_GoBack"/>
       <w:bookmarkEnd w:id="3"/>
+    </w:p>
+    <w:p>
+      <w:pPr>
+        <w:pStyle w:val="BodyText"/>
+        <w:rPr>
+          <w:rFonts w:asciiTheme="minorHAnsi" w:hAnsiTheme="minorHAnsi"/>
+          <w:lang w:val="ka-GE"/>
+        </w:rPr>
+      </w:pPr>
     </w:p>
     <w:p>
       <w:pPr>
@@ -6820,6 +6901,7 @@
           <w:sz w:val="22"/>
           <w:szCs w:val="22"/>
         </w:rPr>
+        <w:lastRenderedPageBreak/>
         <w:tab/>
       </w:r>
       <w:r>
@@ -6849,10 +6931,10 @@
             <v:path o:extrusionok="f" gradientshapeok="t" o:connecttype="rect"/>
             <o:lock v:ext="edit" aspectratio="t"/>
           </v:shapetype>
-          <v:shape id="_x0000_i1025" type="#_x0000_t75" style="width:66.75pt;height:36.75pt" o:ole="">
+          <v:shape id="_x0000_i1025" type="#_x0000_t75" style="width:67pt;height:36.85pt" o:ole="">
             <v:imagedata r:id="rId11" o:title=""/>
           </v:shape>
-          <o:OLEObject Type="Embed" ProgID="Equation.3" ShapeID="_x0000_i1025" DrawAspect="Content" ObjectID="_1694420860" r:id="rId12"/>
+          <o:OLEObject Type="Embed" ProgID="Equation.3" ShapeID="_x0000_i1025" DrawAspect="Content" ObjectID="_1696318194" r:id="rId12"/>
         </w:object>
       </w:r>
       <w:r>
@@ -6919,10 +7001,10 @@
           <w:szCs w:val="22"/>
         </w:rPr>
         <w:object w:dxaOrig="1120" w:dyaOrig="340">
-          <v:shape id="_x0000_i1026" type="#_x0000_t75" style="width:54pt;height:20.25pt" o:ole="">
+          <v:shape id="_x0000_i1026" type="#_x0000_t75" style="width:53.6pt;height:20.1pt" o:ole="">
             <v:imagedata r:id="rId13" o:title=""/>
           </v:shape>
-          <o:OLEObject Type="Embed" ProgID="Equation.3" ShapeID="_x0000_i1026" DrawAspect="Content" ObjectID="_1694420861" r:id="rId14"/>
+          <o:OLEObject Type="Embed" ProgID="Equation.3" ShapeID="_x0000_i1026" DrawAspect="Content" ObjectID="_1696318195" r:id="rId14"/>
         </w:object>
       </w:r>
       <w:r>
@@ -6980,10 +7062,10 @@
           <w:szCs w:val="22"/>
         </w:rPr>
         <w:object w:dxaOrig="880" w:dyaOrig="680">
-          <v:shape id="_x0000_i1027" type="#_x0000_t75" style="width:44.25pt;height:36.75pt" o:ole="">
+          <v:shape id="_x0000_i1027" type="#_x0000_t75" style="width:44.35pt;height:36.85pt" o:ole="">
             <v:imagedata r:id="rId15" o:title=""/>
           </v:shape>
-          <o:OLEObject Type="Embed" ProgID="Equation.3" ShapeID="_x0000_i1027" DrawAspect="Content" ObjectID="_1694420862" r:id="rId16"/>
+          <o:OLEObject Type="Embed" ProgID="Equation.3" ShapeID="_x0000_i1027" DrawAspect="Content" ObjectID="_1696318196" r:id="rId16"/>
         </w:object>
       </w:r>
       <w:r>
@@ -7024,7 +7106,6 @@
           <w:szCs w:val="22"/>
           <w:lang w:val="ka-GE"/>
         </w:rPr>
-        <w:lastRenderedPageBreak/>
         <w:t xml:space="preserve"> </w:t>
       </w:r>
       <w:r>
@@ -7036,10 +7117,10 @@
           <w:szCs w:val="22"/>
         </w:rPr>
         <w:object w:dxaOrig="360" w:dyaOrig="360">
-          <v:shape id="_x0000_i1028" type="#_x0000_t75" style="width:18pt;height:18pt" o:ole="">
+          <v:shape id="_x0000_i1028" type="#_x0000_t75" style="width:18.4pt;height:18.4pt" o:ole="">
             <v:imagedata r:id="rId17" o:title=""/>
           </v:shape>
-          <o:OLEObject Type="Embed" ProgID="Equation.3" ShapeID="_x0000_i1028" DrawAspect="Content" ObjectID="_1694420863" r:id="rId18"/>
+          <o:OLEObject Type="Embed" ProgID="Equation.3" ShapeID="_x0000_i1028" DrawAspect="Content" ObjectID="_1696318197" r:id="rId18"/>
         </w:object>
       </w:r>
       <w:r>
@@ -7083,10 +7164,10 @@
           <w:szCs w:val="22"/>
         </w:rPr>
         <w:object w:dxaOrig="2860" w:dyaOrig="720">
-          <v:shape id="_x0000_i1029" type="#_x0000_t75" style="width:138.75pt;height:36.75pt" o:ole="">
+          <v:shape id="_x0000_i1029" type="#_x0000_t75" style="width:139pt;height:36.85pt" o:ole="">
             <v:imagedata r:id="rId19" o:title=""/>
           </v:shape>
-          <o:OLEObject Type="Embed" ProgID="Equation.3" ShapeID="_x0000_i1029" DrawAspect="Content" ObjectID="_1694420864" r:id="rId20"/>
+          <o:OLEObject Type="Embed" ProgID="Equation.3" ShapeID="_x0000_i1029" DrawAspect="Content" ObjectID="_1696318198" r:id="rId20"/>
         </w:object>
       </w:r>
       <w:r>
@@ -7144,10 +7225,10 @@
           <w:szCs w:val="22"/>
         </w:rPr>
         <w:object w:dxaOrig="940" w:dyaOrig="680">
-          <v:shape id="_x0000_i1030" type="#_x0000_t75" style="width:48pt;height:36.75pt" o:ole="">
+          <v:shape id="_x0000_i1030" type="#_x0000_t75" style="width:47.7pt;height:36.85pt" o:ole="">
             <v:imagedata r:id="rId21" o:title=""/>
           </v:shape>
-          <o:OLEObject Type="Embed" ProgID="Equation.3" ShapeID="_x0000_i1030" DrawAspect="Content" ObjectID="_1694420865" r:id="rId22"/>
+          <o:OLEObject Type="Embed" ProgID="Equation.3" ShapeID="_x0000_i1030" DrawAspect="Content" ObjectID="_1696318199" r:id="rId22"/>
         </w:object>
       </w:r>
       <w:r>
@@ -7205,10 +7286,10 @@
           <w:szCs w:val="22"/>
         </w:rPr>
         <w:object w:dxaOrig="1800" w:dyaOrig="639">
-          <v:shape id="_x0000_i1031" type="#_x0000_t75" style="width:87.75pt;height:30pt" o:ole="">
+          <v:shape id="_x0000_i1031" type="#_x0000_t75" style="width:87.9pt;height:30.15pt" o:ole="">
             <v:imagedata r:id="rId23" o:title=""/>
           </v:shape>
-          <o:OLEObject Type="Embed" ProgID="Equation.3" ShapeID="_x0000_i1031" DrawAspect="Content" ObjectID="_1694420866" r:id="rId24"/>
+          <o:OLEObject Type="Embed" ProgID="Equation.3" ShapeID="_x0000_i1031" DrawAspect="Content" ObjectID="_1696318200" r:id="rId24"/>
         </w:object>
       </w:r>
       <w:r>
@@ -7257,10 +7338,10 @@
           <w:szCs w:val="22"/>
         </w:rPr>
         <w:object w:dxaOrig="700" w:dyaOrig="360">
-          <v:shape id="_x0000_i1032" type="#_x0000_t75" style="width:36.75pt;height:20.25pt" o:ole="">
+          <v:shape id="_x0000_i1032" type="#_x0000_t75" style="width:36.85pt;height:20.1pt" o:ole="">
             <v:imagedata r:id="rId25" o:title=""/>
           </v:shape>
-          <o:OLEObject Type="Embed" ProgID="Equation.3" ShapeID="_x0000_i1032" DrawAspect="Content" ObjectID="_1694420867" r:id="rId26"/>
+          <o:OLEObject Type="Embed" ProgID="Equation.3" ShapeID="_x0000_i1032" DrawAspect="Content" ObjectID="_1696318201" r:id="rId26"/>
         </w:object>
       </w:r>
       <w:r>
@@ -7320,10 +7401,10 @@
           <w:szCs w:val="22"/>
         </w:rPr>
         <w:object w:dxaOrig="1700" w:dyaOrig="360">
-          <v:shape id="_x0000_i1033" type="#_x0000_t75" style="width:80.25pt;height:20.25pt" o:ole="">
+          <v:shape id="_x0000_i1033" type="#_x0000_t75" style="width:80.35pt;height:20.1pt" o:ole="">
             <v:imagedata r:id="rId27" o:title=""/>
           </v:shape>
-          <o:OLEObject Type="Embed" ProgID="Equation.3" ShapeID="_x0000_i1033" DrawAspect="Content" ObjectID="_1694420868" r:id="rId28"/>
+          <o:OLEObject Type="Embed" ProgID="Equation.3" ShapeID="_x0000_i1033" DrawAspect="Content" ObjectID="_1696318202" r:id="rId28"/>
         </w:object>
       </w:r>
       <w:r>
@@ -7367,10 +7448,10 @@
           <w:szCs w:val="22"/>
         </w:rPr>
         <w:object w:dxaOrig="1180" w:dyaOrig="380">
-          <v:shape id="_x0000_i1034" type="#_x0000_t75" style="width:55.5pt;height:20.25pt" o:ole="">
+          <v:shape id="_x0000_i1034" type="#_x0000_t75" style="width:55.25pt;height:20.1pt" o:ole="">
             <v:imagedata r:id="rId29" o:title=""/>
           </v:shape>
-          <o:OLEObject Type="Embed" ProgID="Equation.3" ShapeID="_x0000_i1034" DrawAspect="Content" ObjectID="_1694420869" r:id="rId30"/>
+          <o:OLEObject Type="Embed" ProgID="Equation.3" ShapeID="_x0000_i1034" DrawAspect="Content" ObjectID="_1696318203" r:id="rId30"/>
         </w:object>
       </w:r>
       <w:r>
@@ -7405,10 +7486,10 @@
           <w:szCs w:val="22"/>
         </w:rPr>
         <w:object w:dxaOrig="240" w:dyaOrig="260">
-          <v:shape id="_x0000_i1035" type="#_x0000_t75" style="width:10.5pt;height:15.75pt" o:ole="">
+          <v:shape id="_x0000_i1035" type="#_x0000_t75" style="width:10.9pt;height:15.9pt" o:ole="">
             <v:imagedata r:id="rId31" o:title=""/>
           </v:shape>
-          <o:OLEObject Type="Embed" ProgID="Equation.3" ShapeID="_x0000_i1035" DrawAspect="Content" ObjectID="_1694420870" r:id="rId32"/>
+          <o:OLEObject Type="Embed" ProgID="Equation.3" ShapeID="_x0000_i1035" DrawAspect="Content" ObjectID="_1696318204" r:id="rId32"/>
         </w:object>
       </w:r>
       <w:r>
@@ -7444,10 +7525,10 @@
           <w:szCs w:val="22"/>
         </w:rPr>
         <w:object w:dxaOrig="380" w:dyaOrig="320">
-          <v:shape id="_x0000_i1036" type="#_x0000_t75" style="width:15.75pt;height:15.75pt" o:ole="">
+          <v:shape id="_x0000_i1036" type="#_x0000_t75" style="width:15.9pt;height:15.9pt" o:ole="">
             <v:imagedata r:id="rId33" o:title=""/>
           </v:shape>
-          <o:OLEObject Type="Embed" ProgID="Equation.3" ShapeID="_x0000_i1036" DrawAspect="Content" ObjectID="_1694420871" r:id="rId34"/>
+          <o:OLEObject Type="Embed" ProgID="Equation.3" ShapeID="_x0000_i1036" DrawAspect="Content" ObjectID="_1696318205" r:id="rId34"/>
         </w:object>
       </w:r>
       <w:r>
@@ -8009,7 +8090,18 @@
           <w:szCs w:val="22"/>
           <w:lang w:val="ka-GE"/>
         </w:rPr>
-        <w:t xml:space="preserve"> თავში განხილულია გაზომვებისა და მოდელირების მეთოდები, ხოლო მე-</w:t>
+        <w:t xml:space="preserve"> თავში განხილულია გაზომვებისა და მოდელირების </w:t>
+      </w:r>
+      <w:r>
+        <w:rPr>
+          <w:rFonts w:ascii="Sylfaen" w:hAnsi="Sylfaen" w:cs="Arial"/>
+          <w:color w:val="21306A" w:themeColor="accent1" w:themeShade="80"/>
+          <w:sz w:val="22"/>
+          <w:szCs w:val="22"/>
+          <w:lang w:val="ka-GE"/>
+        </w:rPr>
+        <w:lastRenderedPageBreak/>
+        <w:t>მეთოდები, ხოლო მე-</w:t>
       </w:r>
       <w:r>
         <w:rPr>
@@ -8096,7 +8188,6 @@
           <w:color w:val="21306A" w:themeColor="accent1" w:themeShade="80"/>
           <w:lang w:val="ka-GE"/>
         </w:rPr>
-        <w:lastRenderedPageBreak/>
         <w:t>თეორიის</w:t>
       </w:r>
       <w:r>
@@ -8335,10 +8426,10 @@
           <w:szCs w:val="22"/>
         </w:rPr>
         <w:object w:dxaOrig="2940" w:dyaOrig="620">
-          <v:shape id="_x0000_i1037" type="#_x0000_t75" style="width:147pt;height:30pt" o:ole="">
+          <v:shape id="_x0000_i1037" type="#_x0000_t75" style="width:147.35pt;height:30.15pt" o:ole="">
             <v:imagedata r:id="rId36" o:title=""/>
           </v:shape>
-          <o:OLEObject Type="Embed" ProgID="Equation.3" ShapeID="_x0000_i1037" DrawAspect="Content" ObjectID="_1694420872" r:id="rId37"/>
+          <o:OLEObject Type="Embed" ProgID="Equation.3" ShapeID="_x0000_i1037" DrawAspect="Content" ObjectID="_1696318206" r:id="rId37"/>
         </w:object>
       </w:r>
       <w:r>
@@ -8384,10 +8475,10 @@
           <w:szCs w:val="22"/>
         </w:rPr>
         <w:object w:dxaOrig="3100" w:dyaOrig="620">
-          <v:shape id="_x0000_i1038" type="#_x0000_t75" style="width:154.5pt;height:30pt" o:ole="">
+          <v:shape id="_x0000_i1038" type="#_x0000_t75" style="width:154.9pt;height:30.15pt" o:ole="">
             <v:imagedata r:id="rId38" o:title=""/>
           </v:shape>
-          <o:OLEObject Type="Embed" ProgID="Equation.3" ShapeID="_x0000_i1038" DrawAspect="Content" ObjectID="_1694420873" r:id="rId39"/>
+          <o:OLEObject Type="Embed" ProgID="Equation.3" ShapeID="_x0000_i1038" DrawAspect="Content" ObjectID="_1696318207" r:id="rId39"/>
         </w:object>
       </w:r>
       <w:r>
@@ -8414,19 +8505,19 @@
         </w:rPr>
       </w:pPr>
     </w:p>
-    <w:bookmarkStart w:id="14" w:name="_MON_1305442845"/>
-    <w:bookmarkStart w:id="15" w:name="_MON_1305638997"/>
-    <w:bookmarkStart w:id="16" w:name="_MON_1308996148"/>
-    <w:bookmarkStart w:id="17" w:name="_MON_1304940327"/>
-    <w:bookmarkStart w:id="18" w:name="_MON_1304940354"/>
-    <w:bookmarkStart w:id="19" w:name="_MON_1304947285"/>
+    <w:bookmarkStart w:id="14" w:name="_MON_1305638997"/>
+    <w:bookmarkStart w:id="15" w:name="_MON_1308996148"/>
+    <w:bookmarkStart w:id="16" w:name="_MON_1304940327"/>
+    <w:bookmarkStart w:id="17" w:name="_MON_1304940354"/>
+    <w:bookmarkStart w:id="18" w:name="_MON_1304947285"/>
+    <w:bookmarkStart w:id="19" w:name="_MON_1476535917"/>
     <w:bookmarkEnd w:id="14"/>
     <w:bookmarkEnd w:id="15"/>
     <w:bookmarkEnd w:id="16"/>
     <w:bookmarkEnd w:id="17"/>
     <w:bookmarkEnd w:id="18"/>
     <w:bookmarkEnd w:id="19"/>
-    <w:bookmarkStart w:id="20" w:name="_MON_1476535917"/>
+    <w:bookmarkStart w:id="20" w:name="_MON_1305442845"/>
     <w:bookmarkEnd w:id="20"/>
     <w:p>
       <w:pPr>
@@ -8448,10 +8539,10 @@
           <w:szCs w:val="22"/>
         </w:rPr>
         <w:object w:dxaOrig="300" w:dyaOrig="279">
-          <v:shape id="_x0000_i1039" type="#_x0000_t75" style="width:15.75pt;height:15.75pt" o:ole="">
+          <v:shape id="_x0000_i1039" type="#_x0000_t75" style="width:15.9pt;height:15.9pt" o:ole="">
             <v:imagedata r:id="rId40" o:title=""/>
           </v:shape>
-          <o:OLEObject Type="Embed" ProgID="Equation.3" ShapeID="_x0000_i1039" DrawAspect="Content" ObjectID="_1694420874" r:id="rId41"/>
+          <o:OLEObject Type="Embed" ProgID="Equation.3" ShapeID="_x0000_i1039" DrawAspect="Content" ObjectID="_1696318208" r:id="rId41"/>
         </w:object>
       </w:r>
     </w:p>
@@ -8493,10 +8584,10 @@
           <w:szCs w:val="22"/>
         </w:rPr>
         <w:object w:dxaOrig="2540" w:dyaOrig="700">
-          <v:shape id="_x0000_i1040" type="#_x0000_t75" style="width:126pt;height:36.75pt" o:ole="">
+          <v:shape id="_x0000_i1040" type="#_x0000_t75" style="width:125.6pt;height:36.85pt" o:ole="">
             <v:imagedata r:id="rId42" o:title=""/>
           </v:shape>
-          <o:OLEObject Type="Embed" ProgID="Equation.3" ShapeID="_x0000_i1040" DrawAspect="Content" ObjectID="_1694420875" r:id="rId43"/>
+          <o:OLEObject Type="Embed" ProgID="Equation.3" ShapeID="_x0000_i1040" DrawAspect="Content" ObjectID="_1696318209" r:id="rId43"/>
         </w:object>
       </w:r>
       <w:r>
@@ -8547,10 +8638,10 @@
           <w:szCs w:val="22"/>
         </w:rPr>
         <w:object w:dxaOrig="1880" w:dyaOrig="380">
-          <v:shape id="_x0000_i1041" type="#_x0000_t75" style="width:92.25pt;height:20.25pt" o:ole="">
+          <v:shape id="_x0000_i1041" type="#_x0000_t75" style="width:92.1pt;height:20.1pt" o:ole="">
             <v:imagedata r:id="rId44" o:title=""/>
           </v:shape>
-          <o:OLEObject Type="Embed" ProgID="Equation.3" ShapeID="_x0000_i1041" DrawAspect="Content" ObjectID="_1694420876" r:id="rId45"/>
+          <o:OLEObject Type="Embed" ProgID="Equation.3" ShapeID="_x0000_i1041" DrawAspect="Content" ObjectID="_1696318210" r:id="rId45"/>
         </w:object>
       </w:r>
       <w:r>
@@ -8593,10 +8684,10 @@
           <w:szCs w:val="22"/>
         </w:rPr>
         <w:object w:dxaOrig="980" w:dyaOrig="320">
-          <v:shape id="_x0000_i1042" type="#_x0000_t75" style="width:48pt;height:15.75pt" o:ole="">
+          <v:shape id="_x0000_i1042" type="#_x0000_t75" style="width:47.7pt;height:15.9pt" o:ole="">
             <v:imagedata r:id="rId46" o:title=""/>
           </v:shape>
-          <o:OLEObject Type="Embed" ProgID="Equation.3" ShapeID="_x0000_i1042" DrawAspect="Content" ObjectID="_1694420877" r:id="rId47"/>
+          <o:OLEObject Type="Embed" ProgID="Equation.3" ShapeID="_x0000_i1042" DrawAspect="Content" ObjectID="_1696318211" r:id="rId47"/>
         </w:object>
       </w:r>
     </w:p>
@@ -8618,6 +8709,7 @@
         <w:rPr>
           <w:color w:val="21306A" w:themeColor="accent1" w:themeShade="80"/>
         </w:rPr>
+        <w:lastRenderedPageBreak/>
         <w:tab/>
       </w:r>
       <w:r>
@@ -8628,10 +8720,10 @@
           <w:szCs w:val="22"/>
         </w:rPr>
         <w:object w:dxaOrig="5160" w:dyaOrig="1520">
-          <v:shape id="_x0000_i1043" type="#_x0000_t75" style="width:258pt;height:77.25pt" o:ole="">
+          <v:shape id="_x0000_i1043" type="#_x0000_t75" style="width:257.85pt;height:77pt" o:ole="">
             <v:imagedata r:id="rId48" o:title=""/>
           </v:shape>
-          <o:OLEObject Type="Embed" ProgID="Equation.3" ShapeID="_x0000_i1043" DrawAspect="Content" ObjectID="_1694420878" r:id="rId49"/>
+          <o:OLEObject Type="Embed" ProgID="Equation.3" ShapeID="_x0000_i1043" DrawAspect="Content" ObjectID="_1696318212" r:id="rId49"/>
         </w:object>
       </w:r>
       <w:r>
@@ -8682,10 +8774,10 @@
           <w:szCs w:val="22"/>
         </w:rPr>
         <w:object w:dxaOrig="2220" w:dyaOrig="720">
-          <v:shape id="_x0000_i1044" type="#_x0000_t75" style="width:108.75pt;height:36.75pt" o:ole="">
+          <v:shape id="_x0000_i1044" type="#_x0000_t75" style="width:108.85pt;height:36.85pt" o:ole="">
             <v:imagedata r:id="rId50" o:title=""/>
           </v:shape>
-          <o:OLEObject Type="Embed" ProgID="Equation.3" ShapeID="_x0000_i1044" DrawAspect="Content" ObjectID="_1694420879" r:id="rId51"/>
+          <o:OLEObject Type="Embed" ProgID="Equation.3" ShapeID="_x0000_i1044" DrawAspect="Content" ObjectID="_1696318213" r:id="rId51"/>
         </w:object>
       </w:r>
       <w:r>
@@ -8712,10 +8804,10 @@
           <w:szCs w:val="22"/>
         </w:rPr>
         <w:object w:dxaOrig="1060" w:dyaOrig="620">
-          <v:shape id="_x0000_i1045" type="#_x0000_t75" style="width:51.75pt;height:30pt" o:ole="">
+          <v:shape id="_x0000_i1045" type="#_x0000_t75" style="width:51.9pt;height:30.15pt" o:ole="">
             <v:imagedata r:id="rId52" o:title=""/>
           </v:shape>
-          <o:OLEObject Type="Embed" ProgID="Equation.3" ShapeID="_x0000_i1045" DrawAspect="Content" ObjectID="_1694420880" r:id="rId53"/>
+          <o:OLEObject Type="Embed" ProgID="Equation.3" ShapeID="_x0000_i1045" DrawAspect="Content" ObjectID="_1696318214" r:id="rId53"/>
         </w:object>
       </w:r>
       <w:r>
@@ -8734,10 +8826,10 @@
           <w:szCs w:val="22"/>
         </w:rPr>
         <w:object w:dxaOrig="1120" w:dyaOrig="680">
-          <v:shape id="_x0000_i1046" type="#_x0000_t75" style="width:51.75pt;height:36.75pt" o:ole="">
+          <v:shape id="_x0000_i1046" type="#_x0000_t75" style="width:51.9pt;height:36.85pt" o:ole="">
             <v:imagedata r:id="rId54" o:title=""/>
           </v:shape>
-          <o:OLEObject Type="Embed" ProgID="Equation.3" ShapeID="_x0000_i1046" DrawAspect="Content" ObjectID="_1694420881" r:id="rId55"/>
+          <o:OLEObject Type="Embed" ProgID="Equation.3" ShapeID="_x0000_i1046" DrawAspect="Content" ObjectID="_1696318215" r:id="rId55"/>
         </w:object>
       </w:r>
       <w:r>
@@ -8813,7 +8905,6 @@
           <w:szCs w:val="28"/>
           <w:lang w:val="ka-GE"/>
         </w:rPr>
-        <w:lastRenderedPageBreak/>
         <w:t>თავი 3.1.1</w:t>
       </w:r>
       <w:bookmarkEnd w:id="44"/>
@@ -8850,10 +8941,10 @@
           <w:szCs w:val="22"/>
         </w:rPr>
         <w:object w:dxaOrig="1800" w:dyaOrig="400">
-          <v:shape id="_x0000_i1047" type="#_x0000_t75" style="width:92.25pt;height:20.25pt" o:ole="">
+          <v:shape id="_x0000_i1047" type="#_x0000_t75" style="width:92.1pt;height:20.1pt" o:ole="">
             <v:imagedata r:id="rId56" o:title=""/>
           </v:shape>
-          <o:OLEObject Type="Embed" ProgID="Equation.3" ShapeID="_x0000_i1047" DrawAspect="Content" ObjectID="_1694420882" r:id="rId57"/>
+          <o:OLEObject Type="Embed" ProgID="Equation.3" ShapeID="_x0000_i1047" DrawAspect="Content" ObjectID="_1696318216" r:id="rId57"/>
         </w:object>
       </w:r>
       <w:r>
@@ -8917,10 +9008,10 @@
           <w:szCs w:val="22"/>
         </w:rPr>
         <w:object w:dxaOrig="1939" w:dyaOrig="400">
-          <v:shape id="_x0000_i1048" type="#_x0000_t75" style="width:97.5pt;height:20.25pt" o:ole="">
+          <v:shape id="_x0000_i1048" type="#_x0000_t75" style="width:97.1pt;height:20.1pt" o:ole="">
             <v:imagedata r:id="rId58" o:title=""/>
           </v:shape>
-          <o:OLEObject Type="Embed" ProgID="Equation.3" ShapeID="_x0000_i1048" DrawAspect="Content" ObjectID="_1694420883" r:id="rId59"/>
+          <o:OLEObject Type="Embed" ProgID="Equation.3" ShapeID="_x0000_i1048" DrawAspect="Content" ObjectID="_1696318217" r:id="rId59"/>
         </w:object>
       </w:r>
       <w:r>
@@ -9087,10 +9178,10 @@
           <w:szCs w:val="22"/>
         </w:rPr>
         <w:object w:dxaOrig="1219" w:dyaOrig="680">
-          <v:shape id="_x0000_i1049" type="#_x0000_t75" style="width:59.25pt;height:36.75pt" o:ole="">
+          <v:shape id="_x0000_i1049" type="#_x0000_t75" style="width:59.45pt;height:36.85pt" o:ole="">
             <v:imagedata r:id="rId60" o:title=""/>
           </v:shape>
-          <o:OLEObject Type="Embed" ProgID="Equation.3" ShapeID="_x0000_i1049" DrawAspect="Content" ObjectID="_1694420884" r:id="rId61"/>
+          <o:OLEObject Type="Embed" ProgID="Equation.3" ShapeID="_x0000_i1049" DrawAspect="Content" ObjectID="_1696318218" r:id="rId61"/>
         </w:object>
       </w:r>
       <w:r>
@@ -9223,10 +9314,10 @@
           <w:szCs w:val="22"/>
         </w:rPr>
         <w:object w:dxaOrig="320" w:dyaOrig="380">
-          <v:shape id="_x0000_i1050" type="#_x0000_t75" style="width:15.75pt;height:18pt" o:ole="">
+          <v:shape id="_x0000_i1050" type="#_x0000_t75" style="width:15.9pt;height:17.6pt" o:ole="">
             <v:imagedata r:id="rId62" o:title=""/>
           </v:shape>
-          <o:OLEObject Type="Embed" ProgID="Equation.3" ShapeID="_x0000_i1050" DrawAspect="Content" ObjectID="_1694420885" r:id="rId63"/>
+          <o:OLEObject Type="Embed" ProgID="Equation.3" ShapeID="_x0000_i1050" DrawAspect="Content" ObjectID="_1696318219" r:id="rId63"/>
         </w:object>
       </w:r>
       <w:r>
@@ -9272,10 +9363,10 @@
           <w:szCs w:val="22"/>
         </w:rPr>
         <w:object w:dxaOrig="2260" w:dyaOrig="480">
-          <v:shape id="_x0000_i1051" type="#_x0000_t75" style="width:109.5pt;height:24pt" o:ole="">
+          <v:shape id="_x0000_i1051" type="#_x0000_t75" style="width:109.65pt;height:24.3pt" o:ole="">
             <v:imagedata r:id="rId64" o:title=""/>
           </v:shape>
-          <o:OLEObject Type="Embed" ProgID="Equation.3" ShapeID="_x0000_i1051" DrawAspect="Content" ObjectID="_1694420886" r:id="rId65"/>
+          <o:OLEObject Type="Embed" ProgID="Equation.3" ShapeID="_x0000_i1051" DrawAspect="Content" ObjectID="_1696318220" r:id="rId65"/>
         </w:object>
       </w:r>
       <w:r>
@@ -9407,10 +9498,10 @@
           <w:szCs w:val="22"/>
         </w:rPr>
         <w:object w:dxaOrig="3980" w:dyaOrig="680">
-          <v:shape id="_x0000_i1052" type="#_x0000_t75" style="width:203.25pt;height:36.75pt" o:ole="">
+          <v:shape id="_x0000_i1052" type="#_x0000_t75" style="width:203.45pt;height:36.85pt" o:ole="">
             <v:imagedata r:id="rId67" o:title=""/>
           </v:shape>
-          <o:OLEObject Type="Embed" ProgID="Equation.3" ShapeID="_x0000_i1052" DrawAspect="Content" ObjectID="_1694420887" r:id="rId68"/>
+          <o:OLEObject Type="Embed" ProgID="Equation.3" ShapeID="_x0000_i1052" DrawAspect="Content" ObjectID="_1696318221" r:id="rId68"/>
         </w:object>
       </w:r>
       <w:r>
@@ -9499,10 +9590,10 @@
           <w:szCs w:val="22"/>
         </w:rPr>
         <w:object w:dxaOrig="1200" w:dyaOrig="380">
-          <v:shape id="_x0000_i1053" type="#_x0000_t75" style="width:59.25pt;height:20.25pt" o:ole="">
+          <v:shape id="_x0000_i1053" type="#_x0000_t75" style="width:59.45pt;height:20.1pt" o:ole="">
             <v:imagedata r:id="rId69" o:title=""/>
           </v:shape>
-          <o:OLEObject Type="Embed" ProgID="Equation.3" ShapeID="_x0000_i1053" DrawAspect="Content" ObjectID="_1694420888" r:id="rId70"/>
+          <o:OLEObject Type="Embed" ProgID="Equation.3" ShapeID="_x0000_i1053" DrawAspect="Content" ObjectID="_1696318222" r:id="rId70"/>
         </w:object>
       </w:r>
       <w:r>
@@ -9579,10 +9670,10 @@
           <w:szCs w:val="22"/>
         </w:rPr>
         <w:object w:dxaOrig="1760" w:dyaOrig="440">
-          <v:shape id="_x0000_i1054" type="#_x0000_t75" style="width:87.75pt;height:20.25pt" o:ole="">
+          <v:shape id="_x0000_i1054" type="#_x0000_t75" style="width:87.9pt;height:20.1pt" o:ole="">
             <v:imagedata r:id="rId71" o:title=""/>
           </v:shape>
-          <o:OLEObject Type="Embed" ProgID="Equation.3" ShapeID="_x0000_i1054" DrawAspect="Content" ObjectID="_1694420889" r:id="rId72"/>
+          <o:OLEObject Type="Embed" ProgID="Equation.3" ShapeID="_x0000_i1054" DrawAspect="Content" ObjectID="_1696318223" r:id="rId72"/>
         </w:object>
       </w:r>
       <w:r>
@@ -9637,10 +9728,10 @@
           <w:szCs w:val="22"/>
         </w:rPr>
         <w:object w:dxaOrig="780" w:dyaOrig="400">
-          <v:shape id="_x0000_i1055" type="#_x0000_t75" style="width:39pt;height:20.25pt" o:ole="">
+          <v:shape id="_x0000_i1055" type="#_x0000_t75" style="width:39.35pt;height:20.1pt" o:ole="">
             <v:imagedata r:id="rId73" o:title=""/>
           </v:shape>
-          <o:OLEObject Type="Embed" ProgID="Equation.3" ShapeID="_x0000_i1055" DrawAspect="Content" ObjectID="_1694420890" r:id="rId74"/>
+          <o:OLEObject Type="Embed" ProgID="Equation.3" ShapeID="_x0000_i1055" DrawAspect="Content" ObjectID="_1696318224" r:id="rId74"/>
         </w:object>
       </w:r>
       <w:r>
@@ -9704,10 +9795,10 @@
           <w:szCs w:val="22"/>
         </w:rPr>
         <w:object w:dxaOrig="1660" w:dyaOrig="480">
-          <v:shape id="_x0000_i1056" type="#_x0000_t75" style="width:80.25pt;height:24pt" o:ole="">
+          <v:shape id="_x0000_i1056" type="#_x0000_t75" style="width:80.35pt;height:24.3pt" o:ole="">
             <v:imagedata r:id="rId75" o:title=""/>
           </v:shape>
-          <o:OLEObject Type="Embed" ProgID="Equation.3" ShapeID="_x0000_i1056" DrawAspect="Content" ObjectID="_1694420891" r:id="rId76"/>
+          <o:OLEObject Type="Embed" ProgID="Equation.3" ShapeID="_x0000_i1056" DrawAspect="Content" ObjectID="_1696318225" r:id="rId76"/>
         </w:object>
       </w:r>
       <w:r>
@@ -10539,10 +10630,10 @@
           <w:szCs w:val="22"/>
         </w:rPr>
         <w:object w:dxaOrig="200" w:dyaOrig="279">
-          <v:shape id="_x0000_i1057" type="#_x0000_t75" style="width:10.75pt;height:16.1pt" o:ole="">
+          <v:shape id="_x0000_i1057" type="#_x0000_t75" style="width:10.9pt;height:15.9pt" o:ole="">
             <v:imagedata r:id="rId77" o:title=""/>
           </v:shape>
-          <o:OLEObject Type="Embed" ProgID="Equation.3" ShapeID="_x0000_i1057" DrawAspect="Content" ObjectID="_1694420892" r:id="rId78"/>
+          <o:OLEObject Type="Embed" ProgID="Equation.3" ShapeID="_x0000_i1057" DrawAspect="Content" ObjectID="_1696318226" r:id="rId78"/>
         </w:object>
       </w:r>
       <w:r>
@@ -10561,10 +10652,10 @@
           <w:szCs w:val="22"/>
         </w:rPr>
         <w:object w:dxaOrig="139" w:dyaOrig="279">
-          <v:shape id="_x0000_i1058" type="#_x0000_t75" style="width:5.35pt;height:16.1pt" o:ole="">
+          <v:shape id="_x0000_i1058" type="#_x0000_t75" style="width:5pt;height:15.9pt" o:ole="">
             <v:imagedata r:id="rId79" o:title=""/>
           </v:shape>
-          <o:OLEObject Type="Embed" ProgID="Equation.3" ShapeID="_x0000_i1058" DrawAspect="Content" ObjectID="_1694420893" r:id="rId80"/>
+          <o:OLEObject Type="Embed" ProgID="Equation.3" ShapeID="_x0000_i1058" DrawAspect="Content" ObjectID="_1696318227" r:id="rId80"/>
         </w:object>
       </w:r>
       <w:r>
@@ -10583,10 +10674,10 @@
           <w:szCs w:val="22"/>
         </w:rPr>
         <w:object w:dxaOrig="220" w:dyaOrig="279">
-          <v:shape id="_x0000_i1059" type="#_x0000_t75" style="width:10.75pt;height:16.1pt" o:ole="">
+          <v:shape id="_x0000_i1059" type="#_x0000_t75" style="width:10.9pt;height:15.9pt" o:ole="">
             <v:imagedata r:id="rId81" o:title=""/>
           </v:shape>
-          <o:OLEObject Type="Embed" ProgID="Equation.3" ShapeID="_x0000_i1059" DrawAspect="Content" ObjectID="_1694420894" r:id="rId82"/>
+          <o:OLEObject Type="Embed" ProgID="Equation.3" ShapeID="_x0000_i1059" DrawAspect="Content" ObjectID="_1696318228" r:id="rId82"/>
         </w:object>
       </w:r>
       <w:r>
@@ -10605,10 +10696,10 @@
           <w:szCs w:val="22"/>
         </w:rPr>
         <w:object w:dxaOrig="279" w:dyaOrig="279">
-          <v:shape id="_x0000_i1060" type="#_x0000_t75" style="width:16.1pt;height:16.1pt" o:ole="">
+          <v:shape id="_x0000_i1060" type="#_x0000_t75" style="width:15.9pt;height:15.9pt" o:ole="">
             <v:imagedata r:id="rId83" o:title=""/>
           </v:shape>
-          <o:OLEObject Type="Embed" ProgID="Equation.3" ShapeID="_x0000_i1060" DrawAspect="Content" ObjectID="_1694420895" r:id="rId84"/>
+          <o:OLEObject Type="Embed" ProgID="Equation.3" ShapeID="_x0000_i1060" DrawAspect="Content" ObjectID="_1696318229" r:id="rId84"/>
         </w:object>
       </w:r>
       <w:r>
@@ -10627,10 +10718,10 @@
           <w:szCs w:val="22"/>
         </w:rPr>
         <w:object w:dxaOrig="240" w:dyaOrig="260">
-          <v:shape id="_x0000_i1061" type="#_x0000_t75" style="width:10.75pt;height:16.1pt" o:ole="">
+          <v:shape id="_x0000_i1061" type="#_x0000_t75" style="width:10.9pt;height:15.9pt" o:ole="">
             <v:imagedata r:id="rId85" o:title=""/>
           </v:shape>
-          <o:OLEObject Type="Embed" ProgID="Equation.3" ShapeID="_x0000_i1061" DrawAspect="Content" ObjectID="_1694420896" r:id="rId86"/>
+          <o:OLEObject Type="Embed" ProgID="Equation.3" ShapeID="_x0000_i1061" DrawAspect="Content" ObjectID="_1696318230" r:id="rId86"/>
         </w:object>
       </w:r>
       <w:r>
@@ -10649,10 +10740,10 @@
           <w:szCs w:val="22"/>
         </w:rPr>
         <w:object w:dxaOrig="260" w:dyaOrig="260">
-          <v:shape id="_x0000_i1062" type="#_x0000_t75" style="width:16.1pt;height:16.1pt" o:ole="">
+          <v:shape id="_x0000_i1062" type="#_x0000_t75" style="width:15.9pt;height:15.9pt" o:ole="">
             <v:imagedata r:id="rId87" o:title=""/>
           </v:shape>
-          <o:OLEObject Type="Embed" ProgID="Equation.3" ShapeID="_x0000_i1062" DrawAspect="Content" ObjectID="_1694420897" r:id="rId88"/>
+          <o:OLEObject Type="Embed" ProgID="Equation.3" ShapeID="_x0000_i1062" DrawAspect="Content" ObjectID="_1696318231" r:id="rId88"/>
         </w:object>
       </w:r>
       <w:r>
@@ -10720,10 +10811,10 @@
           <w:szCs w:val="22"/>
         </w:rPr>
         <w:object w:dxaOrig="1500" w:dyaOrig="680">
-          <v:shape id="_x0000_i1063" type="#_x0000_t75" style="width:75.2pt;height:36.55pt" o:ole="">
+          <v:shape id="_x0000_i1063" type="#_x0000_t75" style="width:75.35pt;height:36.85pt" o:ole="">
             <v:imagedata r:id="rId89" o:title=""/>
           </v:shape>
-          <o:OLEObject Type="Embed" ProgID="Equation.3" ShapeID="_x0000_i1063" DrawAspect="Content" ObjectID="_1694420898" r:id="rId90"/>
+          <o:OLEObject Type="Embed" ProgID="Equation.3" ShapeID="_x0000_i1063" DrawAspect="Content" ObjectID="_1696318232" r:id="rId90"/>
         </w:object>
       </w:r>
       <w:r>
@@ -10767,10 +10858,10 @@
           <w:szCs w:val="22"/>
         </w:rPr>
         <w:object w:dxaOrig="1300" w:dyaOrig="300">
-          <v:shape id="_x0000_i1064" type="#_x0000_t75" style="width:66.65pt;height:16.1pt" o:ole="">
+          <v:shape id="_x0000_i1064" type="#_x0000_t75" style="width:67pt;height:15.9pt" o:ole="">
             <v:imagedata r:id="rId91" o:title=""/>
           </v:shape>
-          <o:OLEObject Type="Embed" ProgID="Equation.3" ShapeID="_x0000_i1064" DrawAspect="Content" ObjectID="_1694420899" r:id="rId92"/>
+          <o:OLEObject Type="Embed" ProgID="Equation.3" ShapeID="_x0000_i1064" DrawAspect="Content" ObjectID="_1696318233" r:id="rId92"/>
         </w:object>
       </w:r>
       <w:r>
@@ -10828,10 +10919,10 @@
           <w:szCs w:val="22"/>
         </w:rPr>
         <w:object w:dxaOrig="1520" w:dyaOrig="360">
-          <v:shape id="_x0000_i1065" type="#_x0000_t75" style="width:76.3pt;height:20.4pt" o:ole="">
+          <v:shape id="_x0000_i1065" type="#_x0000_t75" style="width:76.2pt;height:20.1pt" o:ole="">
             <v:imagedata r:id="rId93" o:title=""/>
           </v:shape>
-          <o:OLEObject Type="Embed" ProgID="Equation.3" ShapeID="_x0000_i1065" DrawAspect="Content" ObjectID="_1694420900" r:id="rId94"/>
+          <o:OLEObject Type="Embed" ProgID="Equation.3" ShapeID="_x0000_i1065" DrawAspect="Content" ObjectID="_1696318234" r:id="rId94"/>
         </w:object>
       </w:r>
       <w:r>
@@ -10874,10 +10965,10 @@
           <w:szCs w:val="22"/>
         </w:rPr>
         <w:object w:dxaOrig="3379" w:dyaOrig="660">
-          <v:shape id="_x0000_i1066" type="#_x0000_t75" style="width:174.1pt;height:30.1pt" o:ole="">
+          <v:shape id="_x0000_i1066" type="#_x0000_t75" style="width:174.15pt;height:30.15pt" o:ole="">
             <v:imagedata r:id="rId95" o:title=""/>
           </v:shape>
-          <o:OLEObject Type="Embed" ProgID="Equation.3" ShapeID="_x0000_i1066" DrawAspect="Content" ObjectID="_1694420901" r:id="rId96"/>
+          <o:OLEObject Type="Embed" ProgID="Equation.3" ShapeID="_x0000_i1066" DrawAspect="Content" ObjectID="_1696318235" r:id="rId96"/>
         </w:object>
       </w:r>
       <w:r>
@@ -10918,10 +11009,10 @@
           <w:szCs w:val="22"/>
         </w:rPr>
         <w:object w:dxaOrig="5280" w:dyaOrig="1480">
-          <v:shape id="_x0000_i1067" type="#_x0000_t75" style="width:268.65pt;height:1in" o:ole="">
+          <v:shape id="_x0000_i1067" type="#_x0000_t75" style="width:268.75pt;height:1in" o:ole="">
             <v:imagedata r:id="rId97" o:title=""/>
           </v:shape>
-          <o:OLEObject Type="Embed" ProgID="Equation.3" ShapeID="_x0000_i1067" DrawAspect="Content" ObjectID="_1694420902" r:id="rId98"/>
+          <o:OLEObject Type="Embed" ProgID="Equation.3" ShapeID="_x0000_i1067" DrawAspect="Content" ObjectID="_1696318236" r:id="rId98"/>
         </w:object>
       </w:r>
       <w:r>
@@ -10989,6 +11080,7 @@
           <w:sz w:val="22"/>
           <w:szCs w:val="22"/>
         </w:rPr>
+        <w:lastRenderedPageBreak/>
         <w:tab/>
       </w:r>
       <w:r>
@@ -10999,10 +11091,10 @@
           <w:szCs w:val="22"/>
         </w:rPr>
         <w:object w:dxaOrig="3240" w:dyaOrig="880">
-          <v:shape id="_x0000_i1068" type="#_x0000_t75" style="width:164.4pt;height:41.9pt" o:ole="">
+          <v:shape id="_x0000_i1068" type="#_x0000_t75" style="width:164.1pt;height:41.85pt" o:ole="">
             <v:imagedata r:id="rId99" o:title=""/>
           </v:shape>
-          <o:OLEObject Type="Embed" ProgID="Equation.3" ShapeID="_x0000_i1068" DrawAspect="Content" ObjectID="_1694420903" r:id="rId100"/>
+          <o:OLEObject Type="Embed" ProgID="Equation.3" ShapeID="_x0000_i1068" DrawAspect="Content" ObjectID="_1696318237" r:id="rId100"/>
         </w:object>
       </w:r>
       <w:r>
@@ -11034,10 +11126,10 @@
           <w:szCs w:val="22"/>
         </w:rPr>
         <w:object w:dxaOrig="920" w:dyaOrig="320">
-          <v:shape id="_x0000_i1069" type="#_x0000_t75" style="width:46.2pt;height:16.1pt" o:ole="">
+          <v:shape id="_x0000_i1069" type="#_x0000_t75" style="width:46.05pt;height:15.9pt" o:ole="">
             <v:imagedata r:id="rId101" o:title=""/>
           </v:shape>
-          <o:OLEObject Type="Embed" ProgID="Equation.3" ShapeID="_x0000_i1069" DrawAspect="Content" ObjectID="_1694420904" r:id="rId102"/>
+          <o:OLEObject Type="Embed" ProgID="Equation.3" ShapeID="_x0000_i1069" DrawAspect="Content" ObjectID="_1696318238" r:id="rId102"/>
         </w:object>
       </w:r>
       <w:r>
@@ -11155,10 +11247,10 @@
           <w:szCs w:val="22"/>
         </w:rPr>
         <w:object w:dxaOrig="260" w:dyaOrig="260">
-          <v:shape id="_x0000_i1070" type="#_x0000_t75" style="width:16.1pt;height:16.1pt" o:ole="">
+          <v:shape id="_x0000_i1070" type="#_x0000_t75" style="width:15.9pt;height:15.9pt" o:ole="">
             <v:imagedata r:id="rId103" o:title=""/>
           </v:shape>
-          <o:OLEObject Type="Embed" ProgID="Equation.3" ShapeID="_x0000_i1070" DrawAspect="Content" ObjectID="_1694420905" r:id="rId104"/>
+          <o:OLEObject Type="Embed" ProgID="Equation.3" ShapeID="_x0000_i1070" DrawAspect="Content" ObjectID="_1696318239" r:id="rId104"/>
         </w:object>
       </w:r>
       <w:r>
@@ -11238,10 +11330,10 @@
           <w:szCs w:val="22"/>
         </w:rPr>
         <w:object w:dxaOrig="220" w:dyaOrig="279">
-          <v:shape id="_x0000_i1071" type="#_x0000_t75" style="width:10.75pt;height:16.1pt" o:ole="">
+          <v:shape id="_x0000_i1071" type="#_x0000_t75" style="width:10.9pt;height:15.9pt" o:ole="">
             <v:imagedata r:id="rId105" o:title=""/>
           </v:shape>
-          <o:OLEObject Type="Embed" ProgID="Equation.3" ShapeID="_x0000_i1071" DrawAspect="Content" ObjectID="_1694420906" r:id="rId106"/>
+          <o:OLEObject Type="Embed" ProgID="Equation.3" ShapeID="_x0000_i1071" DrawAspect="Content" ObjectID="_1696318240" r:id="rId106"/>
         </w:object>
       </w:r>
       <w:r>
@@ -11271,10 +11363,10 @@
           <w:szCs w:val="22"/>
         </w:rPr>
         <w:object w:dxaOrig="1600" w:dyaOrig="420">
-          <v:shape id="_x0000_i1072" type="#_x0000_t75" style="width:74.15pt;height:19.35pt" o:ole="">
+          <v:shape id="_x0000_i1072" type="#_x0000_t75" style="width:74.5pt;height:19.25pt" o:ole="">
             <v:imagedata r:id="rId107" o:title=""/>
           </v:shape>
-          <o:OLEObject Type="Embed" ProgID="Equation.3" ShapeID="_x0000_i1072" DrawAspect="Content" ObjectID="_1694420907" r:id="rId108"/>
+          <o:OLEObject Type="Embed" ProgID="Equation.3" ShapeID="_x0000_i1072" DrawAspect="Content" ObjectID="_1696318241" r:id="rId108"/>
         </w:object>
       </w:r>
       <w:r>
@@ -11308,7 +11400,6 @@
           <w:color w:val="21306A" w:themeColor="accent1" w:themeShade="80"/>
           <w:lang w:val="ka-GE"/>
         </w:rPr>
-        <w:lastRenderedPageBreak/>
         <w:t>ახალი გადაბმის მექანიზმის გამოყენება და კვლევის შედეგები</w:t>
       </w:r>
       <w:bookmarkEnd w:id="45"/>
@@ -11459,7 +11550,7 @@
         <w:tc>
           <w:tcPr>
             <w:tcW w:w="4311" w:type="dxa"/>
-            <w:shd w:val="clear" w:color="auto" w:fill="33392A" w:themeFill="background1" w:themeFillShade="D9"/>
+            <w:shd w:val="clear" w:color="auto" w:fill="D9D9D9" w:themeFill="background1" w:themeFillShade="D9"/>
           </w:tcPr>
           <w:bookmarkEnd w:id="46"/>
           <w:p>
@@ -11482,7 +11573,7 @@
         <w:tc>
           <w:tcPr>
             <w:tcW w:w="4309" w:type="dxa"/>
-            <w:shd w:val="clear" w:color="auto" w:fill="33392A" w:themeFill="background1" w:themeFillShade="D9"/>
+            <w:shd w:val="clear" w:color="auto" w:fill="D9D9D9" w:themeFill="background1" w:themeFillShade="D9"/>
           </w:tcPr>
           <w:p>
             <w:pPr>
@@ -12402,7 +12493,6 @@
           <w:szCs w:val="22"/>
           <w:lang w:val="ka-GE"/>
         </w:rPr>
-        <w:lastRenderedPageBreak/>
         <w:fldChar w:fldCharType="begin"/>
       </w:r>
       <w:r>
@@ -13495,7 +13585,6 @@
           <w:color w:val="21306A" w:themeColor="accent1" w:themeShade="80"/>
           <w:lang w:val="ka-GE"/>
         </w:rPr>
-        <w:lastRenderedPageBreak/>
         <w:t xml:space="preserve"> </w:t>
       </w:r>
       <w:bookmarkStart w:id="51" w:name="_Toc83585401"/>
@@ -23916,10 +24005,10 @@
   <a:themeElements>
     <a:clrScheme name="Slipstream">
       <a:dk1>
-        <a:sysClr val="windowText" lastClr="009B09"/>
+        <a:sysClr val="windowText" lastClr="000000"/>
       </a:dk1>
       <a:lt1>
-        <a:sysClr val="window" lastClr="3D4432"/>
+        <a:sysClr val="window" lastClr="FFFFFF"/>
       </a:lt1>
       <a:dk2>
         <a:srgbClr val="212745"/>
@@ -24199,7 +24288,7 @@
 </file>
 
 <file path=customXml/itemProps1.xml><?xml version="1.0" encoding="utf-8"?>
-<ds:datastoreItem xmlns:ds="http://schemas.openxmlformats.org/officeDocument/2006/customXml" ds:itemID="{D94A3A81-9CA7-4F8E-B52E-70507AFF08D9}">
+<ds:datastoreItem xmlns:ds="http://schemas.openxmlformats.org/officeDocument/2006/customXml" ds:itemID="{D180C7A2-FF00-410A-B4DC-D66D73E2A830}">
   <ds:schemaRefs>
     <ds:schemaRef ds:uri="http://schemas.openxmlformats.org/officeDocument/2006/bibliography"/>
   </ds:schemaRefs>

</xml_diff>